<commit_message>
Updated Project report for submission
</commit_message>
<xml_diff>
--- a/Documentations/CSE499ABlockDiagram.docx
+++ b/Documentations/CSE499ABlockDiagram.docx
@@ -1,6 +1,6 @@
 
 <file path=word/document.xml><?xml version="1.0" encoding="utf-8"?>
-<w:document xmlns:wpc="http://schemas.microsoft.com/office/word/2010/wordprocessingCanvas" xmlns:cx="http://schemas.microsoft.com/office/drawing/2014/chartex" xmlns:cx1="http://schemas.microsoft.com/office/drawing/2015/9/8/chartex" xmlns:cx2="http://schemas.microsoft.com/office/drawing/2015/10/21/chartex" xmlns:cx3="http://schemas.microsoft.com/office/drawing/2016/5/9/chartex" xmlns:cx4="http://schemas.microsoft.com/office/drawing/2016/5/10/chartex" xmlns:cx5="http://schemas.microsoft.com/office/drawing/2016/5/11/chartex" xmlns:cx6="http://schemas.microsoft.com/office/drawing/2016/5/12/chartex" xmlns:cx7="http://schemas.microsoft.com/office/drawing/2016/5/13/chartex" xmlns:cx8="http://schemas.microsoft.com/office/drawing/2016/5/14/chartex" xmlns:mc="http://schemas.openxmlformats.org/markup-compatibility/2006" xmlns:aink="http://schemas.microsoft.com/office/drawing/2016/ink" xmlns:am3d="http://schemas.microsoft.com/office/drawing/2017/model3d" xmlns:o="urn:schemas-microsoft-com:office:office" xmlns:r="http://schemas.openxmlformats.org/officeDocument/2006/relationships" xmlns:m="http://schemas.openxmlformats.org/officeDocument/2006/math" xmlns:v="urn:schemas-microsoft-com:vml" xmlns:wp14="http://schemas.microsoft.com/office/word/2010/wordprocessingDrawing" xmlns:wp="http://schemas.openxmlformats.org/drawingml/2006/wordprocessingDrawing" xmlns:w10="urn:schemas-microsoft-com:office:word" xmlns:w="http://schemas.openxmlformats.org/wordprocessingml/2006/main" xmlns:w14="http://schemas.microsoft.com/office/word/2010/wordml" xmlns:w15="http://schemas.microsoft.com/office/word/2012/wordml" xmlns:w16cid="http://schemas.microsoft.com/office/word/2016/wordml/cid" xmlns:w16se="http://schemas.microsoft.com/office/word/2015/wordml/symex" xmlns:wpg="http://schemas.microsoft.com/office/word/2010/wordprocessingGroup" xmlns:wpi="http://schemas.microsoft.com/office/word/2010/wordprocessingInk" xmlns:wne="http://schemas.microsoft.com/office/word/2006/wordml" xmlns:wps="http://schemas.microsoft.com/office/word/2010/wordprocessingShape" mc:Ignorable="w14 w15 w16se w16cid wp14">
+<w:document xmlns:wpc="http://schemas.microsoft.com/office/word/2010/wordprocessingCanvas" xmlns:cx="http://schemas.microsoft.com/office/drawing/2014/chartex" xmlns:cx1="http://schemas.microsoft.com/office/drawing/2015/9/8/chartex" xmlns:cx2="http://schemas.microsoft.com/office/drawing/2015/10/21/chartex" xmlns:cx3="http://schemas.microsoft.com/office/drawing/2016/5/9/chartex" xmlns:cx4="http://schemas.microsoft.com/office/drawing/2016/5/10/chartex" xmlns:cx5="http://schemas.microsoft.com/office/drawing/2016/5/11/chartex" xmlns:cx6="http://schemas.microsoft.com/office/drawing/2016/5/12/chartex" xmlns:cx7="http://schemas.microsoft.com/office/drawing/2016/5/13/chartex" xmlns:cx8="http://schemas.microsoft.com/office/drawing/2016/5/14/chartex" xmlns:mc="http://schemas.openxmlformats.org/markup-compatibility/2006" xmlns:aink="http://schemas.microsoft.com/office/drawing/2016/ink" xmlns:am3d="http://schemas.microsoft.com/office/drawing/2017/model3d" xmlns:o="urn:schemas-microsoft-com:office:office" xmlns:r="http://schemas.openxmlformats.org/officeDocument/2006/relationships" xmlns:m="http://schemas.openxmlformats.org/officeDocument/2006/math" xmlns:v="urn:schemas-microsoft-com:vml" xmlns:wp14="http://schemas.microsoft.com/office/word/2010/wordprocessingDrawing" xmlns:wp="http://schemas.openxmlformats.org/drawingml/2006/wordprocessingDrawing" xmlns:w10="urn:schemas-microsoft-com:office:word" xmlns:w="http://schemas.openxmlformats.org/wordprocessingml/2006/main" xmlns:w14="http://schemas.microsoft.com/office/word/2010/wordml" xmlns:w15="http://schemas.microsoft.com/office/word/2012/wordml" xmlns:w16cex="http://schemas.microsoft.com/office/word/2018/wordml/cex" xmlns:w16cid="http://schemas.microsoft.com/office/word/2016/wordml/cid" xmlns:w16="http://schemas.microsoft.com/office/word/2018/wordml" xmlns:w16se="http://schemas.microsoft.com/office/word/2015/wordml/symex" xmlns:wpg="http://schemas.microsoft.com/office/word/2010/wordprocessingGroup" xmlns:wpi="http://schemas.microsoft.com/office/word/2010/wordprocessingInk" xmlns:wne="http://schemas.microsoft.com/office/word/2006/wordml" xmlns:wps="http://schemas.microsoft.com/office/word/2010/wordprocessingShape" mc:Ignorable="w14 w15 w16se w16cid w16 w16cex wp14">
   <w:body>
     <w:p>
       <w:pPr>
@@ -19,7 +19,7 @@
         <mc:AlternateContent>
           <mc:Choice Requires="wps">
             <w:drawing>
-              <wp:anchor distT="0" distB="0" distL="114300" distR="114300" simplePos="0" relativeHeight="251808768" behindDoc="0" locked="0" layoutInCell="1" allowOverlap="1" wp14:anchorId="7264A33E" wp14:editId="1EB2B7F6">
+              <wp:anchor distT="0" distB="0" distL="114300" distR="114300" simplePos="0" relativeHeight="251806720" behindDoc="0" locked="0" layoutInCell="1" allowOverlap="1" wp14:anchorId="7264A33E" wp14:editId="1D8F6494">
                 <wp:simplePos x="0" y="0"/>
                 <wp:positionH relativeFrom="column">
                   <wp:posOffset>4192905</wp:posOffset>
@@ -77,11 +77,11 @@
           </mc:Choice>
           <mc:Fallback>
             <w:pict>
-              <v:shapetype w14:anchorId="5BE4A403" id="_x0000_t32" coordsize="21600,21600" o:spt="32" o:oned="t" path="m,l21600,21600e" filled="f">
+              <v:shapetype w14:anchorId="6EA9D459" id="_x0000_t32" coordsize="21600,21600" o:spt="32" o:oned="t" path="m,l21600,21600e" filled="f">
                 <v:path arrowok="t" fillok="f" o:connecttype="none"/>
                 <o:lock v:ext="edit" shapetype="t"/>
               </v:shapetype>
-              <v:shape id="Straight Arrow Connector 72" o:spid="_x0000_s1026" type="#_x0000_t32" style="position:absolute;margin-left:330.15pt;margin-top:26.25pt;width:0;height:43.1pt;z-index:251808768;visibility:visible;mso-wrap-style:square;mso-wrap-distance-left:9pt;mso-wrap-distance-top:0;mso-wrap-distance-right:9pt;mso-wrap-distance-bottom:0;mso-position-horizontal:absolute;mso-position-horizontal-relative:text;mso-position-vertical:absolute;mso-position-vertical-relative:text" o:gfxdata="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" strokecolor="#404040 [2429]" strokeweight=".5pt">
+              <v:shape id="Straight Arrow Connector 72" o:spid="_x0000_s1026" type="#_x0000_t32" style="position:absolute;margin-left:330.15pt;margin-top:26.25pt;width:0;height:43.1pt;z-index:251806720;visibility:visible;mso-wrap-style:square;mso-wrap-distance-left:9pt;mso-wrap-distance-top:0;mso-wrap-distance-right:9pt;mso-wrap-distance-bottom:0;mso-position-horizontal:absolute;mso-position-horizontal-relative:text;mso-position-vertical:absolute;mso-position-vertical-relative:text" o:gfxdata="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" strokecolor="#404040 [2429]" strokeweight=".5pt">
                 <v:stroke endarrow="block" joinstyle="miter"/>
               </v:shape>
             </w:pict>
@@ -97,7 +97,7 @@
         <mc:AlternateContent>
           <mc:Choice Requires="wps">
             <w:drawing>
-              <wp:anchor distT="0" distB="0" distL="114300" distR="114300" simplePos="0" relativeHeight="251807744" behindDoc="0" locked="0" layoutInCell="1" allowOverlap="1" wp14:anchorId="7C12ABDB" wp14:editId="49482E16">
+              <wp:anchor distT="0" distB="0" distL="114300" distR="114300" simplePos="0" relativeHeight="251805696" behindDoc="0" locked="0" layoutInCell="1" allowOverlap="1" wp14:anchorId="7C12ABDB" wp14:editId="211250E4">
                 <wp:simplePos x="0" y="0"/>
                 <wp:positionH relativeFrom="column">
                   <wp:posOffset>1838325</wp:posOffset>
@@ -154,7 +154,7 @@
           </mc:Choice>
           <mc:Fallback>
             <w:pict>
-              <v:line w14:anchorId="7F5059AA" id="Straight Connector 71" o:spid="_x0000_s1026" style="position:absolute;z-index:251807744;visibility:visible;mso-wrap-style:square;mso-wrap-distance-left:9pt;mso-wrap-distance-top:0;mso-wrap-distance-right:9pt;mso-wrap-distance-bottom:0;mso-position-horizontal:absolute;mso-position-horizontal-relative:text;mso-position-vertical:absolute;mso-position-vertical-relative:text" from="144.75pt,25.5pt" to="144.75pt,68.9pt" o:gfxdata="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" strokecolor="#404040 [2429]" strokeweight=".5pt">
+              <v:line w14:anchorId="5B82F387" id="Straight Connector 71" o:spid="_x0000_s1026" style="position:absolute;z-index:251805696;visibility:visible;mso-wrap-style:square;mso-wrap-distance-left:9pt;mso-wrap-distance-top:0;mso-wrap-distance-right:9pt;mso-wrap-distance-bottom:0;mso-position-horizontal:absolute;mso-position-horizontal-relative:text;mso-position-vertical:absolute;mso-position-vertical-relative:text" from="144.75pt,25.5pt" to="144.75pt,68.9pt" o:gfxdata="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" strokecolor="#404040 [2429]" strokeweight=".5pt">
                 <v:stroke joinstyle="miter"/>
               </v:line>
             </w:pict>
@@ -170,7 +170,7 @@
         <mc:AlternateContent>
           <mc:Choice Requires="wpg">
             <w:drawing>
-              <wp:anchor distT="0" distB="0" distL="114300" distR="114300" simplePos="0" relativeHeight="251736064" behindDoc="0" locked="0" layoutInCell="1" allowOverlap="1" wp14:anchorId="1D3EF0B0" wp14:editId="711CD409">
+              <wp:anchor distT="0" distB="0" distL="114300" distR="114300" simplePos="0" relativeHeight="251734016" behindDoc="0" locked="0" layoutInCell="1" allowOverlap="1" wp14:anchorId="1D3EF0B0" wp14:editId="56B60D79">
                 <wp:simplePos x="0" y="0"/>
                 <wp:positionH relativeFrom="column">
                   <wp:posOffset>1171575</wp:posOffset>
@@ -345,7 +345,7 @@
           </mc:Choice>
           <mc:Fallback>
             <w:pict>
-              <v:group w14:anchorId="1D3EF0B0" id="Group 8" o:spid="_x0000_s1026" style="position:absolute;margin-left:92.25pt;margin-top:2.25pt;width:263pt;height:24.75pt;z-index:251736064;mso-width-relative:margin;mso-height-relative:margin" coordorigin="-1143,95" coordsize="33400,3143" o:gfxdata="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">
+              <v:group w14:anchorId="1D3EF0B0" id="Group 8" o:spid="_x0000_s1026" style="position:absolute;margin-left:92.25pt;margin-top:2.25pt;width:263pt;height:24.75pt;z-index:251734016;mso-width-relative:margin;mso-height-relative:margin" coordorigin="-1143,95" coordsize="33400,3143" o:gfxdata="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">
                 <v:roundrect id="Rectangle: Rounded Corners 2" o:spid="_x0000_s1027" style="position:absolute;left:-1143;top:95;width:12477;height:3048;visibility:visible;mso-wrap-style:square;v-text-anchor:middle" arcsize="10923f" o:gfxdata="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" fillcolor="white [3212]" strokecolor="#404040 [2429]" strokeweight="2.25pt">
                   <v:stroke joinstyle="miter"/>
                   <v:textbox>
@@ -410,7 +410,7 @@
         <mc:AlternateContent>
           <mc:Choice Requires="wps">
             <w:drawing>
-              <wp:anchor distT="0" distB="0" distL="114300" distR="114300" simplePos="0" relativeHeight="251781120" behindDoc="0" locked="0" layoutInCell="1" allowOverlap="1" wp14:anchorId="4E129124" wp14:editId="79FF597F">
+              <wp:anchor distT="0" distB="0" distL="114300" distR="114300" simplePos="0" relativeHeight="251779072" behindDoc="0" locked="0" layoutInCell="1" allowOverlap="1" wp14:anchorId="4E129124" wp14:editId="212FC236">
                 <wp:simplePos x="0" y="0"/>
                 <wp:positionH relativeFrom="column">
                   <wp:posOffset>2332990</wp:posOffset>
@@ -470,7 +470,7 @@
           </mc:Choice>
           <mc:Fallback>
             <w:pict>
-              <v:line w14:anchorId="2814155E" id="Straight Connector 18" o:spid="_x0000_s1026" style="position:absolute;z-index:251781120;visibility:visible;mso-wrap-style:square;mso-width-percent:0;mso-wrap-distance-left:9pt;mso-wrap-distance-top:0;mso-wrap-distance-right:9pt;mso-wrap-distance-bottom:0;mso-position-horizontal:absolute;mso-position-horizontal-relative:text;mso-position-vertical:absolute;mso-position-vertical-relative:text;mso-width-percent:0;mso-width-relative:margin" from="183.7pt,247.65pt" to="296.25pt,247.65pt" o:gfxdata="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" strokecolor="#404040 [2429]" strokeweight=".5pt">
+              <v:line w14:anchorId="13D8B877" id="Straight Connector 18" o:spid="_x0000_s1026" style="position:absolute;z-index:251779072;visibility:visible;mso-wrap-style:square;mso-width-percent:0;mso-wrap-distance-left:9pt;mso-wrap-distance-top:0;mso-wrap-distance-right:9pt;mso-wrap-distance-bottom:0;mso-position-horizontal:absolute;mso-position-horizontal-relative:text;mso-position-vertical:absolute;mso-position-vertical-relative:text;mso-width-percent:0;mso-width-relative:margin" from="183.7pt,247.65pt" to="296.25pt,247.65pt" o:gfxdata="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" strokecolor="#404040 [2429]" strokeweight=".5pt">
                 <v:stroke joinstyle="miter"/>
               </v:line>
             </w:pict>
@@ -486,7 +486,7 @@
         <mc:AlternateContent>
           <mc:Choice Requires="wps">
             <w:drawing>
-              <wp:anchor distT="0" distB="0" distL="114300" distR="114300" simplePos="0" relativeHeight="251786240" behindDoc="0" locked="0" layoutInCell="1" allowOverlap="1" wp14:anchorId="46FDD454" wp14:editId="541963A2">
+              <wp:anchor distT="0" distB="0" distL="114300" distR="114300" simplePos="0" relativeHeight="251784192" behindDoc="0" locked="0" layoutInCell="1" allowOverlap="1" wp14:anchorId="46FDD454" wp14:editId="403A50A2">
                 <wp:simplePos x="0" y="0"/>
                 <wp:positionH relativeFrom="column">
                   <wp:posOffset>3679546</wp:posOffset>
@@ -546,7 +546,7 @@
           </mc:Choice>
           <mc:Fallback>
             <w:pict>
-              <v:line w14:anchorId="63556ECC" id="Straight Connector 24" o:spid="_x0000_s1026" style="position:absolute;z-index:251786240;visibility:visible;mso-wrap-style:square;mso-width-percent:0;mso-wrap-distance-left:9pt;mso-wrap-distance-top:0;mso-wrap-distance-right:9pt;mso-wrap-distance-bottom:0;mso-position-horizontal:absolute;mso-position-horizontal-relative:text;mso-position-vertical:absolute;mso-position-vertical-relative:text;mso-width-percent:0;mso-width-relative:margin" from="289.75pt,241.9pt" to="349pt,241.9pt" o:gfxdata="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" strokecolor="#404040 [2429]" strokeweight=".5pt">
+              <v:line w14:anchorId="703C8369" id="Straight Connector 24" o:spid="_x0000_s1026" style="position:absolute;z-index:251784192;visibility:visible;mso-wrap-style:square;mso-width-percent:0;mso-wrap-distance-left:9pt;mso-wrap-distance-top:0;mso-wrap-distance-right:9pt;mso-wrap-distance-bottom:0;mso-position-horizontal:absolute;mso-position-horizontal-relative:text;mso-position-vertical:absolute;mso-position-vertical-relative:text;mso-width-percent:0;mso-width-relative:margin" from="289.75pt,241.9pt" to="349pt,241.9pt" o:gfxdata="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" strokecolor="#404040 [2429]" strokeweight=".5pt">
                 <v:stroke joinstyle="miter"/>
               </v:line>
             </w:pict>
@@ -562,7 +562,7 @@
         <mc:AlternateContent>
           <mc:Choice Requires="wps">
             <w:drawing>
-              <wp:anchor distT="0" distB="0" distL="114300" distR="114300" simplePos="0" relativeHeight="251785216" behindDoc="0" locked="0" layoutInCell="1" allowOverlap="1" wp14:anchorId="318F89E0" wp14:editId="6D10197D">
+              <wp:anchor distT="0" distB="0" distL="114300" distR="114300" simplePos="0" relativeHeight="251783168" behindDoc="0" locked="0" layoutInCell="1" allowOverlap="1" wp14:anchorId="318F89E0" wp14:editId="1834277A">
                 <wp:simplePos x="0" y="0"/>
                 <wp:positionH relativeFrom="column">
                   <wp:posOffset>3671240</wp:posOffset>
@@ -622,7 +622,7 @@
           </mc:Choice>
           <mc:Fallback>
             <w:pict>
-              <v:line w14:anchorId="0A9F5BF7" id="Straight Connector 23" o:spid="_x0000_s1026" style="position:absolute;z-index:251785216;visibility:visible;mso-wrap-style:square;mso-height-percent:0;mso-wrap-distance-left:9pt;mso-wrap-distance-top:0;mso-wrap-distance-right:9pt;mso-wrap-distance-bottom:0;mso-position-horizontal:absolute;mso-position-horizontal-relative:text;mso-position-vertical:absolute;mso-position-vertical-relative:text;mso-height-percent:0;mso-height-relative:margin" from="289.05pt,154.45pt" to="289.05pt,241.7pt" o:gfxdata="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" strokecolor="#404040 [2429]" strokeweight=".5pt">
+              <v:line w14:anchorId="2D6E6ADD" id="Straight Connector 23" o:spid="_x0000_s1026" style="position:absolute;z-index:251783168;visibility:visible;mso-wrap-style:square;mso-height-percent:0;mso-wrap-distance-left:9pt;mso-wrap-distance-top:0;mso-wrap-distance-right:9pt;mso-wrap-distance-bottom:0;mso-position-horizontal:absolute;mso-position-horizontal-relative:text;mso-position-vertical:absolute;mso-position-vertical-relative:text;mso-height-percent:0;mso-height-relative:margin" from="289.05pt,154.45pt" to="289.05pt,241.7pt" o:gfxdata="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" strokecolor="#404040 [2429]" strokeweight=".5pt">
                 <v:stroke joinstyle="miter"/>
               </v:line>
             </w:pict>
@@ -638,7 +638,7 @@
         <mc:AlternateContent>
           <mc:Choice Requires="wps">
             <w:drawing>
-              <wp:anchor distT="0" distB="0" distL="114300" distR="114300" simplePos="0" relativeHeight="251784192" behindDoc="0" locked="0" layoutInCell="1" allowOverlap="1" wp14:anchorId="37DF73FD" wp14:editId="1DAEAFDF">
+              <wp:anchor distT="0" distB="0" distL="114300" distR="114300" simplePos="0" relativeHeight="251782144" behindDoc="0" locked="0" layoutInCell="1" allowOverlap="1" wp14:anchorId="37DF73FD" wp14:editId="23DB37E2">
                 <wp:simplePos x="0" y="0"/>
                 <wp:positionH relativeFrom="column">
                   <wp:posOffset>3474720</wp:posOffset>
@@ -698,7 +698,7 @@
           </mc:Choice>
           <mc:Fallback>
             <w:pict>
-              <v:line w14:anchorId="22A1B300" id="Straight Connector 22" o:spid="_x0000_s1026" style="position:absolute;z-index:251784192;visibility:visible;mso-wrap-style:square;mso-width-percent:0;mso-wrap-distance-left:9pt;mso-wrap-distance-top:0;mso-wrap-distance-right:9pt;mso-wrap-distance-bottom:0;mso-position-horizontal:absolute;mso-position-horizontal-relative:text;mso-position-vertical:absolute;mso-position-vertical-relative:text;mso-width-percent:0;mso-width-relative:margin" from="273.6pt,154.35pt" to="288.6pt,154.35pt" o:gfxdata="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" strokecolor="#404040 [2429]" strokeweight=".5pt">
+              <v:line w14:anchorId="043AE2F0" id="Straight Connector 22" o:spid="_x0000_s1026" style="position:absolute;z-index:251782144;visibility:visible;mso-wrap-style:square;mso-width-percent:0;mso-wrap-distance-left:9pt;mso-wrap-distance-top:0;mso-wrap-distance-right:9pt;mso-wrap-distance-bottom:0;mso-position-horizontal:absolute;mso-position-horizontal-relative:text;mso-position-vertical:absolute;mso-position-vertical-relative:text;mso-width-percent:0;mso-width-relative:margin" from="273.6pt,154.35pt" to="288.6pt,154.35pt" o:gfxdata="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" strokecolor="#404040 [2429]" strokeweight=".5pt">
                 <v:stroke joinstyle="miter"/>
               </v:line>
             </w:pict>
@@ -714,7 +714,7 @@
         <mc:AlternateContent>
           <mc:Choice Requires="wps">
             <w:drawing>
-              <wp:anchor distT="0" distB="0" distL="114300" distR="114300" simplePos="0" relativeHeight="251806720" behindDoc="0" locked="0" layoutInCell="1" allowOverlap="1" wp14:anchorId="444AB7A1" wp14:editId="519DC15F">
+              <wp:anchor distT="0" distB="0" distL="114300" distR="114300" simplePos="0" relativeHeight="251804672" behindDoc="0" locked="0" layoutInCell="1" allowOverlap="1" wp14:anchorId="444AB7A1" wp14:editId="2BFB944C">
                 <wp:simplePos x="0" y="0"/>
                 <wp:positionH relativeFrom="column">
                   <wp:posOffset>2169968</wp:posOffset>
@@ -772,7 +772,7 @@
           </mc:Choice>
           <mc:Fallback>
             <w:pict>
-              <v:shape w14:anchorId="21978474" id="Straight Arrow Connector 68" o:spid="_x0000_s1026" type="#_x0000_t32" style="position:absolute;margin-left:170.85pt;margin-top:68.95pt;width:0;height:9.6pt;z-index:251806720;visibility:visible;mso-wrap-style:square;mso-wrap-distance-left:9pt;mso-wrap-distance-top:0;mso-wrap-distance-right:9pt;mso-wrap-distance-bottom:0;mso-position-horizontal:absolute;mso-position-horizontal-relative:text;mso-position-vertical:absolute;mso-position-vertical-relative:text" o:gfxdata="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" strokecolor="#404040 [2429]" strokeweight=".5pt">
+              <v:shape w14:anchorId="10FD0CFC" id="Straight Arrow Connector 68" o:spid="_x0000_s1026" type="#_x0000_t32" style="position:absolute;margin-left:170.85pt;margin-top:68.95pt;width:0;height:9.6pt;z-index:251804672;visibility:visible;mso-wrap-style:square;mso-wrap-distance-left:9pt;mso-wrap-distance-top:0;mso-wrap-distance-right:9pt;mso-wrap-distance-bottom:0;mso-position-horizontal:absolute;mso-position-horizontal-relative:text;mso-position-vertical:absolute;mso-position-vertical-relative:text" o:gfxdata="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" strokecolor="#404040 [2429]" strokeweight=".5pt">
                 <v:stroke endarrow="block" joinstyle="miter"/>
               </v:shape>
             </w:pict>
@@ -788,7 +788,7 @@
         <mc:AlternateContent>
           <mc:Choice Requires="wps">
             <w:drawing>
-              <wp:anchor distT="0" distB="0" distL="114300" distR="114300" simplePos="0" relativeHeight="251805696" behindDoc="0" locked="0" layoutInCell="1" allowOverlap="1" wp14:anchorId="3BCDF288" wp14:editId="2C103EAB">
+              <wp:anchor distT="0" distB="0" distL="114300" distR="114300" simplePos="0" relativeHeight="251803648" behindDoc="0" locked="0" layoutInCell="1" allowOverlap="1" wp14:anchorId="3BCDF288" wp14:editId="6D74EE1D">
                 <wp:simplePos x="0" y="0"/>
                 <wp:positionH relativeFrom="column">
                   <wp:posOffset>1619770</wp:posOffset>
@@ -846,7 +846,7 @@
           </mc:Choice>
           <mc:Fallback>
             <w:pict>
-              <v:shape w14:anchorId="33429903" id="Straight Arrow Connector 64" o:spid="_x0000_s1026" type="#_x0000_t32" style="position:absolute;margin-left:127.55pt;margin-top:68.5pt;width:43.5pt;height:0;flip:x;z-index:251805696;visibility:visible;mso-wrap-style:square;mso-wrap-distance-left:9pt;mso-wrap-distance-top:0;mso-wrap-distance-right:9pt;mso-wrap-distance-bottom:0;mso-position-horizontal:absolute;mso-position-horizontal-relative:text;mso-position-vertical:absolute;mso-position-vertical-relative:text" o:gfxdata="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" strokecolor="#404040 [2429]" strokeweight=".5pt">
+              <v:shape w14:anchorId="74F4848B" id="Straight Arrow Connector 64" o:spid="_x0000_s1026" type="#_x0000_t32" style="position:absolute;margin-left:127.55pt;margin-top:68.5pt;width:43.5pt;height:0;flip:x;z-index:251803648;visibility:visible;mso-wrap-style:square;mso-wrap-distance-left:9pt;mso-wrap-distance-top:0;mso-wrap-distance-right:9pt;mso-wrap-distance-bottom:0;mso-position-horizontal:absolute;mso-position-horizontal-relative:text;mso-position-vertical:absolute;mso-position-vertical-relative:text" o:gfxdata="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" strokecolor="#404040 [2429]" strokeweight=".5pt">
                 <v:stroke endarrow="block" joinstyle="miter"/>
               </v:shape>
             </w:pict>
@@ -862,7 +862,7 @@
         <mc:AlternateContent>
           <mc:Choice Requires="wps">
             <w:drawing>
-              <wp:anchor distT="0" distB="0" distL="114300" distR="114300" simplePos="0" relativeHeight="251804672" behindDoc="0" locked="0" layoutInCell="1" allowOverlap="1" wp14:anchorId="734EFA75" wp14:editId="0640E1D8">
+              <wp:anchor distT="0" distB="0" distL="114300" distR="114300" simplePos="0" relativeHeight="251802624" behindDoc="0" locked="0" layoutInCell="1" allowOverlap="1" wp14:anchorId="734EFA75" wp14:editId="39DFCBD1">
                 <wp:simplePos x="0" y="0"/>
                 <wp:positionH relativeFrom="column">
                   <wp:posOffset>853440</wp:posOffset>
@@ -921,7 +921,7 @@
           </mc:Choice>
           <mc:Fallback>
             <w:pict>
-              <v:shape w14:anchorId="2689D692" id="Straight Arrow Connector 62" o:spid="_x0000_s1026" type="#_x0000_t32" style="position:absolute;margin-left:67.2pt;margin-top:214.7pt;width:0;height:58.45pt;z-index:251804672;visibility:visible;mso-wrap-style:square;mso-wrap-distance-left:9pt;mso-wrap-distance-top:0;mso-wrap-distance-right:9pt;mso-wrap-distance-bottom:0;mso-position-horizontal:absolute;mso-position-horizontal-relative:text;mso-position-vertical:absolute;mso-position-vertical-relative:text" o:gfxdata="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" strokecolor="#404040 [2429]">
+              <v:shape w14:anchorId="366AA9C2" id="Straight Arrow Connector 62" o:spid="_x0000_s1026" type="#_x0000_t32" style="position:absolute;margin-left:67.2pt;margin-top:214.7pt;width:0;height:58.45pt;z-index:251802624;visibility:visible;mso-wrap-style:square;mso-wrap-distance-left:9pt;mso-wrap-distance-top:0;mso-wrap-distance-right:9pt;mso-wrap-distance-bottom:0;mso-position-horizontal:absolute;mso-position-horizontal-relative:text;mso-position-vertical:absolute;mso-position-vertical-relative:text" o:gfxdata="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" strokecolor="#404040 [2429]">
                 <v:stroke startarrow="block" endarrow="block" joinstyle="miter"/>
               </v:shape>
             </w:pict>
@@ -937,7 +937,7 @@
         <mc:AlternateContent>
           <mc:Choice Requires="wps">
             <w:drawing>
-              <wp:anchor distT="0" distB="0" distL="114300" distR="114300" simplePos="0" relativeHeight="251803648" behindDoc="0" locked="0" layoutInCell="1" allowOverlap="1" wp14:anchorId="00B451F4" wp14:editId="0224C608">
+              <wp:anchor distT="0" distB="0" distL="114300" distR="114300" simplePos="0" relativeHeight="251801600" behindDoc="0" locked="0" layoutInCell="1" allowOverlap="1" wp14:anchorId="00B451F4" wp14:editId="599ADF60">
                 <wp:simplePos x="0" y="0"/>
                 <wp:positionH relativeFrom="column">
                   <wp:posOffset>858982</wp:posOffset>
@@ -996,7 +996,7 @@
           </mc:Choice>
           <mc:Fallback>
             <w:pict>
-              <v:shape w14:anchorId="38D01929" id="Straight Arrow Connector 61" o:spid="_x0000_s1026" type="#_x0000_t32" style="position:absolute;margin-left:67.65pt;margin-top:428.9pt;width:0;height:20.05pt;z-index:251803648;visibility:visible;mso-wrap-style:square;mso-wrap-distance-left:9pt;mso-wrap-distance-top:0;mso-wrap-distance-right:9pt;mso-wrap-distance-bottom:0;mso-position-horizontal:absolute;mso-position-horizontal-relative:text;mso-position-vertical:absolute;mso-position-vertical-relative:text" o:gfxdata="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" strokecolor="#404040 [2429]">
+              <v:shape w14:anchorId="45664EB0" id="Straight Arrow Connector 61" o:spid="_x0000_s1026" type="#_x0000_t32" style="position:absolute;margin-left:67.65pt;margin-top:428.9pt;width:0;height:20.05pt;z-index:251801600;visibility:visible;mso-wrap-style:square;mso-wrap-distance-left:9pt;mso-wrap-distance-top:0;mso-wrap-distance-right:9pt;mso-wrap-distance-bottom:0;mso-position-horizontal:absolute;mso-position-horizontal-relative:text;mso-position-vertical:absolute;mso-position-vertical-relative:text" o:gfxdata="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" strokecolor="#404040 [2429]">
                 <v:stroke startarrow="block" endarrow="block" joinstyle="miter"/>
               </v:shape>
             </w:pict>
@@ -1012,7 +1012,7 @@
         <mc:AlternateContent>
           <mc:Choice Requires="wps">
             <w:drawing>
-              <wp:anchor distT="0" distB="0" distL="114300" distR="114300" simplePos="0" relativeHeight="251802624" behindDoc="0" locked="0" layoutInCell="1" allowOverlap="1" wp14:anchorId="6A53E1C7" wp14:editId="57CDDAF9">
+              <wp:anchor distT="0" distB="0" distL="114300" distR="114300" simplePos="0" relativeHeight="251800576" behindDoc="0" locked="0" layoutInCell="1" allowOverlap="1" wp14:anchorId="6A53E1C7" wp14:editId="25784689">
                 <wp:simplePos x="0" y="0"/>
                 <wp:positionH relativeFrom="column">
                   <wp:posOffset>2931622</wp:posOffset>
@@ -1071,7 +1071,7 @@
           </mc:Choice>
           <mc:Fallback>
             <w:pict>
-              <v:shape w14:anchorId="16DE349F" id="Straight Arrow Connector 60" o:spid="_x0000_s1026" type="#_x0000_t32" style="position:absolute;margin-left:230.85pt;margin-top:398.4pt;width:0;height:50.6pt;z-index:251802624;visibility:visible;mso-wrap-style:square;mso-wrap-distance-left:9pt;mso-wrap-distance-top:0;mso-wrap-distance-right:9pt;mso-wrap-distance-bottom:0;mso-position-horizontal:absolute;mso-position-horizontal-relative:text;mso-position-vertical:absolute;mso-position-vertical-relative:text" o:gfxdata="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" strokecolor="#404040 [2429]">
+              <v:shape w14:anchorId="315AF890" id="Straight Arrow Connector 60" o:spid="_x0000_s1026" type="#_x0000_t32" style="position:absolute;margin-left:230.85pt;margin-top:398.4pt;width:0;height:50.6pt;z-index:251800576;visibility:visible;mso-wrap-style:square;mso-wrap-distance-left:9pt;mso-wrap-distance-top:0;mso-wrap-distance-right:9pt;mso-wrap-distance-bottom:0;mso-position-horizontal:absolute;mso-position-horizontal-relative:text;mso-position-vertical:absolute;mso-position-vertical-relative:text" o:gfxdata="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" strokecolor="#404040 [2429]">
                 <v:stroke startarrow="block" endarrow="block" joinstyle="miter"/>
               </v:shape>
             </w:pict>
@@ -1087,7 +1087,7 @@
         <mc:AlternateContent>
           <mc:Choice Requires="wps">
             <w:drawing>
-              <wp:anchor distT="0" distB="0" distL="114300" distR="114300" simplePos="0" relativeHeight="251801600" behindDoc="0" locked="0" layoutInCell="1" allowOverlap="1" wp14:anchorId="2863090E" wp14:editId="0F5679E6">
+              <wp:anchor distT="0" distB="0" distL="114300" distR="114300" simplePos="0" relativeHeight="251799552" behindDoc="0" locked="0" layoutInCell="1" allowOverlap="1" wp14:anchorId="2863090E" wp14:editId="1236B563">
                 <wp:simplePos x="0" y="0"/>
                 <wp:positionH relativeFrom="column">
                   <wp:posOffset>5436524</wp:posOffset>
@@ -1146,7 +1146,7 @@
           </mc:Choice>
           <mc:Fallback>
             <w:pict>
-              <v:shape w14:anchorId="53E94617" id="Straight Arrow Connector 59" o:spid="_x0000_s1026" type="#_x0000_t32" style="position:absolute;margin-left:428.05pt;margin-top:409.3pt;width:0;height:40.15pt;z-index:251801600;visibility:visible;mso-wrap-style:square;mso-wrap-distance-left:9pt;mso-wrap-distance-top:0;mso-wrap-distance-right:9pt;mso-wrap-distance-bottom:0;mso-position-horizontal:absolute;mso-position-horizontal-relative:text;mso-position-vertical:absolute;mso-position-vertical-relative:text" o:gfxdata="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" strokecolor="#404040 [2429]">
+              <v:shape w14:anchorId="068F02A4" id="Straight Arrow Connector 59" o:spid="_x0000_s1026" type="#_x0000_t32" style="position:absolute;margin-left:428.05pt;margin-top:409.3pt;width:0;height:40.15pt;z-index:251799552;visibility:visible;mso-wrap-style:square;mso-wrap-distance-left:9pt;mso-wrap-distance-top:0;mso-wrap-distance-right:9pt;mso-wrap-distance-bottom:0;mso-position-horizontal:absolute;mso-position-horizontal-relative:text;mso-position-vertical:absolute;mso-position-vertical-relative:text" o:gfxdata="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" strokecolor="#404040 [2429]">
                 <v:stroke startarrow="block" endarrow="block" joinstyle="miter"/>
               </v:shape>
             </w:pict>
@@ -1162,7 +1162,7 @@
         <mc:AlternateContent>
           <mc:Choice Requires="wps">
             <w:drawing>
-              <wp:anchor distT="0" distB="0" distL="114300" distR="114300" simplePos="0" relativeHeight="251799552" behindDoc="0" locked="0" layoutInCell="1" allowOverlap="1" wp14:anchorId="59CFAC53" wp14:editId="038F2534">
+              <wp:anchor distT="0" distB="0" distL="114300" distR="114300" simplePos="0" relativeHeight="251797504" behindDoc="0" locked="0" layoutInCell="1" allowOverlap="1" wp14:anchorId="59CFAC53" wp14:editId="57D9529B">
                 <wp:simplePos x="0" y="0"/>
                 <wp:positionH relativeFrom="column">
                   <wp:posOffset>8007235</wp:posOffset>
@@ -1219,7 +1219,7 @@
           </mc:Choice>
           <mc:Fallback>
             <w:pict>
-              <v:line w14:anchorId="3E56C5EE" id="Straight Connector 57" o:spid="_x0000_s1026" style="position:absolute;z-index:251799552;visibility:visible;mso-wrap-style:square;mso-wrap-distance-left:9pt;mso-wrap-distance-top:0;mso-wrap-distance-right:9pt;mso-wrap-distance-bottom:0;mso-position-horizontal:absolute;mso-position-horizontal-relative:text;mso-position-vertical:absolute;mso-position-vertical-relative:text" from="630.5pt,237.35pt" to="699.1pt,237.35pt" o:gfxdata="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" strokecolor="#404040 [2429]">
+              <v:line w14:anchorId="219A1401" id="Straight Connector 57" o:spid="_x0000_s1026" style="position:absolute;z-index:251797504;visibility:visible;mso-wrap-style:square;mso-wrap-distance-left:9pt;mso-wrap-distance-top:0;mso-wrap-distance-right:9pt;mso-wrap-distance-bottom:0;mso-position-horizontal:absolute;mso-position-horizontal-relative:text;mso-position-vertical:absolute;mso-position-vertical-relative:text" from="630.5pt,237.35pt" to="699.1pt,237.35pt" o:gfxdata="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" strokecolor="#404040 [2429]">
                 <v:stroke joinstyle="miter"/>
               </v:line>
             </w:pict>
@@ -1235,7 +1235,7 @@
         <mc:AlternateContent>
           <mc:Choice Requires="wps">
             <w:drawing>
-              <wp:anchor distT="0" distB="0" distL="114300" distR="114300" simplePos="0" relativeHeight="251798528" behindDoc="0" locked="0" layoutInCell="1" allowOverlap="1" wp14:anchorId="643597C1" wp14:editId="2592FBA8">
+              <wp:anchor distT="0" distB="0" distL="114300" distR="114300" simplePos="0" relativeHeight="251796480" behindDoc="0" locked="0" layoutInCell="1" allowOverlap="1" wp14:anchorId="643597C1" wp14:editId="4742F4A0">
                 <wp:simplePos x="0" y="0"/>
                 <wp:positionH relativeFrom="column">
                   <wp:posOffset>8002385</wp:posOffset>
@@ -1294,7 +1294,7 @@
           </mc:Choice>
           <mc:Fallback>
             <w:pict>
-              <v:shape w14:anchorId="6EF40DEF" id="Straight Arrow Connector 56" o:spid="_x0000_s1026" type="#_x0000_t32" style="position:absolute;margin-left:630.1pt;margin-top:213.95pt;width:0;height:24.3pt;z-index:251798528;visibility:visible;mso-wrap-style:square;mso-wrap-distance-left:9pt;mso-wrap-distance-top:0;mso-wrap-distance-right:9pt;mso-wrap-distance-bottom:0;mso-position-horizontal:absolute;mso-position-horizontal-relative:text;mso-position-vertical:absolute;mso-position-vertical-relative:text" o:gfxdata="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" strokecolor="#404040 [2429]">
+              <v:shape w14:anchorId="616E2C33" id="Straight Arrow Connector 56" o:spid="_x0000_s1026" type="#_x0000_t32" style="position:absolute;margin-left:630.1pt;margin-top:213.95pt;width:0;height:24.3pt;z-index:251796480;visibility:visible;mso-wrap-style:square;mso-wrap-distance-left:9pt;mso-wrap-distance-top:0;mso-wrap-distance-right:9pt;mso-wrap-distance-bottom:0;mso-position-horizontal:absolute;mso-position-horizontal-relative:text;mso-position-vertical:absolute;mso-position-vertical-relative:text" o:gfxdata="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" strokecolor="#404040 [2429]">
                 <v:stroke startarrow="block" endarrow="block" joinstyle="miter"/>
               </v:shape>
             </w:pict>
@@ -1310,7 +1310,7 @@
         <mc:AlternateContent>
           <mc:Choice Requires="wps">
             <w:drawing>
-              <wp:anchor distT="0" distB="0" distL="114300" distR="114300" simplePos="0" relativeHeight="251764736" behindDoc="0" locked="0" layoutInCell="1" allowOverlap="1" wp14:anchorId="0D1D606B" wp14:editId="12CD259D">
+              <wp:anchor distT="0" distB="0" distL="114300" distR="114300" simplePos="0" relativeHeight="251762688" behindDoc="0" locked="0" layoutInCell="1" allowOverlap="1" wp14:anchorId="0D1D606B" wp14:editId="6EAF82AD">
                 <wp:simplePos x="0" y="0"/>
                 <wp:positionH relativeFrom="column">
                   <wp:posOffset>8866909</wp:posOffset>
@@ -1370,7 +1370,7 @@
           </mc:Choice>
           <mc:Fallback>
             <w:pict>
-              <v:line w14:anchorId="53AF335C" id="Straight Connector 164" o:spid="_x0000_s1026" style="position:absolute;flip:y;z-index:251764736;visibility:visible;mso-wrap-style:square;mso-height-percent:0;mso-wrap-distance-left:9pt;mso-wrap-distance-top:0;mso-wrap-distance-right:9pt;mso-wrap-distance-bottom:0;mso-position-horizontal:absolute;mso-position-horizontal-relative:text;mso-position-vertical:absolute;mso-position-vertical-relative:text;mso-height-percent:0;mso-height-relative:margin" from="698.2pt,236.95pt" to="698.2pt,450.35pt" o:gfxdata="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" strokecolor="#404040 [2429]">
+              <v:line w14:anchorId="75883497" id="Straight Connector 164" o:spid="_x0000_s1026" style="position:absolute;flip:y;z-index:251762688;visibility:visible;mso-wrap-style:square;mso-height-percent:0;mso-wrap-distance-left:9pt;mso-wrap-distance-top:0;mso-wrap-distance-right:9pt;mso-wrap-distance-bottom:0;mso-position-horizontal:absolute;mso-position-horizontal-relative:text;mso-position-vertical:absolute;mso-position-vertical-relative:text;mso-height-percent:0;mso-height-relative:margin" from="698.2pt,236.95pt" to="698.2pt,450.35pt" o:gfxdata="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" strokecolor="#404040 [2429]">
                 <v:stroke joinstyle="miter"/>
               </v:line>
             </w:pict>
@@ -1386,7 +1386,7 @@
         <mc:AlternateContent>
           <mc:Choice Requires="wpg">
             <w:drawing>
-              <wp:anchor distT="0" distB="0" distL="114300" distR="114300" simplePos="0" relativeHeight="251701248" behindDoc="0" locked="0" layoutInCell="1" allowOverlap="1" wp14:anchorId="092736F5" wp14:editId="6328B9BF">
+              <wp:anchor distT="0" distB="0" distL="114300" distR="114300" simplePos="0" relativeHeight="251699200" behindDoc="0" locked="0" layoutInCell="1" allowOverlap="1" wp14:anchorId="092736F5" wp14:editId="5E351DE8">
                 <wp:simplePos x="0" y="0"/>
                 <wp:positionH relativeFrom="margin">
                   <wp:posOffset>77470</wp:posOffset>
@@ -1751,7 +1751,7 @@
           </mc:Choice>
           <mc:Fallback>
             <w:pict>
-              <v:group w14:anchorId="092736F5" id="Group 49" o:spid="_x0000_s1029" style="position:absolute;margin-left:6.1pt;margin-top:273.15pt;width:128.25pt;height:155.75pt;z-index:251701248;mso-position-horizontal-relative:margin;mso-width-relative:margin;mso-height-relative:margin" coordorigin="775" coordsize="16292,19784" o:gfxdata="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">
+              <v:group w14:anchorId="092736F5" id="Group 49" o:spid="_x0000_s1029" style="position:absolute;margin-left:6.1pt;margin-top:273.15pt;width:128.25pt;height:155.75pt;z-index:251699200;mso-position-horizontal-relative:margin;mso-width-relative:margin;mso-height-relative:margin" coordorigin="775" coordsize="16292,19784" o:gfxdata="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">
                 <v:roundrect id="Rectangle: Rounded Corners 37" o:spid="_x0000_s1030" style="position:absolute;left:775;width:16293;height:19784;visibility:visible;mso-wrap-style:square;v-text-anchor:top" arcsize="4964f" o:gfxdata="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" fillcolor="white [3212]" strokecolor="#404040 [2429]" strokeweight="1.5pt">
                   <v:stroke joinstyle="miter"/>
                   <v:textbox>
@@ -1876,7 +1876,7 @@
         <mc:AlternateContent>
           <mc:Choice Requires="wps">
             <w:drawing>
-              <wp:anchor distT="0" distB="0" distL="114300" distR="114300" simplePos="0" relativeHeight="251797504" behindDoc="0" locked="0" layoutInCell="1" allowOverlap="1" wp14:anchorId="32CAFFC4" wp14:editId="2C6AB9B1">
+              <wp:anchor distT="0" distB="0" distL="114300" distR="114300" simplePos="0" relativeHeight="251795456" behindDoc="0" locked="0" layoutInCell="1" allowOverlap="1" wp14:anchorId="32CAFFC4" wp14:editId="36C93F40">
                 <wp:simplePos x="0" y="0"/>
                 <wp:positionH relativeFrom="column">
                   <wp:posOffset>6866024</wp:posOffset>
@@ -1934,7 +1934,7 @@
           </mc:Choice>
           <mc:Fallback>
             <w:pict>
-              <v:shape w14:anchorId="002EBFB5" id="Straight Arrow Connector 55" o:spid="_x0000_s1026" type="#_x0000_t32" style="position:absolute;margin-left:540.65pt;margin-top:322.45pt;width:13.85pt;height:0;z-index:251797504;visibility:visible;mso-wrap-style:square;mso-wrap-distance-left:9pt;mso-wrap-distance-top:0;mso-wrap-distance-right:9pt;mso-wrap-distance-bottom:0;mso-position-horizontal:absolute;mso-position-horizontal-relative:text;mso-position-vertical:absolute;mso-position-vertical-relative:text" o:gfxdata="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" strokecolor="#404040 [2429]" strokeweight=".5pt">
+              <v:shape w14:anchorId="55844C1E" id="Straight Arrow Connector 55" o:spid="_x0000_s1026" type="#_x0000_t32" style="position:absolute;margin-left:540.65pt;margin-top:322.45pt;width:13.85pt;height:0;z-index:251795456;visibility:visible;mso-wrap-style:square;mso-wrap-distance-left:9pt;mso-wrap-distance-top:0;mso-wrap-distance-right:9pt;mso-wrap-distance-bottom:0;mso-position-horizontal:absolute;mso-position-horizontal-relative:text;mso-position-vertical:absolute;mso-position-vertical-relative:text" o:gfxdata="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" strokecolor="#404040 [2429]" strokeweight=".5pt">
                 <v:stroke endarrow="block" joinstyle="miter"/>
               </v:shape>
             </w:pict>
@@ -1950,7 +1950,7 @@
         <mc:AlternateContent>
           <mc:Choice Requires="wps">
             <w:drawing>
-              <wp:anchor distT="0" distB="0" distL="114300" distR="114300" simplePos="0" relativeHeight="251795456" behindDoc="0" locked="0" layoutInCell="1" allowOverlap="1" wp14:anchorId="0E5D23F0" wp14:editId="156284F5">
+              <wp:anchor distT="0" distB="0" distL="114300" distR="114300" simplePos="0" relativeHeight="251793408" behindDoc="0" locked="0" layoutInCell="1" allowOverlap="1" wp14:anchorId="0E5D23F0" wp14:editId="618C384A">
                 <wp:simplePos x="0" y="0"/>
                 <wp:positionH relativeFrom="column">
                   <wp:posOffset>5541817</wp:posOffset>
@@ -2010,7 +2010,7 @@
           </mc:Choice>
           <mc:Fallback>
             <w:pict>
-              <v:line w14:anchorId="64E6DD13" id="Straight Connector 53" o:spid="_x0000_s1026" style="position:absolute;z-index:251795456;visibility:visible;mso-wrap-style:square;mso-width-percent:0;mso-wrap-distance-left:9pt;mso-wrap-distance-top:0;mso-wrap-distance-right:9pt;mso-wrap-distance-bottom:0;mso-position-horizontal:absolute;mso-position-horizontal-relative:text;mso-position-vertical:absolute;mso-position-vertical-relative:text;mso-width-percent:0;mso-width-relative:margin" from="436.35pt,247.85pt" to="694.25pt,247.85pt" o:gfxdata="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" strokecolor="#404040 [2429]" strokeweight=".5pt">
+              <v:line w14:anchorId="58772091" id="Straight Connector 53" o:spid="_x0000_s1026" style="position:absolute;z-index:251793408;visibility:visible;mso-wrap-style:square;mso-width-percent:0;mso-wrap-distance-left:9pt;mso-wrap-distance-top:0;mso-wrap-distance-right:9pt;mso-wrap-distance-bottom:0;mso-position-horizontal:absolute;mso-position-horizontal-relative:text;mso-position-vertical:absolute;mso-position-vertical-relative:text;mso-width-percent:0;mso-width-relative:margin" from="436.35pt,247.85pt" to="694.25pt,247.85pt" o:gfxdata="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" strokecolor="#404040 [2429]" strokeweight=".5pt">
                 <v:stroke joinstyle="miter"/>
               </v:line>
             </w:pict>
@@ -2026,7 +2026,7 @@
         <mc:AlternateContent>
           <mc:Choice Requires="wps">
             <w:drawing>
-              <wp:anchor distT="0" distB="0" distL="114300" distR="114300" simplePos="0" relativeHeight="251796480" behindDoc="0" locked="0" layoutInCell="1" allowOverlap="1" wp14:anchorId="7AF9796A" wp14:editId="7F9373AE">
+              <wp:anchor distT="0" distB="0" distL="114300" distR="114300" simplePos="0" relativeHeight="251794432" behindDoc="0" locked="0" layoutInCell="1" allowOverlap="1" wp14:anchorId="7AF9796A" wp14:editId="5B585802">
                 <wp:simplePos x="0" y="0"/>
                 <wp:positionH relativeFrom="column">
                   <wp:posOffset>8816051</wp:posOffset>
@@ -2083,7 +2083,7 @@
           </mc:Choice>
           <mc:Fallback>
             <w:pict>
-              <v:line w14:anchorId="2EBCBF8C" id="Straight Connector 54" o:spid="_x0000_s1026" style="position:absolute;flip:y;z-index:251796480;visibility:visible;mso-wrap-style:square;mso-wrap-distance-left:9pt;mso-wrap-distance-top:0;mso-wrap-distance-right:9pt;mso-wrap-distance-bottom:0;mso-position-horizontal:absolute;mso-position-horizontal-relative:text;mso-position-vertical:absolute;mso-position-vertical-relative:text" from="694.2pt,247.85pt" to="694.2pt,323.25pt" o:gfxdata="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" strokecolor="#404040 [2429]" strokeweight=".5pt">
+              <v:line w14:anchorId="39C77896" id="Straight Connector 54" o:spid="_x0000_s1026" style="position:absolute;flip:y;z-index:251794432;visibility:visible;mso-wrap-style:square;mso-wrap-distance-left:9pt;mso-wrap-distance-top:0;mso-wrap-distance-right:9pt;mso-wrap-distance-bottom:0;mso-position-horizontal:absolute;mso-position-horizontal-relative:text;mso-position-vertical:absolute;mso-position-vertical-relative:text" from="694.2pt,247.85pt" to="694.2pt,323.25pt" o:gfxdata="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" strokecolor="#404040 [2429]" strokeweight=".5pt">
                 <v:stroke joinstyle="miter"/>
               </v:line>
             </w:pict>
@@ -2099,7 +2099,7 @@
         <mc:AlternateContent>
           <mc:Choice Requires="wps">
             <w:drawing>
-              <wp:anchor distT="0" distB="0" distL="114300" distR="114300" simplePos="0" relativeHeight="251788288" behindDoc="0" locked="0" layoutInCell="1" allowOverlap="1" wp14:anchorId="62D1107F" wp14:editId="56C9E1C1">
+              <wp:anchor distT="0" distB="0" distL="114300" distR="114300" simplePos="0" relativeHeight="251786240" behindDoc="0" locked="0" layoutInCell="1" allowOverlap="1" wp14:anchorId="62D1107F" wp14:editId="6735187F">
                 <wp:simplePos x="0" y="0"/>
                 <wp:positionH relativeFrom="column">
                   <wp:posOffset>2770910</wp:posOffset>
@@ -2159,7 +2159,7 @@
           </mc:Choice>
           <mc:Fallback>
             <w:pict>
-              <v:line w14:anchorId="64C3A5B5" id="Straight Connector 27" o:spid="_x0000_s1026" style="position:absolute;z-index:251788288;visibility:visible;mso-wrap-style:square;mso-width-percent:0;mso-wrap-distance-left:9pt;mso-wrap-distance-top:0;mso-wrap-distance-right:9pt;mso-wrap-distance-bottom:0;mso-position-horizontal:absolute;mso-position-horizontal-relative:text;mso-position-vertical:absolute;mso-position-vertical-relative:text;mso-width-percent:0;mso-width-relative:margin" from="218.2pt,226.05pt" to="540.65pt,226.05pt" o:gfxdata="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" strokecolor="#404040 [2429]" strokeweight=".5pt">
+              <v:line w14:anchorId="4513FE88" id="Straight Connector 27" o:spid="_x0000_s1026" style="position:absolute;z-index:251786240;visibility:visible;mso-wrap-style:square;mso-width-percent:0;mso-wrap-distance-left:9pt;mso-wrap-distance-top:0;mso-wrap-distance-right:9pt;mso-wrap-distance-bottom:0;mso-position-horizontal:absolute;mso-position-horizontal-relative:text;mso-position-vertical:absolute;mso-position-vertical-relative:text;mso-width-percent:0;mso-width-relative:margin" from="218.2pt,226.05pt" to="540.65pt,226.05pt" o:gfxdata="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" strokecolor="#404040 [2429]" strokeweight=".5pt">
                 <v:stroke joinstyle="miter"/>
               </v:line>
             </w:pict>
@@ -2175,7 +2175,7 @@
         <mc:AlternateContent>
           <mc:Choice Requires="wps">
             <w:drawing>
-              <wp:anchor distT="0" distB="0" distL="114300" distR="114300" simplePos="0" relativeHeight="251789312" behindDoc="0" locked="0" layoutInCell="1" allowOverlap="1" wp14:anchorId="1FD2CB15" wp14:editId="19E69995">
+              <wp:anchor distT="0" distB="0" distL="114300" distR="114300" simplePos="0" relativeHeight="251787264" behindDoc="0" locked="0" layoutInCell="1" allowOverlap="1" wp14:anchorId="1FD2CB15" wp14:editId="7AF99CD2">
                 <wp:simplePos x="0" y="0"/>
                 <wp:positionH relativeFrom="column">
                   <wp:posOffset>6860713</wp:posOffset>
@@ -2235,7 +2235,7 @@
           </mc:Choice>
           <mc:Fallback>
             <w:pict>
-              <v:line w14:anchorId="1BE7179D" id="Straight Connector 28" o:spid="_x0000_s1026" style="position:absolute;z-index:251789312;visibility:visible;mso-wrap-style:square;mso-height-percent:0;mso-wrap-distance-left:9pt;mso-wrap-distance-top:0;mso-wrap-distance-right:9pt;mso-wrap-distance-bottom:0;mso-position-horizontal:absolute;mso-position-horizontal-relative:text;mso-position-vertical:absolute;mso-position-vertical-relative:text;mso-height-percent:0;mso-height-relative:margin" from="540.2pt,226pt" to="540.2pt,322.45pt" o:gfxdata="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" strokecolor="#404040 [2429]" strokeweight=".5pt">
+              <v:line w14:anchorId="2DFCFFB3" id="Straight Connector 28" o:spid="_x0000_s1026" style="position:absolute;z-index:251787264;visibility:visible;mso-wrap-style:square;mso-height-percent:0;mso-wrap-distance-left:9pt;mso-wrap-distance-top:0;mso-wrap-distance-right:9pt;mso-wrap-distance-bottom:0;mso-position-horizontal:absolute;mso-position-horizontal-relative:text;mso-position-vertical:absolute;mso-position-vertical-relative:text;mso-height-percent:0;mso-height-relative:margin" from="540.2pt,226pt" to="540.2pt,322.45pt" o:gfxdata="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" strokecolor="#404040 [2429]" strokeweight=".5pt">
                 <v:stroke joinstyle="miter"/>
               </v:line>
             </w:pict>
@@ -2251,7 +2251,7 @@
         <mc:AlternateContent>
           <mc:Choice Requires="wpg">
             <w:drawing>
-              <wp:anchor distT="0" distB="0" distL="114300" distR="114300" simplePos="0" relativeHeight="251693056" behindDoc="0" locked="0" layoutInCell="1" allowOverlap="1" wp14:anchorId="0FA29B3F" wp14:editId="3E9EB542">
+              <wp:anchor distT="0" distB="0" distL="114300" distR="114300" simplePos="0" relativeHeight="251691008" behindDoc="0" locked="0" layoutInCell="1" allowOverlap="1" wp14:anchorId="0FA29B3F" wp14:editId="55021894">
                 <wp:simplePos x="0" y="0"/>
                 <wp:positionH relativeFrom="margin">
                   <wp:posOffset>1884218</wp:posOffset>
@@ -2552,7 +2552,7 @@
           </mc:Choice>
           <mc:Fallback>
             <w:pict>
-              <v:group w14:anchorId="0FA29B3F" id="Group 46" o:spid="_x0000_s1035" style="position:absolute;margin-left:148.35pt;margin-top:273.6pt;width:166.65pt;height:124.8pt;z-index:251693056;mso-position-horizontal-relative:margin;mso-width-relative:margin;mso-height-relative:margin" coordorigin="997" coordsize="21169,15849" o:gfxdata="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">
+              <v:group w14:anchorId="0FA29B3F" id="Group 46" o:spid="_x0000_s1035" style="position:absolute;margin-left:148.35pt;margin-top:273.6pt;width:166.65pt;height:124.8pt;z-index:251691008;mso-position-horizontal-relative:margin;mso-width-relative:margin;mso-height-relative:margin" coordorigin="997" coordsize="21169,15849" o:gfxdata="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">
                 <v:roundrect id="Rectangle: Rounded Corners 32" o:spid="_x0000_s1036" style="position:absolute;left:997;width:21170;height:15849;visibility:visible;mso-wrap-style:square;v-text-anchor:top" arcsize="4964f" o:gfxdata="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" fillcolor="white [3212]" strokecolor="#404040 [2429]" strokeweight="1.5pt">
                   <v:stroke joinstyle="miter"/>
                   <v:textbox>
@@ -2656,7 +2656,7 @@
         <mc:AlternateContent>
           <mc:Choice Requires="wpg">
             <w:drawing>
-              <wp:anchor distT="0" distB="0" distL="114300" distR="114300" simplePos="0" relativeHeight="251687936" behindDoc="0" locked="0" layoutInCell="1" allowOverlap="1" wp14:anchorId="657EA4BF" wp14:editId="699C6D6E">
+              <wp:anchor distT="0" distB="0" distL="114300" distR="114300" simplePos="0" relativeHeight="251685888" behindDoc="0" locked="0" layoutInCell="1" allowOverlap="1" wp14:anchorId="657EA4BF" wp14:editId="4C75BC02">
                 <wp:simplePos x="0" y="0"/>
                 <wp:positionH relativeFrom="column">
                   <wp:posOffset>4233949</wp:posOffset>
@@ -2957,7 +2957,7 @@
           </mc:Choice>
           <mc:Fallback>
             <w:pict>
-              <v:group w14:anchorId="657EA4BF" id="Group 47" o:spid="_x0000_s1040" style="position:absolute;margin-left:333.4pt;margin-top:271.4pt;width:199pt;height:137.25pt;z-index:251687936;mso-width-relative:margin;mso-height-relative:margin" coordorigin="886" coordsize="25272,17430" o:gfxdata="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">
+              <v:group w14:anchorId="657EA4BF" id="Group 47" o:spid="_x0000_s1040" style="position:absolute;margin-left:333.4pt;margin-top:271.4pt;width:199pt;height:137.25pt;z-index:251685888;mso-width-relative:margin;mso-height-relative:margin" coordorigin="886" coordsize="25272,17430" o:gfxdata="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">
                 <v:roundrect id="Rectangle: Rounded Corners 13" o:spid="_x0000_s1041" style="position:absolute;left:886;width:25273;height:17430;visibility:visible;mso-wrap-style:square;v-text-anchor:top" arcsize="4964f" o:gfxdata="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" fillcolor="white [3212]" strokecolor="#404040 [2429]" strokeweight="1.5pt">
                   <v:stroke joinstyle="miter"/>
                   <v:textbox>
@@ -3060,7 +3060,7 @@
         <mc:AlternateContent>
           <mc:Choice Requires="wps">
             <w:drawing>
-              <wp:anchor distT="0" distB="0" distL="114300" distR="114300" simplePos="0" relativeHeight="251794432" behindDoc="0" locked="0" layoutInCell="1" allowOverlap="1" wp14:anchorId="21109DFD" wp14:editId="311F079A">
+              <wp:anchor distT="0" distB="0" distL="114300" distR="114300" simplePos="0" relativeHeight="251792384" behindDoc="0" locked="0" layoutInCell="1" allowOverlap="1" wp14:anchorId="21109DFD" wp14:editId="5BBA7530">
                 <wp:simplePos x="0" y="0"/>
                 <wp:positionH relativeFrom="column">
                   <wp:posOffset>5535180</wp:posOffset>
@@ -3117,7 +3117,7 @@
           </mc:Choice>
           <mc:Fallback>
             <w:pict>
-              <v:line w14:anchorId="4FECE140" id="Straight Connector 52" o:spid="_x0000_s1026" style="position:absolute;z-index:251794432;visibility:visible;mso-wrap-style:square;mso-wrap-distance-left:9pt;mso-wrap-distance-top:0;mso-wrap-distance-right:9pt;mso-wrap-distance-bottom:0;mso-position-horizontal:absolute;mso-position-horizontal-relative:text;mso-position-vertical:absolute;mso-position-vertical-relative:text" from="435.85pt,158.75pt" to="435.85pt,248.3pt" o:gfxdata="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" strokecolor="#404040 [2429]" strokeweight=".5pt">
+              <v:line w14:anchorId="143B53F9" id="Straight Connector 52" o:spid="_x0000_s1026" style="position:absolute;z-index:251792384;visibility:visible;mso-wrap-style:square;mso-wrap-distance-left:9pt;mso-wrap-distance-top:0;mso-wrap-distance-right:9pt;mso-wrap-distance-bottom:0;mso-position-horizontal:absolute;mso-position-horizontal-relative:text;mso-position-vertical:absolute;mso-position-vertical-relative:text" from="435.85pt,158.75pt" to="435.85pt,248.3pt" o:gfxdata="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" strokecolor="#404040 [2429]" strokeweight=".5pt">
                 <v:stroke joinstyle="miter"/>
               </v:line>
             </w:pict>
@@ -3133,7 +3133,7 @@
         <mc:AlternateContent>
           <mc:Choice Requires="wps">
             <w:drawing>
-              <wp:anchor distT="0" distB="0" distL="114300" distR="114300" simplePos="0" relativeHeight="251793408" behindDoc="0" locked="0" layoutInCell="1" allowOverlap="1" wp14:anchorId="39158523" wp14:editId="0E737557">
+              <wp:anchor distT="0" distB="0" distL="114300" distR="114300" simplePos="0" relativeHeight="251791360" behindDoc="0" locked="0" layoutInCell="1" allowOverlap="1" wp14:anchorId="39158523" wp14:editId="1B2E91D3">
                 <wp:simplePos x="0" y="0"/>
                 <wp:positionH relativeFrom="column">
                   <wp:posOffset>5325687</wp:posOffset>
@@ -3192,7 +3192,7 @@
           </mc:Choice>
           <mc:Fallback>
             <w:pict>
-              <v:shape w14:anchorId="37213C0F" id="Straight Arrow Connector 43" o:spid="_x0000_s1026" type="#_x0000_t32" style="position:absolute;margin-left:419.35pt;margin-top:158.85pt;width:16.6pt;height:0;z-index:251793408;visibility:visible;mso-wrap-style:square;mso-wrap-distance-left:9pt;mso-wrap-distance-top:0;mso-wrap-distance-right:9pt;mso-wrap-distance-bottom:0;mso-position-horizontal:absolute;mso-position-horizontal-relative:text;mso-position-vertical:absolute;mso-position-vertical-relative:text" o:gfxdata="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" strokecolor="#404040 [2429]" strokeweight=".5pt">
+              <v:shape w14:anchorId="489213EE" id="Straight Arrow Connector 43" o:spid="_x0000_s1026" type="#_x0000_t32" style="position:absolute;margin-left:419.35pt;margin-top:158.85pt;width:16.6pt;height:0;z-index:251791360;visibility:visible;mso-wrap-style:square;mso-wrap-distance-left:9pt;mso-wrap-distance-top:0;mso-wrap-distance-right:9pt;mso-wrap-distance-bottom:0;mso-position-horizontal:absolute;mso-position-horizontal-relative:text;mso-position-vertical:absolute;mso-position-vertical-relative:text" o:gfxdata="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" strokecolor="#404040 [2429]" strokeweight=".5pt">
                 <v:stroke startarrow="block" endarrow="block" joinstyle="miter"/>
               </v:shape>
             </w:pict>
@@ -3208,7 +3208,7 @@
         <mc:AlternateContent>
           <mc:Choice Requires="wps">
             <w:drawing>
-              <wp:anchor distT="0" distB="0" distL="114300" distR="114300" simplePos="0" relativeHeight="251792384" behindDoc="0" locked="0" layoutInCell="1" allowOverlap="1" wp14:anchorId="0ED07345" wp14:editId="7E694EA3">
+              <wp:anchor distT="0" distB="0" distL="114300" distR="114300" simplePos="0" relativeHeight="251790336" behindDoc="0" locked="0" layoutInCell="1" allowOverlap="1" wp14:anchorId="0ED07345" wp14:editId="649D07E5">
                 <wp:simplePos x="0" y="0"/>
                 <wp:positionH relativeFrom="column">
                   <wp:posOffset>8622896</wp:posOffset>
@@ -3267,7 +3267,7 @@
           </mc:Choice>
           <mc:Fallback>
             <w:pict>
-              <v:shape w14:anchorId="632B7812" id="Straight Arrow Connector 42" o:spid="_x0000_s1026" type="#_x0000_t32" style="position:absolute;margin-left:678.95pt;margin-top:323.35pt;width:15.3pt;height:0;z-index:251792384;visibility:visible;mso-wrap-style:square;mso-wrap-distance-left:9pt;mso-wrap-distance-top:0;mso-wrap-distance-right:9pt;mso-wrap-distance-bottom:0;mso-position-horizontal:absolute;mso-position-horizontal-relative:text;mso-position-vertical:absolute;mso-position-vertical-relative:text" o:gfxdata="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" strokecolor="#404040 [2429]" strokeweight=".5pt">
+              <v:shape w14:anchorId="76ACA0EF" id="Straight Arrow Connector 42" o:spid="_x0000_s1026" type="#_x0000_t32" style="position:absolute;margin-left:678.95pt;margin-top:323.35pt;width:15.3pt;height:0;z-index:251790336;visibility:visible;mso-wrap-style:square;mso-wrap-distance-left:9pt;mso-wrap-distance-top:0;mso-wrap-distance-right:9pt;mso-wrap-distance-bottom:0;mso-position-horizontal:absolute;mso-position-horizontal-relative:text;mso-position-vertical:absolute;mso-position-vertical-relative:text" o:gfxdata="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" strokecolor="#404040 [2429]" strokeweight=".5pt">
                 <v:stroke startarrow="block" endarrow="block" joinstyle="miter"/>
               </v:shape>
             </w:pict>
@@ -3283,7 +3283,7 @@
         <mc:AlternateContent>
           <mc:Choice Requires="wps">
             <w:drawing>
-              <wp:anchor distT="0" distB="0" distL="114300" distR="114300" simplePos="0" relativeHeight="251787264" behindDoc="0" locked="0" layoutInCell="1" allowOverlap="1" wp14:anchorId="0916481D" wp14:editId="28FAC0B9">
+              <wp:anchor distT="0" distB="0" distL="114300" distR="114300" simplePos="0" relativeHeight="251785216" behindDoc="0" locked="0" layoutInCell="1" allowOverlap="1" wp14:anchorId="0916481D" wp14:editId="7744B787">
                 <wp:simplePos x="0" y="0"/>
                 <wp:positionH relativeFrom="column">
                   <wp:posOffset>2765367</wp:posOffset>
@@ -3340,7 +3340,7 @@
           </mc:Choice>
           <mc:Fallback>
             <w:pict>
-              <v:line w14:anchorId="28A2366E" id="Straight Connector 25" o:spid="_x0000_s1026" style="position:absolute;z-index:251787264;visibility:visible;mso-wrap-style:square;mso-wrap-distance-left:9pt;mso-wrap-distance-top:0;mso-wrap-distance-right:9pt;mso-wrap-distance-bottom:0;mso-position-horizontal:absolute;mso-position-horizontal-relative:text;mso-position-vertical:absolute;mso-position-vertical-relative:text" from="217.75pt,196.4pt" to="217.75pt,226pt" o:gfxdata="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" strokecolor="#404040 [2429]" strokeweight=".5pt">
+              <v:line w14:anchorId="2C3601C7" id="Straight Connector 25" o:spid="_x0000_s1026" style="position:absolute;z-index:251785216;visibility:visible;mso-wrap-style:square;mso-wrap-distance-left:9pt;mso-wrap-distance-top:0;mso-wrap-distance-right:9pt;mso-wrap-distance-bottom:0;mso-position-horizontal:absolute;mso-position-horizontal-relative:text;mso-position-vertical:absolute;mso-position-vertical-relative:text" from="217.75pt,196.4pt" to="217.75pt,226pt" o:gfxdata="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" strokecolor="#404040 [2429]" strokeweight=".5pt">
                 <v:stroke joinstyle="miter"/>
               </v:line>
             </w:pict>
@@ -3356,7 +3356,7 @@
         <mc:AlternateContent>
           <mc:Choice Requires="wps">
             <w:drawing>
-              <wp:anchor distT="0" distB="0" distL="114300" distR="114300" simplePos="0" relativeHeight="251740160" behindDoc="0" locked="0" layoutInCell="1" allowOverlap="1" wp14:anchorId="07D9D12B" wp14:editId="36C03646">
+              <wp:anchor distT="0" distB="0" distL="114300" distR="114300" simplePos="0" relativeHeight="251738112" behindDoc="0" locked="0" layoutInCell="1" allowOverlap="1" wp14:anchorId="07D9D12B" wp14:editId="22419FFE">
                 <wp:simplePos x="0" y="0"/>
                 <wp:positionH relativeFrom="column">
                   <wp:posOffset>4426527</wp:posOffset>
@@ -3417,7 +3417,7 @@
           </mc:Choice>
           <mc:Fallback>
             <w:pict>
-              <v:shape w14:anchorId="66BB0CC6" id="Straight Arrow Connector 116" o:spid="_x0000_s1026" type="#_x0000_t32" style="position:absolute;margin-left:348.55pt;margin-top:241.75pt;width:0;height:29.2pt;z-index:251740160;visibility:visible;mso-wrap-style:square;mso-height-percent:0;mso-wrap-distance-left:9pt;mso-wrap-distance-top:0;mso-wrap-distance-right:9pt;mso-wrap-distance-bottom:0;mso-position-horizontal:absolute;mso-position-horizontal-relative:text;mso-position-vertical:absolute;mso-position-vertical-relative:text;mso-height-percent:0;mso-height-relative:margin" o:gfxdata="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" strokecolor="#404040 [2429]" strokeweight=".5pt">
+              <v:shape w14:anchorId="06AB70B0" id="Straight Arrow Connector 116" o:spid="_x0000_s1026" type="#_x0000_t32" style="position:absolute;margin-left:348.55pt;margin-top:241.75pt;width:0;height:29.2pt;z-index:251738112;visibility:visible;mso-wrap-style:square;mso-height-percent:0;mso-wrap-distance-left:9pt;mso-wrap-distance-top:0;mso-wrap-distance-right:9pt;mso-wrap-distance-bottom:0;mso-position-horizontal:absolute;mso-position-horizontal-relative:text;mso-position-vertical:absolute;mso-position-vertical-relative:text;mso-height-percent:0;mso-height-relative:margin" o:gfxdata="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" strokecolor="#404040 [2429]" strokeweight=".5pt">
                 <v:stroke endarrow="block" joinstyle="miter"/>
               </v:shape>
             </w:pict>
@@ -3433,7 +3433,7 @@
         <mc:AlternateContent>
           <mc:Choice Requires="wps">
             <w:drawing>
-              <wp:anchor distT="0" distB="0" distL="114300" distR="114300" simplePos="0" relativeHeight="251783168" behindDoc="0" locked="0" layoutInCell="1" allowOverlap="1" wp14:anchorId="7528F44F" wp14:editId="06EEF6B2">
+              <wp:anchor distT="0" distB="0" distL="114300" distR="114300" simplePos="0" relativeHeight="251781120" behindDoc="0" locked="0" layoutInCell="1" allowOverlap="1" wp14:anchorId="7528F44F" wp14:editId="4AA3A71E">
                 <wp:simplePos x="0" y="0"/>
                 <wp:positionH relativeFrom="column">
                   <wp:posOffset>1771650</wp:posOffset>
@@ -3490,7 +3490,7 @@
           </mc:Choice>
           <mc:Fallback>
             <w:pict>
-              <v:line w14:anchorId="1BD360B0" id="Straight Connector 21" o:spid="_x0000_s1026" style="position:absolute;flip:x;z-index:251783168;visibility:visible;mso-wrap-style:square;mso-wrap-distance-left:9pt;mso-wrap-distance-top:0;mso-wrap-distance-right:9pt;mso-wrap-distance-bottom:0;mso-position-horizontal:absolute;mso-position-horizontal-relative:text;mso-position-vertical:absolute;mso-position-vertical-relative:text" from="139.5pt,124.35pt" to="160pt,124.35pt" o:gfxdata="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" strokecolor="#404040 [2429]" strokeweight=".5pt">
+              <v:line w14:anchorId="6C48CAA2" id="Straight Connector 21" o:spid="_x0000_s1026" style="position:absolute;flip:x;z-index:251781120;visibility:visible;mso-wrap-style:square;mso-wrap-distance-left:9pt;mso-wrap-distance-top:0;mso-wrap-distance-right:9pt;mso-wrap-distance-bottom:0;mso-position-horizontal:absolute;mso-position-horizontal-relative:text;mso-position-vertical:absolute;mso-position-vertical-relative:text" from="139.5pt,124.35pt" to="160pt,124.35pt" o:gfxdata="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" strokecolor="#404040 [2429]" strokeweight=".5pt">
                 <v:stroke joinstyle="miter"/>
               </v:line>
             </w:pict>
@@ -3506,7 +3506,7 @@
         <mc:AlternateContent>
           <mc:Choice Requires="wps">
             <w:drawing>
-              <wp:anchor distT="0" distB="0" distL="114300" distR="114300" simplePos="0" relativeHeight="251782144" behindDoc="0" locked="0" layoutInCell="1" allowOverlap="1" wp14:anchorId="528A6556" wp14:editId="187AC749">
+              <wp:anchor distT="0" distB="0" distL="114300" distR="114300" simplePos="0" relativeHeight="251780096" behindDoc="0" locked="0" layoutInCell="1" allowOverlap="1" wp14:anchorId="528A6556" wp14:editId="034F0D8F">
                 <wp:simplePos x="0" y="0"/>
                 <wp:positionH relativeFrom="column">
                   <wp:posOffset>3757353</wp:posOffset>
@@ -3563,7 +3563,7 @@
           </mc:Choice>
           <mc:Fallback>
             <w:pict>
-              <v:line w14:anchorId="6B015516" id="Straight Connector 20" o:spid="_x0000_s1026" style="position:absolute;z-index:251782144;visibility:visible;mso-wrap-style:square;mso-wrap-distance-left:9pt;mso-wrap-distance-top:0;mso-wrap-distance-right:9pt;mso-wrap-distance-bottom:0;mso-position-horizontal:absolute;mso-position-horizontal-relative:text;mso-position-vertical:absolute;mso-position-vertical-relative:text" from="295.85pt,124.35pt" to="295.85pt,248.3pt" o:gfxdata="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" strokecolor="#404040 [2429]" strokeweight=".5pt">
+              <v:line w14:anchorId="5480BC11" id="Straight Connector 20" o:spid="_x0000_s1026" style="position:absolute;z-index:251780096;visibility:visible;mso-wrap-style:square;mso-wrap-distance-left:9pt;mso-wrap-distance-top:0;mso-wrap-distance-right:9pt;mso-wrap-distance-bottom:0;mso-position-horizontal:absolute;mso-position-horizontal-relative:text;mso-position-vertical:absolute;mso-position-vertical-relative:text" from="295.85pt,124.35pt" to="295.85pt,248.3pt" o:gfxdata="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" strokecolor="#404040 [2429]" strokeweight=".5pt">
                 <v:stroke joinstyle="miter"/>
               </v:line>
             </w:pict>
@@ -3579,7 +3579,7 @@
         <mc:AlternateContent>
           <mc:Choice Requires="wps">
             <w:drawing>
-              <wp:anchor distT="0" distB="0" distL="114300" distR="114300" simplePos="0" relativeHeight="251780096" behindDoc="0" locked="0" layoutInCell="1" allowOverlap="1" wp14:anchorId="4F395E0E" wp14:editId="393BECF9">
+              <wp:anchor distT="0" distB="0" distL="114300" distR="114300" simplePos="0" relativeHeight="251778048" behindDoc="0" locked="0" layoutInCell="1" allowOverlap="1" wp14:anchorId="4F395E0E" wp14:editId="0AC7CA65">
                 <wp:simplePos x="0" y="0"/>
                 <wp:positionH relativeFrom="column">
                   <wp:posOffset>3762895</wp:posOffset>
@@ -3636,7 +3636,7 @@
           </mc:Choice>
           <mc:Fallback>
             <w:pict>
-              <v:line w14:anchorId="648ED91B" id="Straight Connector 17" o:spid="_x0000_s1026" style="position:absolute;flip:x;z-index:251780096;visibility:visible;mso-wrap-style:square;mso-wrap-distance-left:9pt;mso-wrap-distance-top:0;mso-wrap-distance-right:9pt;mso-wrap-distance-bottom:0;mso-position-horizontal:absolute;mso-position-horizontal-relative:text;mso-position-vertical:absolute;mso-position-vertical-relative:text" from="296.3pt,123.95pt" to="304.9pt,123.95pt" o:gfxdata="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" strokecolor="#404040 [2429]" strokeweight=".5pt">
+              <v:line w14:anchorId="7B806A28" id="Straight Connector 17" o:spid="_x0000_s1026" style="position:absolute;flip:x;z-index:251778048;visibility:visible;mso-wrap-style:square;mso-wrap-distance-left:9pt;mso-wrap-distance-top:0;mso-wrap-distance-right:9pt;mso-wrap-distance-bottom:0;mso-position-horizontal:absolute;mso-position-horizontal-relative:text;mso-position-vertical:absolute;mso-position-vertical-relative:text" from="296.3pt,123.95pt" to="304.9pt,123.95pt" o:gfxdata="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" strokecolor="#404040 [2429]" strokeweight=".5pt">
                 <v:stroke joinstyle="miter"/>
               </v:line>
             </w:pict>
@@ -3652,7 +3652,7 @@
         <mc:AlternateContent>
           <mc:Choice Requires="wps">
             <w:drawing>
-              <wp:anchor distT="0" distB="0" distL="114300" distR="114300" simplePos="0" relativeHeight="251779072" behindDoc="0" locked="0" layoutInCell="1" allowOverlap="1" wp14:anchorId="68AA29B6" wp14:editId="4AFEE1CD">
+              <wp:anchor distT="0" distB="0" distL="114300" distR="114300" simplePos="0" relativeHeight="251777024" behindDoc="0" locked="0" layoutInCell="1" allowOverlap="1" wp14:anchorId="68AA29B6" wp14:editId="2DAC34F3">
                 <wp:simplePos x="0" y="0"/>
                 <wp:positionH relativeFrom="column">
                   <wp:posOffset>1771650</wp:posOffset>
@@ -3709,7 +3709,7 @@
           </mc:Choice>
           <mc:Fallback>
             <w:pict>
-              <v:line w14:anchorId="005DDAF7" id="Straight Connector 16" o:spid="_x0000_s1026" style="position:absolute;z-index:251779072;visibility:visible;mso-wrap-style:square;mso-wrap-distance-left:9pt;mso-wrap-distance-top:0;mso-wrap-distance-right:9pt;mso-wrap-distance-bottom:0;mso-position-horizontal:absolute;mso-position-horizontal-relative:text;mso-position-vertical:absolute;mso-position-vertical-relative:text" from="139.5pt,247.85pt" to="184.15pt,247.85pt" o:gfxdata="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" strokecolor="#404040 [2429]" strokeweight=".5pt">
+              <v:line w14:anchorId="27C7A566" id="Straight Connector 16" o:spid="_x0000_s1026" style="position:absolute;z-index:251777024;visibility:visible;mso-wrap-style:square;mso-wrap-distance-left:9pt;mso-wrap-distance-top:0;mso-wrap-distance-right:9pt;mso-wrap-distance-bottom:0;mso-position-horizontal:absolute;mso-position-horizontal-relative:text;mso-position-vertical:absolute;mso-position-vertical-relative:text" from="139.5pt,247.85pt" to="184.15pt,247.85pt" o:gfxdata="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" strokecolor="#404040 [2429]" strokeweight=".5pt">
                 <v:stroke joinstyle="miter"/>
               </v:line>
             </w:pict>
@@ -3725,7 +3725,7 @@
         <mc:AlternateContent>
           <mc:Choice Requires="wps">
             <w:drawing>
-              <wp:anchor distT="0" distB="0" distL="114300" distR="114300" simplePos="0" relativeHeight="251778048" behindDoc="0" locked="0" layoutInCell="1" allowOverlap="1" wp14:anchorId="5677B5E8" wp14:editId="2F294B0B">
+              <wp:anchor distT="0" distB="0" distL="114300" distR="114300" simplePos="0" relativeHeight="251776000" behindDoc="0" locked="0" layoutInCell="1" allowOverlap="1" wp14:anchorId="5677B5E8" wp14:editId="427817D9">
                 <wp:simplePos x="0" y="0"/>
                 <wp:positionH relativeFrom="column">
                   <wp:posOffset>1762298</wp:posOffset>
@@ -3782,7 +3782,7 @@
           </mc:Choice>
           <mc:Fallback>
             <w:pict>
-              <v:line w14:anchorId="17D717FC" id="Straight Connector 15" o:spid="_x0000_s1026" style="position:absolute;z-index:251778048;visibility:visible;mso-wrap-style:square;mso-wrap-distance-left:9pt;mso-wrap-distance-top:0;mso-wrap-distance-right:9pt;mso-wrap-distance-bottom:0;mso-position-horizontal:absolute;mso-position-horizontal-relative:text;mso-position-vertical:absolute;mso-position-vertical-relative:text" from="138.75pt,105.6pt" to="138.75pt,247.85pt" o:gfxdata="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" strokecolor="#404040 [2429]" strokeweight=".5pt">
+              <v:line w14:anchorId="497ED009" id="Straight Connector 15" o:spid="_x0000_s1026" style="position:absolute;z-index:251776000;visibility:visible;mso-wrap-style:square;mso-wrap-distance-left:9pt;mso-wrap-distance-top:0;mso-wrap-distance-right:9pt;mso-wrap-distance-bottom:0;mso-position-horizontal:absolute;mso-position-horizontal-relative:text;mso-position-vertical:absolute;mso-position-vertical-relative:text" from="138.75pt,105.6pt" to="138.75pt,247.85pt" o:gfxdata="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" strokecolor="#404040 [2429]" strokeweight=".5pt">
                 <v:stroke joinstyle="miter"/>
               </v:line>
             </w:pict>
@@ -3798,7 +3798,7 @@
         <mc:AlternateContent>
           <mc:Choice Requires="wps">
             <w:drawing>
-              <wp:anchor distT="0" distB="0" distL="114300" distR="114300" simplePos="0" relativeHeight="251777024" behindDoc="0" locked="0" layoutInCell="1" allowOverlap="1" wp14:anchorId="68C575C7" wp14:editId="5E30A91B">
+              <wp:anchor distT="0" distB="0" distL="114300" distR="114300" simplePos="0" relativeHeight="251774976" behindDoc="0" locked="0" layoutInCell="1" allowOverlap="1" wp14:anchorId="68C575C7" wp14:editId="1437B8AA">
                 <wp:simplePos x="0" y="0"/>
                 <wp:positionH relativeFrom="column">
                   <wp:posOffset>1524000</wp:posOffset>
@@ -3855,7 +3855,7 @@
           </mc:Choice>
           <mc:Fallback>
             <w:pict>
-              <v:line w14:anchorId="7C264425" id="Straight Connector 12" o:spid="_x0000_s1026" style="position:absolute;z-index:251777024;visibility:visible;mso-wrap-style:square;mso-wrap-distance-left:9pt;mso-wrap-distance-top:0;mso-wrap-distance-right:9pt;mso-wrap-distance-bottom:0;mso-position-horizontal:absolute;mso-position-horizontal-relative:text;mso-position-vertical:absolute;mso-position-vertical-relative:text" from="120pt,105.75pt" to="139.5pt,105.75pt" o:gfxdata="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" strokecolor="#404040 [2429]" strokeweight=".5pt">
+              <v:line w14:anchorId="2F53DDD8" id="Straight Connector 12" o:spid="_x0000_s1026" style="position:absolute;z-index:251774976;visibility:visible;mso-wrap-style:square;mso-wrap-distance-left:9pt;mso-wrap-distance-top:0;mso-wrap-distance-right:9pt;mso-wrap-distance-bottom:0;mso-position-horizontal:absolute;mso-position-horizontal-relative:text;mso-position-vertical:absolute;mso-position-vertical-relative:text" from="120pt,105.75pt" to="139.5pt,105.75pt" o:gfxdata="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" strokecolor="#404040 [2429]" strokeweight=".5pt">
                 <v:stroke joinstyle="miter"/>
               </v:line>
             </w:pict>
@@ -3871,7 +3871,7 @@
         <mc:AlternateContent>
           <mc:Choice Requires="wpg">
             <w:drawing>
-              <wp:anchor distT="0" distB="0" distL="114300" distR="114300" simplePos="0" relativeHeight="251667456" behindDoc="0" locked="0" layoutInCell="1" allowOverlap="1" wp14:anchorId="5EA30217" wp14:editId="0BD44EEC">
+              <wp:anchor distT="0" distB="0" distL="114300" distR="114300" simplePos="0" relativeHeight="251665408" behindDoc="0" locked="0" layoutInCell="1" allowOverlap="1" wp14:anchorId="5EA30217" wp14:editId="38B3FEDE">
                 <wp:simplePos x="0" y="0"/>
                 <wp:positionH relativeFrom="margin">
                   <wp:align>right</wp:align>
@@ -4166,7 +4166,7 @@
           </mc:Choice>
           <mc:Fallback>
             <w:pict>
-              <v:group w14:anchorId="5EA30217" id="Group 48" o:spid="_x0000_s1045" style="position:absolute;margin-left:85.3pt;margin-top:46.5pt;width:136.5pt;height:167.25pt;z-index:251667456;mso-position-horizontal:right;mso-position-horizontal-relative:margin" coordsize="17335,21240" o:gfxdata="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">
+              <v:group w14:anchorId="5EA30217" id="Group 48" o:spid="_x0000_s1045" style="position:absolute;margin-left:85.3pt;margin-top:46.5pt;width:136.5pt;height:167.25pt;z-index:251665408;mso-position-horizontal:right;mso-position-horizontal-relative:margin" coordsize="17335,21240" o:gfxdata="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">
                 <v:roundrect id="Rectangle: Rounded Corners 3" o:spid="_x0000_s1046" style="position:absolute;width:17335;height:21240;visibility:visible;mso-wrap-style:square;v-text-anchor:top" arcsize="4800f" o:gfxdata="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" fillcolor="white [3212]" strokecolor="#404040 [2429]" strokeweight="1.5pt">
                   <v:stroke joinstyle="miter"/>
                   <v:textbox>
@@ -4270,7 +4270,7 @@
         <mc:AlternateContent>
           <mc:Choice Requires="wpg">
             <w:drawing>
-              <wp:anchor distT="0" distB="0" distL="114300" distR="114300" simplePos="0" relativeHeight="251726848" behindDoc="0" locked="0" layoutInCell="1" allowOverlap="1" wp14:anchorId="6BF0813D" wp14:editId="6AE46C9A">
+              <wp:anchor distT="0" distB="0" distL="114300" distR="114300" simplePos="0" relativeHeight="251724800" behindDoc="0" locked="0" layoutInCell="1" allowOverlap="1" wp14:anchorId="6BF0813D" wp14:editId="6C454B76">
                 <wp:simplePos x="0" y="0"/>
                 <wp:positionH relativeFrom="margin">
                   <wp:posOffset>1895475</wp:posOffset>
@@ -4571,7 +4571,7 @@
           </mc:Choice>
           <mc:Fallback>
             <w:pict>
-              <v:group w14:anchorId="6BF0813D" id="Group 84" o:spid="_x0000_s1050" style="position:absolute;margin-left:149.25pt;margin-top:79.5pt;width:135pt;height:124.5pt;z-index:251726848;mso-position-horizontal-relative:margin;mso-width-relative:margin;mso-height-relative:margin" coordorigin="476" coordsize="16764,15811" o:gfxdata="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">
+              <v:group w14:anchorId="6BF0813D" id="Group 84" o:spid="_x0000_s1050" style="position:absolute;margin-left:149.25pt;margin-top:79.5pt;width:135pt;height:124.5pt;z-index:251724800;mso-position-horizontal-relative:margin;mso-width-relative:margin;mso-height-relative:margin" coordorigin="476" coordsize="16764,15811" o:gfxdata="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">
                 <v:roundrect id="Rectangle: Rounded Corners 85" o:spid="_x0000_s1051" style="position:absolute;left:476;width:16764;height:15811;visibility:visible;mso-wrap-style:square;v-text-anchor:top" arcsize="4964f" o:gfxdata="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" fillcolor="white [3212]" strokecolor="#404040 [2429]" strokeweight="1.5pt">
                   <v:stroke joinstyle="miter"/>
                   <v:textbox>
@@ -4675,7 +4675,7 @@
         <mc:AlternateContent>
           <mc:Choice Requires="wpg">
             <w:drawing>
-              <wp:anchor distT="0" distB="0" distL="114300" distR="114300" simplePos="0" relativeHeight="251776000" behindDoc="0" locked="0" layoutInCell="1" allowOverlap="1" wp14:anchorId="480D5C6B" wp14:editId="58274AFA">
+              <wp:anchor distT="0" distB="0" distL="114300" distR="114300" simplePos="0" relativeHeight="251773952" behindDoc="0" locked="0" layoutInCell="1" allowOverlap="1" wp14:anchorId="480D5C6B" wp14:editId="396CCC47">
                 <wp:simplePos x="0" y="0"/>
                 <wp:positionH relativeFrom="column">
                   <wp:posOffset>3810000</wp:posOffset>
@@ -5008,7 +5008,7 @@
           </mc:Choice>
           <mc:Fallback>
             <w:pict>
-              <v:group w14:anchorId="480D5C6B" id="Group 7" o:spid="_x0000_s1055" style="position:absolute;margin-left:300pt;margin-top:69.75pt;width:124.5pt;height:134.25pt;z-index:251776000;mso-width-relative:margin;mso-height-relative:margin" coordorigin="" coordsize="15811,17049" o:gfxdata="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">
+              <v:group w14:anchorId="480D5C6B" id="Group 7" o:spid="_x0000_s1055" style="position:absolute;margin-left:300pt;margin-top:69.75pt;width:124.5pt;height:134.25pt;z-index:251773952;mso-width-relative:margin;mso-height-relative:margin" coordorigin="" coordsize="15811,17049" o:gfxdata="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">
                 <v:group id="Group 96" o:spid="_x0000_s1056" style="position:absolute;width:15811;height:17049" coordorigin="1143" coordsize="17760,16643" o:gfxdata="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">
                   <v:roundrect id="Rectangle: Rounded Corners 97" o:spid="_x0000_s1057" style="position:absolute;left:1143;width:17760;height:16643;visibility:visible;mso-wrap-style:square;v-text-anchor:top" arcsize="4964f" o:gfxdata="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" fillcolor="white [3212]" strokecolor="#404040 [2429]" strokeweight="1.5pt">
                     <v:stroke joinstyle="miter"/>
@@ -5133,7 +5133,7 @@
         <mc:AlternateContent>
           <mc:Choice Requires="wps">
             <w:drawing>
-              <wp:anchor distT="0" distB="0" distL="114300" distR="114300" simplePos="0" relativeHeight="251655168" behindDoc="0" locked="0" layoutInCell="1" allowOverlap="1" wp14:anchorId="7929863E" wp14:editId="76743C8C">
+              <wp:anchor distT="0" distB="0" distL="114300" distR="114300" simplePos="0" relativeHeight="251653120" behindDoc="0" locked="0" layoutInCell="1" allowOverlap="1" wp14:anchorId="7929863E" wp14:editId="1DE5948A">
                 <wp:simplePos x="0" y="0"/>
                 <wp:positionH relativeFrom="margin">
                   <wp:align>left</wp:align>
@@ -5230,7 +5230,7 @@
           </mc:Choice>
           <mc:Fallback>
             <w:pict>
-              <v:roundrect w14:anchorId="7929863E" id="Rectangle: Rounded Corners 4" o:spid="_x0000_s1061" style="position:absolute;margin-left:0;margin-top:48pt;width:438.75pt;height:165.75pt;z-index:251655168;visibility:visible;mso-wrap-style:square;mso-width-percent:0;mso-height-percent:0;mso-wrap-distance-left:9pt;mso-wrap-distance-top:0;mso-wrap-distance-right:9pt;mso-wrap-distance-bottom:0;mso-position-horizontal:left;mso-position-horizontal-relative:margin;mso-position-vertical:absolute;mso-position-vertical-relative:text;mso-width-percent:0;mso-height-percent:0;mso-width-relative:margin;mso-height-relative:margin;v-text-anchor:top" arcsize="3850f" o:gfxdata="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" fillcolor="white [3212]" strokecolor="#404040 [2429]" strokeweight="2.25pt">
+              <v:roundrect w14:anchorId="7929863E" id="Rectangle: Rounded Corners 4" o:spid="_x0000_s1061" style="position:absolute;margin-left:0;margin-top:48pt;width:438.75pt;height:165.75pt;z-index:251653120;visibility:visible;mso-wrap-style:square;mso-width-percent:0;mso-height-percent:0;mso-wrap-distance-left:9pt;mso-wrap-distance-top:0;mso-wrap-distance-right:9pt;mso-wrap-distance-bottom:0;mso-position-horizontal:left;mso-position-horizontal-relative:margin;mso-position-vertical:absolute;mso-position-vertical-relative:text;mso-width-percent:0;mso-height-percent:0;mso-width-relative:margin;mso-height-relative:margin;v-text-anchor:top" arcsize="3850f" o:gfxdata="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" fillcolor="white [3212]" strokecolor="#404040 [2429]" strokeweight="2.25pt">
                 <v:stroke joinstyle="miter"/>
                 <v:textbox>
                   <w:txbxContent>
@@ -5269,7 +5269,7 @@
         <mc:AlternateContent>
           <mc:Choice Requires="wpg">
             <w:drawing>
-              <wp:anchor distT="0" distB="0" distL="114300" distR="114300" simplePos="0" relativeHeight="251728896" behindDoc="0" locked="0" layoutInCell="1" allowOverlap="1" wp14:anchorId="58E7F3E0" wp14:editId="6443BDFE">
+              <wp:anchor distT="0" distB="0" distL="114300" distR="114300" simplePos="0" relativeHeight="251726848" behindDoc="0" locked="0" layoutInCell="1" allowOverlap="1" wp14:anchorId="58E7F3E0" wp14:editId="0B803652">
                 <wp:simplePos x="0" y="0"/>
                 <wp:positionH relativeFrom="margin">
                   <wp:posOffset>104775</wp:posOffset>
@@ -5576,7 +5576,7 @@
           </mc:Choice>
           <mc:Fallback>
             <w:pict>
-              <v:group w14:anchorId="58E7F3E0" id="Group 90" o:spid="_x0000_s1062" style="position:absolute;margin-left:8.25pt;margin-top:54.75pt;width:119.25pt;height:149.25pt;z-index:251728896;mso-position-horizontal-relative:margin;mso-width-relative:margin;mso-height-relative:margin" coordorigin="1143" coordsize="17011,18954" o:gfxdata="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">
+              <v:group w14:anchorId="58E7F3E0" id="Group 90" o:spid="_x0000_s1062" style="position:absolute;margin-left:8.25pt;margin-top:54.75pt;width:119.25pt;height:149.25pt;z-index:251726848;mso-position-horizontal-relative:margin;mso-width-relative:margin;mso-height-relative:margin" coordorigin="1143" coordsize="17011,18954" o:gfxdata="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">
                 <v:roundrect id="Rectangle: Rounded Corners 91" o:spid="_x0000_s1063" style="position:absolute;left:1143;width:17011;height:18954;visibility:visible;mso-wrap-style:square;v-text-anchor:top" arcsize="4964f" o:gfxdata="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" fillcolor="white [3212]" strokecolor="#404040 [2429]" strokeweight="1.5pt">
                   <v:stroke joinstyle="miter"/>
                   <v:textbox>
@@ -5686,7 +5686,7 @@
         <mc:AlternateContent>
           <mc:Choice Requires="wps">
             <w:drawing>
-              <wp:anchor distT="0" distB="0" distL="114300" distR="114300" simplePos="0" relativeHeight="251763712" behindDoc="0" locked="0" layoutInCell="1" allowOverlap="1" wp14:anchorId="7B2A650E" wp14:editId="15DCB249">
+              <wp:anchor distT="0" distB="0" distL="114300" distR="114300" simplePos="0" relativeHeight="251761664" behindDoc="0" locked="0" layoutInCell="1" allowOverlap="1" wp14:anchorId="7B2A650E" wp14:editId="50B0A681">
                 <wp:simplePos x="0" y="0"/>
                 <wp:positionH relativeFrom="column">
                   <wp:posOffset>850900</wp:posOffset>
@@ -5743,7 +5743,7 @@
           </mc:Choice>
           <mc:Fallback>
             <w:pict>
-              <v:line w14:anchorId="757FA561" id="Straight Connector 163" o:spid="_x0000_s1026" style="position:absolute;z-index:251763712;visibility:visible;mso-wrap-style:square;mso-wrap-distance-left:9pt;mso-wrap-distance-top:0;mso-wrap-distance-right:9pt;mso-wrap-distance-bottom:0;mso-position-horizontal:absolute;mso-position-horizontal-relative:text;mso-position-vertical:absolute;mso-position-vertical-relative:text" from="67pt,449.5pt" to="699pt,449.5pt" o:gfxdata="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" strokecolor="#404040 [2429]">
+              <v:line w14:anchorId="2A4316B6" id="Straight Connector 163" o:spid="_x0000_s1026" style="position:absolute;z-index:251761664;visibility:visible;mso-wrap-style:square;mso-wrap-distance-left:9pt;mso-wrap-distance-top:0;mso-wrap-distance-right:9pt;mso-wrap-distance-bottom:0;mso-position-horizontal:absolute;mso-position-horizontal-relative:text;mso-position-vertical:absolute;mso-position-vertical-relative:text" from="67pt,449.5pt" to="699pt,449.5pt" o:gfxdata="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" strokecolor="#404040 [2429]">
                 <v:stroke joinstyle="miter"/>
               </v:line>
             </w:pict>
@@ -5759,7 +5759,7 @@
         <mc:AlternateContent>
           <mc:Choice Requires="wps">
             <w:drawing>
-              <wp:anchor distT="0" distB="0" distL="114300" distR="114300" simplePos="0" relativeHeight="251743232" behindDoc="0" locked="0" layoutInCell="1" allowOverlap="1" wp14:anchorId="6DAAD799" wp14:editId="4EB05B68">
+              <wp:anchor distT="0" distB="0" distL="114300" distR="114300" simplePos="0" relativeHeight="251741184" behindDoc="0" locked="0" layoutInCell="1" allowOverlap="1" wp14:anchorId="6DAAD799" wp14:editId="23F07DFA">
                 <wp:simplePos x="0" y="0"/>
                 <wp:positionH relativeFrom="column">
                   <wp:posOffset>2331409</wp:posOffset>
@@ -5817,7 +5817,7 @@
           </mc:Choice>
           <mc:Fallback>
             <w:pict>
-              <v:shape w14:anchorId="044E2A66" id="Straight Arrow Connector 131" o:spid="_x0000_s1026" type="#_x0000_t32" style="position:absolute;margin-left:183.6pt;margin-top:247.95pt;width:0;height:25.7pt;z-index:251743232;visibility:visible;mso-wrap-style:square;mso-wrap-distance-left:9pt;mso-wrap-distance-top:0;mso-wrap-distance-right:9pt;mso-wrap-distance-bottom:0;mso-position-horizontal:absolute;mso-position-horizontal-relative:text;mso-position-vertical:absolute;mso-position-vertical-relative:text" o:gfxdata="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" strokecolor="#404040 [2429]" strokeweight=".5pt">
+              <v:shape w14:anchorId="15E9561F" id="Straight Arrow Connector 131" o:spid="_x0000_s1026" type="#_x0000_t32" style="position:absolute;margin-left:183.6pt;margin-top:247.95pt;width:0;height:25.7pt;z-index:251741184;visibility:visible;mso-wrap-style:square;mso-wrap-distance-left:9pt;mso-wrap-distance-top:0;mso-wrap-distance-right:9pt;mso-wrap-distance-bottom:0;mso-position-horizontal:absolute;mso-position-horizontal-relative:text;mso-position-vertical:absolute;mso-position-vertical-relative:text" o:gfxdata="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" strokecolor="#404040 [2429]" strokeweight=".5pt">
                 <v:stroke endarrow="block" joinstyle="miter"/>
               </v:shape>
             </w:pict>
@@ -5913,7 +5913,7 @@
         <mc:AlternateContent>
           <mc:Choice Requires="wpg">
             <w:drawing>
-              <wp:anchor distT="0" distB="0" distL="114300" distR="114300" simplePos="0" relativeHeight="251712512" behindDoc="0" locked="0" layoutInCell="1" allowOverlap="1" wp14:anchorId="02F2F273" wp14:editId="5EAF8A28">
+              <wp:anchor distT="0" distB="0" distL="114300" distR="114300" simplePos="0" relativeHeight="251710464" behindDoc="0" locked="0" layoutInCell="1" allowOverlap="1" wp14:anchorId="02F2F273" wp14:editId="5C1DB4DD">
                 <wp:simplePos x="0" y="0"/>
                 <wp:positionH relativeFrom="margin">
                   <wp:posOffset>6943725</wp:posOffset>
@@ -6236,7 +6236,7 @@
           </mc:Choice>
           <mc:Fallback>
             <w:pict>
-              <v:group w14:anchorId="02F2F273" id="Group 65" o:spid="_x0000_s1067" style="position:absolute;margin-left:546.75pt;margin-top:21.4pt;width:140.05pt;height:156.75pt;z-index:251712512;mso-position-horizontal-relative:margin;mso-width-relative:margin;mso-height-relative:margin" coordorigin="831,-571" coordsize="17792,19912" o:gfxdata="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">
+              <v:group w14:anchorId="02F2F273" id="Group 65" o:spid="_x0000_s1067" style="position:absolute;margin-left:546.75pt;margin-top:21.4pt;width:140.05pt;height:156.75pt;z-index:251710464;mso-position-horizontal-relative:margin;mso-width-relative:margin;mso-height-relative:margin" coordorigin="831,-571" coordsize="17792,19912" o:gfxdata="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">
                 <v:roundrect id="Rectangle: Rounded Corners 66" o:spid="_x0000_s1068" style="position:absolute;left:831;top:-571;width:17793;height:19911;visibility:visible;mso-wrap-style:square;v-text-anchor:top" arcsize="4964f" o:gfxdata="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" fillcolor="white [3212]" strokecolor="#404040 [2429]" strokeweight="1.5pt">
                   <v:stroke joinstyle="miter"/>
                   <v:textbox>
@@ -6394,7 +6394,7 @@
         <mc:AlternateContent>
           <mc:Choice Requires="wps">
             <w:drawing>
-              <wp:anchor distT="0" distB="0" distL="114300" distR="114300" simplePos="0" relativeHeight="251813888" behindDoc="0" locked="0" layoutInCell="1" allowOverlap="1" wp14:anchorId="0B6B843C" wp14:editId="0F541785">
+              <wp:anchor distT="0" distB="0" distL="114300" distR="114300" simplePos="0" relativeHeight="251811840" behindDoc="0" locked="0" layoutInCell="1" allowOverlap="1" wp14:anchorId="0B6B843C" wp14:editId="7AB06257">
                 <wp:simplePos x="0" y="0"/>
                 <wp:positionH relativeFrom="column">
                   <wp:posOffset>7839075</wp:posOffset>
@@ -6453,7 +6453,7 @@
           </mc:Choice>
           <mc:Fallback>
             <w:pict>
-              <v:shape w14:anchorId="78199E0E" id="Straight Arrow Connector 83" o:spid="_x0000_s1026" type="#_x0000_t32" style="position:absolute;margin-left:617.25pt;margin-top:83.7pt;width:0;height:20.25pt;z-index:251813888;visibility:visible;mso-wrap-style:square;mso-wrap-distance-left:9pt;mso-wrap-distance-top:0;mso-wrap-distance-right:9pt;mso-wrap-distance-bottom:0;mso-position-horizontal:absolute;mso-position-horizontal-relative:text;mso-position-vertical:absolute;mso-position-vertical-relative:text" o:gfxdata="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" strokecolor="#404040 [2429]">
+              <v:shape w14:anchorId="000078F5" id="Straight Arrow Connector 83" o:spid="_x0000_s1026" type="#_x0000_t32" style="position:absolute;margin-left:617.25pt;margin-top:83.7pt;width:0;height:20.25pt;z-index:251811840;visibility:visible;mso-wrap-style:square;mso-wrap-distance-left:9pt;mso-wrap-distance-top:0;mso-wrap-distance-right:9pt;mso-wrap-distance-bottom:0;mso-position-horizontal:absolute;mso-position-horizontal-relative:text;mso-position-vertical:absolute;mso-position-vertical-relative:text" o:gfxdata="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" strokecolor="#404040 [2429]">
                 <v:stroke startarrow="block" endarrow="block" joinstyle="miter"/>
               </v:shape>
             </w:pict>
@@ -6475,8 +6475,6 @@
           <w:szCs w:val="24"/>
         </w:rPr>
       </w:pPr>
-      <w:bookmarkStart w:id="0" w:name="_GoBack"/>
-      <w:bookmarkEnd w:id="0"/>
       <w:r>
         <w:rPr>
           <w:noProof/>
@@ -6485,18 +6483,18 @@
         <mc:AlternateContent>
           <mc:Choice Requires="wpg">
             <w:drawing>
-              <wp:anchor distT="0" distB="0" distL="114300" distR="114300" simplePos="0" relativeHeight="251826176" behindDoc="0" locked="0" layoutInCell="1" allowOverlap="1" wp14:anchorId="7DCB6920" wp14:editId="0B17E061">
+              <wp:anchor distT="0" distB="0" distL="114300" distR="114300" simplePos="0" relativeHeight="251842560" behindDoc="0" locked="0" layoutInCell="1" allowOverlap="1" wp14:anchorId="09365AEC" wp14:editId="3CE12B8F">
                 <wp:simplePos x="0" y="0"/>
                 <wp:positionH relativeFrom="column">
-                  <wp:posOffset>1419225</wp:posOffset>
+                  <wp:posOffset>1419367</wp:posOffset>
                 </wp:positionH>
                 <wp:positionV relativeFrom="paragraph">
-                  <wp:posOffset>828675</wp:posOffset>
+                  <wp:posOffset>825690</wp:posOffset>
                 </wp:positionV>
-                <wp:extent cx="3181350" cy="3819525"/>
-                <wp:effectExtent l="0" t="0" r="0" b="9525"/>
+                <wp:extent cx="3181350" cy="5267960"/>
+                <wp:effectExtent l="0" t="0" r="0" b="27940"/>
                 <wp:wrapNone/>
-                <wp:docPr id="135" name="Group 135"/>
+                <wp:docPr id="1" name="Group 1"/>
                 <wp:cNvGraphicFramePr/>
                 <a:graphic xmlns:a="http://schemas.openxmlformats.org/drawingml/2006/main">
                   <a:graphicData uri="http://schemas.microsoft.com/office/word/2010/wordprocessingGroup">
@@ -6505,97 +6503,463 @@
                       <wpg:grpSpPr>
                         <a:xfrm>
                           <a:off x="0" y="0"/>
-                          <a:ext cx="3181350" cy="3819525"/>
+                          <a:ext cx="3181350" cy="5267960"/>
                           <a:chOff x="0" y="0"/>
-                          <a:chExt cx="3181350" cy="3819525"/>
+                          <a:chExt cx="3181350" cy="5267960"/>
                         </a:xfrm>
                       </wpg:grpSpPr>
-                      <wps:wsp>
-                        <wps:cNvPr id="134" name="Rectangle: Rounded Corners 134"/>
-                        <wps:cNvSpPr/>
-                        <wps:spPr>
-                          <a:xfrm>
-                            <a:off x="0" y="0"/>
-                            <a:ext cx="3181350" cy="3819525"/>
-                          </a:xfrm>
-                          <a:prstGeom prst="roundRect">
-                            <a:avLst>
-                              <a:gd name="adj" fmla="val 3384"/>
-                            </a:avLst>
-                          </a:prstGeom>
-                          <a:solidFill>
-                            <a:schemeClr val="bg1"/>
-                          </a:solidFill>
-                          <a:ln w="19050">
-                            <a:noFill/>
-                          </a:ln>
-                        </wps:spPr>
-                        <wps:style>
-                          <a:lnRef idx="2">
-                            <a:schemeClr val="accent1">
-                              <a:shade val="50000"/>
-                            </a:schemeClr>
-                          </a:lnRef>
-                          <a:fillRef idx="1">
-                            <a:schemeClr val="accent1"/>
-                          </a:fillRef>
-                          <a:effectRef idx="0">
-                            <a:schemeClr val="accent1"/>
-                          </a:effectRef>
-                          <a:fontRef idx="minor">
-                            <a:schemeClr val="lt1"/>
-                          </a:fontRef>
-                        </wps:style>
-                        <wps:txbx>
-                          <w:txbxContent>
-                            <w:p>
-                              <w:pPr>
-                                <w:jc w:val="center"/>
-                                <w:rPr>
-                                  <w:b/>
-                                  <w:bCs/>
-                                  <w:color w:val="404040" w:themeColor="text1" w:themeTint="BF"/>
-                                </w:rPr>
-                              </w:pPr>
-                            </w:p>
-                          </w:txbxContent>
-                        </wps:txbx>
-                        <wps:bodyPr rot="0" spcFirstLastPara="0" vertOverflow="overflow" horzOverflow="overflow" vert="horz" wrap="square" lIns="91440" tIns="45720" rIns="91440" bIns="45720" numCol="1" spcCol="0" rtlCol="0" fromWordArt="0" anchor="t" anchorCtr="0" forceAA="0" compatLnSpc="1">
-                          <a:prstTxWarp prst="textNoShape">
-                            <a:avLst/>
-                          </a:prstTxWarp>
-                          <a:noAutofit/>
-                        </wps:bodyPr>
-                      </wps:wsp>
                       <wpg:grpSp>
-                        <wpg:cNvPr id="110" name="Group 110"/>
+                        <wpg:cNvPr id="135" name="Group 135"/>
                         <wpg:cNvGrpSpPr/>
                         <wpg:grpSpPr>
                           <a:xfrm>
-                            <a:off x="95250" y="95250"/>
-                            <a:ext cx="1238250" cy="2076450"/>
-                            <a:chOff x="0" y="0"/>
-                            <a:chExt cx="1238250" cy="2076450"/>
+                            <a:off x="0" y="0"/>
+                            <a:ext cx="3181350" cy="5267960"/>
+                            <a:chOff x="0" y="-1"/>
+                            <a:chExt cx="3181350" cy="5268932"/>
                           </a:xfrm>
                         </wpg:grpSpPr>
+                        <wps:wsp>
+                          <wps:cNvPr id="134" name="Rectangle: Rounded Corners 134"/>
+                          <wps:cNvSpPr/>
+                          <wps:spPr>
+                            <a:xfrm>
+                              <a:off x="0" y="-1"/>
+                              <a:ext cx="3181350" cy="4954137"/>
+                            </a:xfrm>
+                            <a:prstGeom prst="roundRect">
+                              <a:avLst>
+                                <a:gd name="adj" fmla="val 3384"/>
+                              </a:avLst>
+                            </a:prstGeom>
+                            <a:solidFill>
+                              <a:schemeClr val="bg1"/>
+                            </a:solidFill>
+                            <a:ln w="19050">
+                              <a:noFill/>
+                            </a:ln>
+                          </wps:spPr>
+                          <wps:style>
+                            <a:lnRef idx="2">
+                              <a:schemeClr val="accent1">
+                                <a:shade val="50000"/>
+                              </a:schemeClr>
+                            </a:lnRef>
+                            <a:fillRef idx="1">
+                              <a:schemeClr val="accent1"/>
+                            </a:fillRef>
+                            <a:effectRef idx="0">
+                              <a:schemeClr val="accent1"/>
+                            </a:effectRef>
+                            <a:fontRef idx="minor">
+                              <a:schemeClr val="lt1"/>
+                            </a:fontRef>
+                          </wps:style>
+                          <wps:txbx>
+                            <w:txbxContent>
+                              <w:p>
+                                <w:pPr>
+                                  <w:jc w:val="center"/>
+                                  <w:rPr>
+                                    <w:b/>
+                                    <w:bCs/>
+                                    <w:color w:val="404040" w:themeColor="text1" w:themeTint="BF"/>
+                                  </w:rPr>
+                                </w:pPr>
+                              </w:p>
+                            </w:txbxContent>
+                          </wps:txbx>
+                          <wps:bodyPr rot="0" spcFirstLastPara="0" vertOverflow="overflow" horzOverflow="overflow" vert="horz" wrap="square" lIns="91440" tIns="45720" rIns="91440" bIns="45720" numCol="1" spcCol="0" rtlCol="0" fromWordArt="0" anchor="t" anchorCtr="0" forceAA="0" compatLnSpc="1">
+                            <a:prstTxWarp prst="textNoShape">
+                              <a:avLst/>
+                            </a:prstTxWarp>
+                            <a:noAutofit/>
+                          </wps:bodyPr>
+                        </wps:wsp>
                         <wpg:grpSp>
-                          <wpg:cNvPr id="74" name="Group 74"/>
+                          <wpg:cNvPr id="110" name="Group 110"/>
                           <wpg:cNvGrpSpPr/>
                           <wpg:grpSpPr>
                             <a:xfrm>
-                              <a:off x="0" y="0"/>
-                              <a:ext cx="1238250" cy="2076450"/>
-                              <a:chOff x="92902" y="76200"/>
-                              <a:chExt cx="1390910" cy="2076450"/>
+                              <a:off x="95250" y="95241"/>
+                              <a:ext cx="1238250" cy="2771078"/>
+                              <a:chOff x="0" y="-9"/>
+                              <a:chExt cx="1238250" cy="2771078"/>
+                            </a:xfrm>
+                          </wpg:grpSpPr>
+                          <wpg:grpSp>
+                            <wpg:cNvPr id="74" name="Group 74"/>
+                            <wpg:cNvGrpSpPr/>
+                            <wpg:grpSpPr>
+                              <a:xfrm>
+                                <a:off x="0" y="-9"/>
+                                <a:ext cx="1238250" cy="2771078"/>
+                                <a:chOff x="92902" y="76191"/>
+                                <a:chExt cx="1390910" cy="2771078"/>
+                              </a:xfrm>
+                            </wpg:grpSpPr>
+                            <wps:wsp>
+                              <wps:cNvPr id="75" name="Rectangle: Rounded Corners 75"/>
+                              <wps:cNvSpPr/>
+                              <wps:spPr>
+                                <a:xfrm>
+                                  <a:off x="92902" y="76191"/>
+                                  <a:ext cx="1390910" cy="2771078"/>
+                                </a:xfrm>
+                                <a:prstGeom prst="roundRect">
+                                  <a:avLst>
+                                    <a:gd name="adj" fmla="val 7576"/>
+                                  </a:avLst>
+                                </a:prstGeom>
+                                <a:solidFill>
+                                  <a:schemeClr val="bg1"/>
+                                </a:solidFill>
+                                <a:ln w="19050">
+                                  <a:solidFill>
+                                    <a:schemeClr val="tx1">
+                                      <a:lumMod val="75000"/>
+                                      <a:lumOff val="25000"/>
+                                    </a:schemeClr>
+                                  </a:solidFill>
+                                </a:ln>
+                              </wps:spPr>
+                              <wps:style>
+                                <a:lnRef idx="2">
+                                  <a:schemeClr val="accent1">
+                                    <a:shade val="50000"/>
+                                  </a:schemeClr>
+                                </a:lnRef>
+                                <a:fillRef idx="1">
+                                  <a:schemeClr val="accent1"/>
+                                </a:fillRef>
+                                <a:effectRef idx="0">
+                                  <a:schemeClr val="accent1"/>
+                                </a:effectRef>
+                                <a:fontRef idx="minor">
+                                  <a:schemeClr val="lt1"/>
+                                </a:fontRef>
+                              </wps:style>
+                              <wps:txbx>
+                                <w:txbxContent>
+                                  <w:p>
+                                    <w:pPr>
+                                      <w:jc w:val="center"/>
+                                      <w:rPr>
+                                        <w:b/>
+                                        <w:bCs/>
+                                        <w:color w:val="404040" w:themeColor="text1" w:themeTint="BF"/>
+                                      </w:rPr>
+                                    </w:pPr>
+                                    <w:r>
+                                      <w:rPr>
+                                        <w:b/>
+                                        <w:bCs/>
+                                        <w:color w:val="404040" w:themeColor="text1" w:themeTint="BF"/>
+                                      </w:rPr>
+                                      <w:t>Students</w:t>
+                                    </w:r>
+                                  </w:p>
+                                </w:txbxContent>
+                              </wps:txbx>
+                              <wps:bodyPr rot="0" spcFirstLastPara="0" vertOverflow="overflow" horzOverflow="overflow" vert="horz" wrap="square" lIns="91440" tIns="45720" rIns="91440" bIns="45720" numCol="1" spcCol="0" rtlCol="0" fromWordArt="0" anchor="t" anchorCtr="0" forceAA="0" compatLnSpc="1">
+                                <a:prstTxWarp prst="textNoShape">
+                                  <a:avLst/>
+                                </a:prstTxWarp>
+                                <a:noAutofit/>
+                              </wps:bodyPr>
+                            </wps:wsp>
+                            <wps:wsp>
+                              <wps:cNvPr id="76" name="Rectangle: Rounded Corners 76"/>
+                              <wps:cNvSpPr/>
+                              <wps:spPr>
+                                <a:xfrm>
+                                  <a:off x="180977" y="409577"/>
+                                  <a:ext cx="1238638" cy="400048"/>
+                                </a:xfrm>
+                                <a:prstGeom prst="roundRect">
+                                  <a:avLst/>
+                                </a:prstGeom>
+                                <a:solidFill>
+                                  <a:schemeClr val="bg1"/>
+                                </a:solidFill>
+                                <a:ln>
+                                  <a:solidFill>
+                                    <a:schemeClr val="tx1">
+                                      <a:lumMod val="75000"/>
+                                      <a:lumOff val="25000"/>
+                                    </a:schemeClr>
+                                  </a:solidFill>
+                                </a:ln>
+                              </wps:spPr>
+                              <wps:style>
+                                <a:lnRef idx="2">
+                                  <a:schemeClr val="accent1">
+                                    <a:shade val="50000"/>
+                                  </a:schemeClr>
+                                </a:lnRef>
+                                <a:fillRef idx="1">
+                                  <a:schemeClr val="accent1"/>
+                                </a:fillRef>
+                                <a:effectRef idx="0">
+                                  <a:schemeClr val="accent1"/>
+                                </a:effectRef>
+                                <a:fontRef idx="minor">
+                                  <a:schemeClr val="lt1"/>
+                                </a:fontRef>
+                              </wps:style>
+                              <wps:txbx>
+                                <w:txbxContent>
+                                  <w:p>
+                                    <w:pPr>
+                                      <w:jc w:val="center"/>
+                                      <w:rPr>
+                                        <w:color w:val="404040" w:themeColor="text1" w:themeTint="BF"/>
+                                        <w:sz w:val="18"/>
+                                        <w:szCs w:val="18"/>
+                                      </w:rPr>
+                                    </w:pPr>
+                                    <w:r>
+                                      <w:rPr>
+                                        <w:color w:val="404040" w:themeColor="text1" w:themeTint="BF"/>
+                                        <w:sz w:val="18"/>
+                                        <w:szCs w:val="18"/>
+                                      </w:rPr>
+                                      <w:t>Create / Authenticate user</w:t>
+                                    </w:r>
+                                  </w:p>
+                                </w:txbxContent>
+                              </wps:txbx>
+                              <wps:bodyPr rot="0" spcFirstLastPara="0" vertOverflow="overflow" horzOverflow="overflow" vert="horz" wrap="square" lIns="91440" tIns="45720" rIns="91440" bIns="45720" numCol="1" spcCol="0" rtlCol="0" fromWordArt="0" anchor="ctr" anchorCtr="0" forceAA="0" compatLnSpc="1">
+                                <a:prstTxWarp prst="textNoShape">
+                                  <a:avLst/>
+                                </a:prstTxWarp>
+                                <a:noAutofit/>
+                              </wps:bodyPr>
+                            </wps:wsp>
+                            <wps:wsp>
+                              <wps:cNvPr id="77" name="Rectangle: Rounded Corners 77"/>
+                              <wps:cNvSpPr/>
+                              <wps:spPr>
+                                <a:xfrm>
+                                  <a:off x="171451" y="857250"/>
+                                  <a:ext cx="1237466" cy="419099"/>
+                                </a:xfrm>
+                                <a:prstGeom prst="roundRect">
+                                  <a:avLst/>
+                                </a:prstGeom>
+                                <a:solidFill>
+                                  <a:schemeClr val="bg1"/>
+                                </a:solidFill>
+                                <a:ln>
+                                  <a:solidFill>
+                                    <a:schemeClr val="tx1">
+                                      <a:lumMod val="75000"/>
+                                      <a:lumOff val="25000"/>
+                                    </a:schemeClr>
+                                  </a:solidFill>
+                                </a:ln>
+                              </wps:spPr>
+                              <wps:style>
+                                <a:lnRef idx="2">
+                                  <a:schemeClr val="accent1">
+                                    <a:shade val="50000"/>
+                                  </a:schemeClr>
+                                </a:lnRef>
+                                <a:fillRef idx="1">
+                                  <a:schemeClr val="accent1"/>
+                                </a:fillRef>
+                                <a:effectRef idx="0">
+                                  <a:schemeClr val="accent1"/>
+                                </a:effectRef>
+                                <a:fontRef idx="minor">
+                                  <a:schemeClr val="lt1"/>
+                                </a:fontRef>
+                              </wps:style>
+                              <wps:txbx>
+                                <w:txbxContent>
+                                  <w:p>
+                                    <w:pPr>
+                                      <w:jc w:val="center"/>
+                                      <w:rPr>
+                                        <w:color w:val="404040" w:themeColor="text1" w:themeTint="BF"/>
+                                        <w:sz w:val="18"/>
+                                        <w:szCs w:val="18"/>
+                                      </w:rPr>
+                                    </w:pPr>
+                                    <w:r>
+                                      <w:rPr>
+                                        <w:color w:val="404040" w:themeColor="text1" w:themeTint="BF"/>
+                                        <w:sz w:val="18"/>
+                                        <w:szCs w:val="18"/>
+                                      </w:rPr>
+                                      <w:t>Confirm Payment after free period</w:t>
+                                    </w:r>
+                                  </w:p>
+                                </w:txbxContent>
+                              </wps:txbx>
+                              <wps:bodyPr rot="0" spcFirstLastPara="0" vertOverflow="overflow" horzOverflow="overflow" vert="horz" wrap="square" lIns="91440" tIns="45720" rIns="91440" bIns="45720" numCol="1" spcCol="0" rtlCol="0" fromWordArt="0" anchor="ctr" anchorCtr="0" forceAA="0" compatLnSpc="1">
+                                <a:prstTxWarp prst="textNoShape">
+                                  <a:avLst/>
+                                </a:prstTxWarp>
+                                <a:noAutofit/>
+                              </wps:bodyPr>
+                            </wps:wsp>
+                            <wps:wsp>
+                              <wps:cNvPr id="82" name="Rectangle: Rounded Corners 82"/>
+                              <wps:cNvSpPr/>
+                              <wps:spPr>
+                                <a:xfrm>
+                                  <a:off x="171449" y="1314450"/>
+                                  <a:ext cx="1248166" cy="295275"/>
+                                </a:xfrm>
+                                <a:prstGeom prst="roundRect">
+                                  <a:avLst/>
+                                </a:prstGeom>
+                                <a:solidFill>
+                                  <a:schemeClr val="bg1"/>
+                                </a:solidFill>
+                                <a:ln>
+                                  <a:solidFill>
+                                    <a:schemeClr val="tx1">
+                                      <a:lumMod val="75000"/>
+                                      <a:lumOff val="25000"/>
+                                    </a:schemeClr>
+                                  </a:solidFill>
+                                </a:ln>
+                              </wps:spPr>
+                              <wps:style>
+                                <a:lnRef idx="2">
+                                  <a:schemeClr val="accent1">
+                                    <a:shade val="50000"/>
+                                  </a:schemeClr>
+                                </a:lnRef>
+                                <a:fillRef idx="1">
+                                  <a:schemeClr val="accent1"/>
+                                </a:fillRef>
+                                <a:effectRef idx="0">
+                                  <a:schemeClr val="accent1"/>
+                                </a:effectRef>
+                                <a:fontRef idx="minor">
+                                  <a:schemeClr val="lt1"/>
+                                </a:fontRef>
+                              </wps:style>
+                              <wps:txbx>
+                                <w:txbxContent>
+                                  <w:p>
+                                    <w:pPr>
+                                      <w:jc w:val="center"/>
+                                      <w:rPr>
+                                        <w:color w:val="404040" w:themeColor="text1" w:themeTint="BF"/>
+                                        <w:sz w:val="18"/>
+                                        <w:szCs w:val="18"/>
+                                      </w:rPr>
+                                    </w:pPr>
+                                    <w:r>
+                                      <w:rPr>
+                                        <w:color w:val="404040" w:themeColor="text1" w:themeTint="BF"/>
+                                        <w:sz w:val="18"/>
+                                        <w:szCs w:val="18"/>
+                                      </w:rPr>
+                                      <w:t>Allow view / print</w:t>
+                                    </w:r>
+                                  </w:p>
+                                </w:txbxContent>
+                              </wps:txbx>
+                              <wps:bodyPr rot="0" spcFirstLastPara="0" vertOverflow="overflow" horzOverflow="overflow" vert="horz" wrap="square" lIns="91440" tIns="45720" rIns="91440" bIns="45720" numCol="1" spcCol="0" rtlCol="0" fromWordArt="0" anchor="ctr" anchorCtr="0" forceAA="0" compatLnSpc="1">
+                                <a:prstTxWarp prst="textNoShape">
+                                  <a:avLst/>
+                                </a:prstTxWarp>
+                                <a:noAutofit/>
+                              </wps:bodyPr>
+                            </wps:wsp>
+                          </wpg:grpSp>
+                          <wps:wsp>
+                            <wps:cNvPr id="89" name="Rectangle: Rounded Corners 89"/>
+                            <wps:cNvSpPr/>
+                            <wps:spPr>
+                              <a:xfrm>
+                                <a:off x="66675" y="1581150"/>
+                                <a:ext cx="1110615" cy="419100"/>
+                              </a:xfrm>
+                              <a:prstGeom prst="roundRect">
+                                <a:avLst/>
+                              </a:prstGeom>
+                              <a:solidFill>
+                                <a:schemeClr val="bg1"/>
+                              </a:solidFill>
+                              <a:ln>
+                                <a:solidFill>
+                                  <a:schemeClr val="tx1">
+                                    <a:lumMod val="75000"/>
+                                    <a:lumOff val="25000"/>
+                                  </a:schemeClr>
+                                </a:solidFill>
+                              </a:ln>
+                            </wps:spPr>
+                            <wps:style>
+                              <a:lnRef idx="2">
+                                <a:schemeClr val="accent1">
+                                  <a:shade val="50000"/>
+                                </a:schemeClr>
+                              </a:lnRef>
+                              <a:fillRef idx="1">
+                                <a:schemeClr val="accent1"/>
+                              </a:fillRef>
+                              <a:effectRef idx="0">
+                                <a:schemeClr val="accent1"/>
+                              </a:effectRef>
+                              <a:fontRef idx="minor">
+                                <a:schemeClr val="lt1"/>
+                              </a:fontRef>
+                            </wps:style>
+                            <wps:txbx>
+                              <w:txbxContent>
+                                <w:p>
+                                  <w:pPr>
+                                    <w:jc w:val="center"/>
+                                    <w:rPr>
+                                      <w:color w:val="404040" w:themeColor="text1" w:themeTint="BF"/>
+                                      <w:sz w:val="18"/>
+                                      <w:szCs w:val="18"/>
+                                    </w:rPr>
+                                  </w:pPr>
+                                  <w:r>
+                                    <w:rPr>
+                                      <w:color w:val="404040" w:themeColor="text1" w:themeTint="BF"/>
+                                      <w:sz w:val="18"/>
+                                      <w:szCs w:val="18"/>
+                                    </w:rPr>
+                                    <w:t>Request to submit/upload</w:t>
+                                  </w:r>
+                                </w:p>
+                              </w:txbxContent>
+                            </wps:txbx>
+                            <wps:bodyPr rot="0" spcFirstLastPara="0" vertOverflow="overflow" horzOverflow="overflow" vert="horz" wrap="square" lIns="91440" tIns="45720" rIns="91440" bIns="45720" numCol="1" spcCol="0" rtlCol="0" fromWordArt="0" anchor="ctr" anchorCtr="0" forceAA="0" compatLnSpc="1">
+                              <a:prstTxWarp prst="textNoShape">
+                                <a:avLst/>
+                              </a:prstTxWarp>
+                              <a:noAutofit/>
+                            </wps:bodyPr>
+                          </wps:wsp>
+                        </wpg:grpSp>
+                        <wpg:grpSp>
+                          <wpg:cNvPr id="94" name="Group 94"/>
+                          <wpg:cNvGrpSpPr/>
+                          <wpg:grpSpPr>
+                            <a:xfrm>
+                              <a:off x="95250" y="3117331"/>
+                              <a:ext cx="1238250" cy="2151600"/>
+                              <a:chOff x="92902" y="907531"/>
+                              <a:chExt cx="1390910" cy="2151600"/>
                             </a:xfrm>
                           </wpg:grpSpPr>
                           <wps:wsp>
-                            <wps:cNvPr id="75" name="Rectangle: Rounded Corners 75"/>
+                            <wps:cNvPr id="99" name="Rectangle: Rounded Corners 99"/>
                             <wps:cNvSpPr/>
                             <wps:spPr>
                               <a:xfrm>
-                                <a:off x="92902" y="76200"/>
-                                <a:ext cx="1390910" cy="2076450"/>
+                                <a:off x="92902" y="907531"/>
+                                <a:ext cx="1390910" cy="2151600"/>
                               </a:xfrm>
                               <a:prstGeom prst="roundRect">
                                 <a:avLst>
@@ -6647,7 +7011,7 @@
                                       <w:bCs/>
                                       <w:color w:val="404040" w:themeColor="text1" w:themeTint="BF"/>
                                     </w:rPr>
-                                    <w:t>Students</w:t>
+                                    <w:t>Teachers</w:t>
                                   </w:r>
                                 </w:p>
                               </w:txbxContent>
@@ -6660,12 +7024,12 @@
                             </wps:bodyPr>
                           </wps:wsp>
                           <wps:wsp>
-                            <wps:cNvPr id="76" name="Rectangle: Rounded Corners 76"/>
+                            <wps:cNvPr id="101" name="Rectangle: Rounded Corners 101"/>
                             <wps:cNvSpPr/>
                             <wps:spPr>
                               <a:xfrm>
-                                <a:off x="180977" y="409577"/>
-                                <a:ext cx="1238638" cy="400048"/>
+                                <a:off x="170276" y="1242834"/>
+                                <a:ext cx="1238638" cy="419098"/>
                               </a:xfrm>
                               <a:prstGeom prst="roundRect">
                                 <a:avLst/>
@@ -6728,12 +7092,12 @@
                             </wps:bodyPr>
                           </wps:wsp>
                           <wps:wsp>
-                            <wps:cNvPr id="77" name="Rectangle: Rounded Corners 77"/>
+                            <wps:cNvPr id="105" name="Rectangle: Rounded Corners 105"/>
                             <wps:cNvSpPr/>
                             <wps:spPr>
                               <a:xfrm>
-                                <a:off x="171451" y="857250"/>
-                                <a:ext cx="1237466" cy="419099"/>
+                                <a:off x="171451" y="1709557"/>
+                                <a:ext cx="1237466" cy="257175"/>
                               </a:xfrm>
                               <a:prstGeom prst="roundRect">
                                 <a:avLst/>
@@ -6783,7 +7147,7 @@
                                       <w:sz w:val="18"/>
                                       <w:szCs w:val="18"/>
                                     </w:rPr>
-                                    <w:t>Confirm Payment after free period</w:t>
+                                    <w:t>Verify submission</w:t>
                                   </w:r>
                                 </w:p>
                               </w:txbxContent>
@@ -6796,12 +7160,12 @@
                             </wps:bodyPr>
                           </wps:wsp>
                           <wps:wsp>
-                            <wps:cNvPr id="82" name="Rectangle: Rounded Corners 82"/>
+                            <wps:cNvPr id="107" name="Rectangle: Rounded Corners 107"/>
                             <wps:cNvSpPr/>
                             <wps:spPr>
                               <a:xfrm>
-                                <a:off x="171449" y="1314450"/>
-                                <a:ext cx="1248166" cy="295275"/>
+                                <a:off x="171450" y="2023883"/>
+                                <a:ext cx="1248166" cy="257174"/>
                               </a:xfrm>
                               <a:prstGeom prst="roundRect">
                                 <a:avLst/>
@@ -6864,93 +7228,535 @@
                             </wps:bodyPr>
                           </wps:wsp>
                         </wpg:grpSp>
+                        <wpg:grpSp>
+                          <wpg:cNvPr id="119" name="Group 119"/>
+                          <wpg:cNvGrpSpPr/>
+                          <wpg:grpSpPr>
+                            <a:xfrm>
+                              <a:off x="1838325" y="800920"/>
+                              <a:ext cx="1238250" cy="2352015"/>
+                              <a:chOff x="0" y="-170630"/>
+                              <a:chExt cx="1238250" cy="2352015"/>
+                            </a:xfrm>
+                          </wpg:grpSpPr>
+                          <wpg:grpSp>
+                            <wpg:cNvPr id="120" name="Group 120"/>
+                            <wpg:cNvGrpSpPr/>
+                            <wpg:grpSpPr>
+                              <a:xfrm>
+                                <a:off x="0" y="-170630"/>
+                                <a:ext cx="1238250" cy="2352015"/>
+                                <a:chOff x="92902" y="-94430"/>
+                                <a:chExt cx="1390910" cy="2352015"/>
+                              </a:xfrm>
+                            </wpg:grpSpPr>
+                            <wps:wsp>
+                              <wps:cNvPr id="121" name="Rectangle: Rounded Corners 121"/>
+                              <wps:cNvSpPr/>
+                              <wps:spPr>
+                                <a:xfrm>
+                                  <a:off x="92902" y="-94430"/>
+                                  <a:ext cx="1390910" cy="2352015"/>
+                                </a:xfrm>
+                                <a:prstGeom prst="roundRect">
+                                  <a:avLst>
+                                    <a:gd name="adj" fmla="val 7576"/>
+                                  </a:avLst>
+                                </a:prstGeom>
+                                <a:solidFill>
+                                  <a:schemeClr val="bg1"/>
+                                </a:solidFill>
+                                <a:ln w="19050">
+                                  <a:solidFill>
+                                    <a:schemeClr val="tx1">
+                                      <a:lumMod val="75000"/>
+                                      <a:lumOff val="25000"/>
+                                    </a:schemeClr>
+                                  </a:solidFill>
+                                </a:ln>
+                              </wps:spPr>
+                              <wps:style>
+                                <a:lnRef idx="2">
+                                  <a:schemeClr val="accent1">
+                                    <a:shade val="50000"/>
+                                  </a:schemeClr>
+                                </a:lnRef>
+                                <a:fillRef idx="1">
+                                  <a:schemeClr val="accent1"/>
+                                </a:fillRef>
+                                <a:effectRef idx="0">
+                                  <a:schemeClr val="accent1"/>
+                                </a:effectRef>
+                                <a:fontRef idx="minor">
+                                  <a:schemeClr val="lt1"/>
+                                </a:fontRef>
+                              </wps:style>
+                              <wps:txbx>
+                                <w:txbxContent>
+                                  <w:p>
+                                    <w:pPr>
+                                      <w:jc w:val="center"/>
+                                      <w:rPr>
+                                        <w:b/>
+                                        <w:bCs/>
+                                        <w:color w:val="404040" w:themeColor="text1" w:themeTint="BF"/>
+                                      </w:rPr>
+                                    </w:pPr>
+                                    <w:r>
+                                      <w:rPr>
+                                        <w:b/>
+                                        <w:bCs/>
+                                        <w:color w:val="404040" w:themeColor="text1" w:themeTint="BF"/>
+                                      </w:rPr>
+                                      <w:t>S</w:t>
+                                    </w:r>
+                                    <w:r>
+                                      <w:rPr>
+                                        <w:b/>
+                                        <w:bCs/>
+                                        <w:color w:val="404040" w:themeColor="text1" w:themeTint="BF"/>
+                                      </w:rPr>
+                                      <w:t>erver</w:t>
+                                    </w:r>
+                                  </w:p>
+                                </w:txbxContent>
+                              </wps:txbx>
+                              <wps:bodyPr rot="0" spcFirstLastPara="0" vertOverflow="overflow" horzOverflow="overflow" vert="horz" wrap="square" lIns="91440" tIns="45720" rIns="91440" bIns="45720" numCol="1" spcCol="0" rtlCol="0" fromWordArt="0" anchor="t" anchorCtr="0" forceAA="0" compatLnSpc="1">
+                                <a:prstTxWarp prst="textNoShape">
+                                  <a:avLst/>
+                                </a:prstTxWarp>
+                                <a:noAutofit/>
+                              </wps:bodyPr>
+                            </wps:wsp>
+                            <wps:wsp>
+                              <wps:cNvPr id="122" name="Rectangle: Rounded Corners 122"/>
+                              <wps:cNvSpPr/>
+                              <wps:spPr>
+                                <a:xfrm>
+                                  <a:off x="180977" y="238988"/>
+                                  <a:ext cx="1238638" cy="400048"/>
+                                </a:xfrm>
+                                <a:prstGeom prst="roundRect">
+                                  <a:avLst/>
+                                </a:prstGeom>
+                                <a:solidFill>
+                                  <a:schemeClr val="bg1"/>
+                                </a:solidFill>
+                                <a:ln>
+                                  <a:solidFill>
+                                    <a:schemeClr val="tx1">
+                                      <a:lumMod val="75000"/>
+                                      <a:lumOff val="25000"/>
+                                    </a:schemeClr>
+                                  </a:solidFill>
+                                </a:ln>
+                              </wps:spPr>
+                              <wps:style>
+                                <a:lnRef idx="2">
+                                  <a:schemeClr val="accent1">
+                                    <a:shade val="50000"/>
+                                  </a:schemeClr>
+                                </a:lnRef>
+                                <a:fillRef idx="1">
+                                  <a:schemeClr val="accent1"/>
+                                </a:fillRef>
+                                <a:effectRef idx="0">
+                                  <a:schemeClr val="accent1"/>
+                                </a:effectRef>
+                                <a:fontRef idx="minor">
+                                  <a:schemeClr val="lt1"/>
+                                </a:fontRef>
+                              </wps:style>
+                              <wps:txbx>
+                                <w:txbxContent>
+                                  <w:p>
+                                    <w:pPr>
+                                      <w:jc w:val="center"/>
+                                      <w:rPr>
+                                        <w:color w:val="404040" w:themeColor="text1" w:themeTint="BF"/>
+                                        <w:sz w:val="18"/>
+                                        <w:szCs w:val="18"/>
+                                      </w:rPr>
+                                    </w:pPr>
+                                    <w:r>
+                                      <w:rPr>
+                                        <w:color w:val="404040" w:themeColor="text1" w:themeTint="BF"/>
+                                        <w:sz w:val="18"/>
+                                        <w:szCs w:val="18"/>
+                                      </w:rPr>
+                                      <w:t>Perform Authentication</w:t>
+                                    </w:r>
+                                  </w:p>
+                                </w:txbxContent>
+                              </wps:txbx>
+                              <wps:bodyPr rot="0" spcFirstLastPara="0" vertOverflow="overflow" horzOverflow="overflow" vert="horz" wrap="square" lIns="91440" tIns="45720" rIns="91440" bIns="45720" numCol="1" spcCol="0" rtlCol="0" fromWordArt="0" anchor="ctr" anchorCtr="0" forceAA="0" compatLnSpc="1">
+                                <a:prstTxWarp prst="textNoShape">
+                                  <a:avLst/>
+                                </a:prstTxWarp>
+                                <a:noAutofit/>
+                              </wps:bodyPr>
+                            </wps:wsp>
+                            <wps:wsp>
+                              <wps:cNvPr id="123" name="Rectangle: Rounded Corners 123"/>
+                              <wps:cNvSpPr/>
+                              <wps:spPr>
+                                <a:xfrm>
+                                  <a:off x="171451" y="686615"/>
+                                  <a:ext cx="1237466" cy="419099"/>
+                                </a:xfrm>
+                                <a:prstGeom prst="roundRect">
+                                  <a:avLst/>
+                                </a:prstGeom>
+                                <a:solidFill>
+                                  <a:schemeClr val="bg1"/>
+                                </a:solidFill>
+                                <a:ln>
+                                  <a:solidFill>
+                                    <a:schemeClr val="tx1">
+                                      <a:lumMod val="75000"/>
+                                      <a:lumOff val="25000"/>
+                                    </a:schemeClr>
+                                  </a:solidFill>
+                                </a:ln>
+                              </wps:spPr>
+                              <wps:style>
+                                <a:lnRef idx="2">
+                                  <a:schemeClr val="accent1">
+                                    <a:shade val="50000"/>
+                                  </a:schemeClr>
+                                </a:lnRef>
+                                <a:fillRef idx="1">
+                                  <a:schemeClr val="accent1"/>
+                                </a:fillRef>
+                                <a:effectRef idx="0">
+                                  <a:schemeClr val="accent1"/>
+                                </a:effectRef>
+                                <a:fontRef idx="minor">
+                                  <a:schemeClr val="lt1"/>
+                                </a:fontRef>
+                              </wps:style>
+                              <wps:txbx>
+                                <w:txbxContent>
+                                  <w:p>
+                                    <w:pPr>
+                                      <w:jc w:val="center"/>
+                                      <w:rPr>
+                                        <w:color w:val="404040" w:themeColor="text1" w:themeTint="BF"/>
+                                        <w:sz w:val="18"/>
+                                        <w:szCs w:val="18"/>
+                                      </w:rPr>
+                                    </w:pPr>
+                                    <w:r>
+                                      <w:rPr>
+                                        <w:color w:val="404040" w:themeColor="text1" w:themeTint="BF"/>
+                                        <w:sz w:val="18"/>
+                                        <w:szCs w:val="18"/>
+                                      </w:rPr>
+                                      <w:t>Perform File / Format Checks</w:t>
+                                    </w:r>
+                                  </w:p>
+                                </w:txbxContent>
+                              </wps:txbx>
+                              <wps:bodyPr rot="0" spcFirstLastPara="0" vertOverflow="overflow" horzOverflow="overflow" vert="horz" wrap="square" lIns="91440" tIns="45720" rIns="91440" bIns="45720" numCol="1" spcCol="0" rtlCol="0" fromWordArt="0" anchor="ctr" anchorCtr="0" forceAA="0" compatLnSpc="1">
+                                <a:prstTxWarp prst="textNoShape">
+                                  <a:avLst/>
+                                </a:prstTxWarp>
+                                <a:noAutofit/>
+                              </wps:bodyPr>
+                            </wps:wsp>
+                            <wps:wsp>
+                              <wps:cNvPr id="124" name="Rectangle: Rounded Corners 124"/>
+                              <wps:cNvSpPr/>
+                              <wps:spPr>
+                                <a:xfrm>
+                                  <a:off x="171449" y="1143801"/>
+                                  <a:ext cx="1248166" cy="438150"/>
+                                </a:xfrm>
+                                <a:prstGeom prst="roundRect">
+                                  <a:avLst/>
+                                </a:prstGeom>
+                                <a:solidFill>
+                                  <a:schemeClr val="bg1"/>
+                                </a:solidFill>
+                                <a:ln>
+                                  <a:solidFill>
+                                    <a:schemeClr val="tx1">
+                                      <a:lumMod val="75000"/>
+                                      <a:lumOff val="25000"/>
+                                    </a:schemeClr>
+                                  </a:solidFill>
+                                </a:ln>
+                              </wps:spPr>
+                              <wps:style>
+                                <a:lnRef idx="2">
+                                  <a:schemeClr val="accent1">
+                                    <a:shade val="50000"/>
+                                  </a:schemeClr>
+                                </a:lnRef>
+                                <a:fillRef idx="1">
+                                  <a:schemeClr val="accent1"/>
+                                </a:fillRef>
+                                <a:effectRef idx="0">
+                                  <a:schemeClr val="accent1"/>
+                                </a:effectRef>
+                                <a:fontRef idx="minor">
+                                  <a:schemeClr val="lt1"/>
+                                </a:fontRef>
+                              </wps:style>
+                              <wps:txbx>
+                                <w:txbxContent>
+                                  <w:p>
+                                    <w:pPr>
+                                      <w:jc w:val="center"/>
+                                      <w:rPr>
+                                        <w:color w:val="404040" w:themeColor="text1" w:themeTint="BF"/>
+                                        <w:sz w:val="18"/>
+                                        <w:szCs w:val="18"/>
+                                      </w:rPr>
+                                    </w:pPr>
+                                    <w:r>
+                                      <w:rPr>
+                                        <w:color w:val="404040" w:themeColor="text1" w:themeTint="BF"/>
+                                        <w:sz w:val="18"/>
+                                        <w:szCs w:val="18"/>
+                                      </w:rPr>
+                                      <w:t>Request teacher for approval</w:t>
+                                    </w:r>
+                                  </w:p>
+                                </w:txbxContent>
+                              </wps:txbx>
+                              <wps:bodyPr rot="0" spcFirstLastPara="0" vertOverflow="overflow" horzOverflow="overflow" vert="horz" wrap="square" lIns="91440" tIns="45720" rIns="91440" bIns="45720" numCol="1" spcCol="0" rtlCol="0" fromWordArt="0" anchor="ctr" anchorCtr="0" forceAA="0" compatLnSpc="1">
+                                <a:prstTxWarp prst="textNoShape">
+                                  <a:avLst/>
+                                </a:prstTxWarp>
+                                <a:noAutofit/>
+                              </wps:bodyPr>
+                            </wps:wsp>
+                          </wpg:grpSp>
+                          <wps:wsp>
+                            <wps:cNvPr id="125" name="Rectangle: Rounded Corners 125"/>
+                            <wps:cNvSpPr/>
+                            <wps:spPr>
+                              <a:xfrm>
+                                <a:off x="70484" y="1553390"/>
+                                <a:ext cx="1110615" cy="266700"/>
+                              </a:xfrm>
+                              <a:prstGeom prst="roundRect">
+                                <a:avLst/>
+                              </a:prstGeom>
+                              <a:solidFill>
+                                <a:schemeClr val="bg1"/>
+                              </a:solidFill>
+                              <a:ln>
+                                <a:solidFill>
+                                  <a:schemeClr val="tx1">
+                                    <a:lumMod val="75000"/>
+                                    <a:lumOff val="25000"/>
+                                  </a:schemeClr>
+                                </a:solidFill>
+                              </a:ln>
+                            </wps:spPr>
+                            <wps:style>
+                              <a:lnRef idx="2">
+                                <a:schemeClr val="accent1">
+                                  <a:shade val="50000"/>
+                                </a:schemeClr>
+                              </a:lnRef>
+                              <a:fillRef idx="1">
+                                <a:schemeClr val="accent1"/>
+                              </a:fillRef>
+                              <a:effectRef idx="0">
+                                <a:schemeClr val="accent1"/>
+                              </a:effectRef>
+                              <a:fontRef idx="minor">
+                                <a:schemeClr val="lt1"/>
+                              </a:fontRef>
+                            </wps:style>
+                            <wps:txbx>
+                              <w:txbxContent>
+                                <w:p>
+                                  <w:pPr>
+                                    <w:jc w:val="center"/>
+                                    <w:rPr>
+                                      <w:color w:val="404040" w:themeColor="text1" w:themeTint="BF"/>
+                                      <w:sz w:val="18"/>
+                                      <w:szCs w:val="18"/>
+                                    </w:rPr>
+                                  </w:pPr>
+                                  <w:r>
+                                    <w:rPr>
+                                      <w:color w:val="404040" w:themeColor="text1" w:themeTint="BF"/>
+                                      <w:sz w:val="18"/>
+                                      <w:szCs w:val="18"/>
+                                    </w:rPr>
+                                    <w:t>Store files / data</w:t>
+                                  </w:r>
+                                </w:p>
+                              </w:txbxContent>
+                            </wps:txbx>
+                            <wps:bodyPr rot="0" spcFirstLastPara="0" vertOverflow="overflow" horzOverflow="overflow" vert="horz" wrap="square" lIns="91440" tIns="45720" rIns="91440" bIns="45720" numCol="1" spcCol="0" rtlCol="0" fromWordArt="0" anchor="ctr" anchorCtr="0" forceAA="0" compatLnSpc="1">
+                              <a:prstTxWarp prst="textNoShape">
+                                <a:avLst/>
+                              </a:prstTxWarp>
+                              <a:noAutofit/>
+                            </wps:bodyPr>
+                          </wps:wsp>
+                        </wpg:grpSp>
+                      </wpg:grpSp>
+                      <wps:wsp>
+                        <wps:cNvPr id="19" name="Rectangle: Rounded Corners 19"/>
+                        <wps:cNvSpPr/>
+                        <wps:spPr>
+                          <a:xfrm>
+                            <a:off x="163773" y="2142698"/>
+                            <a:ext cx="1102360" cy="354842"/>
+                          </a:xfrm>
+                          <a:prstGeom prst="roundRect">
+                            <a:avLst/>
+                          </a:prstGeom>
+                          <a:solidFill>
+                            <a:schemeClr val="bg1"/>
+                          </a:solidFill>
+                          <a:ln>
+                            <a:solidFill>
+                              <a:schemeClr val="tx1">
+                                <a:lumMod val="75000"/>
+                                <a:lumOff val="25000"/>
+                              </a:schemeClr>
+                            </a:solidFill>
+                          </a:ln>
+                        </wps:spPr>
+                        <wps:style>
+                          <a:lnRef idx="2">
+                            <a:schemeClr val="accent1">
+                              <a:shade val="50000"/>
+                            </a:schemeClr>
+                          </a:lnRef>
+                          <a:fillRef idx="1">
+                            <a:schemeClr val="accent1"/>
+                          </a:fillRef>
+                          <a:effectRef idx="0">
+                            <a:schemeClr val="accent1"/>
+                          </a:effectRef>
+                          <a:fontRef idx="minor">
+                            <a:schemeClr val="lt1"/>
+                          </a:fontRef>
+                        </wps:style>
+                        <wps:txbx>
+                          <w:txbxContent>
+                            <w:p>
+                              <w:pPr>
+                                <w:jc w:val="center"/>
+                                <w:rPr>
+                                  <w:color w:val="404040" w:themeColor="text1" w:themeTint="BF"/>
+                                  <w:sz w:val="14"/>
+                                  <w:szCs w:val="14"/>
+                                </w:rPr>
+                              </w:pPr>
+                              <w:r>
+                                <w:rPr>
+                                  <w:color w:val="404040" w:themeColor="text1" w:themeTint="BF"/>
+                                  <w:sz w:val="14"/>
+                                  <w:szCs w:val="14"/>
+                                </w:rPr>
+                                <w:t>View, Create or Update Lecture Materials</w:t>
+                              </w:r>
+                            </w:p>
+                          </w:txbxContent>
+                        </wps:txbx>
+                        <wps:bodyPr rot="0" spcFirstLastPara="0" vertOverflow="overflow" horzOverflow="overflow" vert="horz" wrap="square" lIns="91440" tIns="45720" rIns="91440" bIns="45720" numCol="1" spcCol="0" rtlCol="0" fromWordArt="0" anchor="ctr" anchorCtr="0" forceAA="0" compatLnSpc="1">
+                          <a:prstTxWarp prst="textNoShape">
+                            <a:avLst/>
+                          </a:prstTxWarp>
+                          <a:noAutofit/>
+                        </wps:bodyPr>
+                      </wps:wsp>
+                      <wps:wsp>
+                        <wps:cNvPr id="31" name="Rectangle: Rounded Corners 31"/>
+                        <wps:cNvSpPr/>
+                        <wps:spPr>
+                          <a:xfrm>
+                            <a:off x="170597" y="4537880"/>
+                            <a:ext cx="1102691" cy="375314"/>
+                          </a:xfrm>
+                          <a:prstGeom prst="roundRect">
+                            <a:avLst/>
+                          </a:prstGeom>
+                          <a:solidFill>
+                            <a:schemeClr val="bg1"/>
+                          </a:solidFill>
+                          <a:ln>
+                            <a:solidFill>
+                              <a:schemeClr val="tx1">
+                                <a:lumMod val="75000"/>
+                                <a:lumOff val="25000"/>
+                              </a:schemeClr>
+                            </a:solidFill>
+                          </a:ln>
+                        </wps:spPr>
+                        <wps:style>
+                          <a:lnRef idx="2">
+                            <a:schemeClr val="accent1">
+                              <a:shade val="50000"/>
+                            </a:schemeClr>
+                          </a:lnRef>
+                          <a:fillRef idx="1">
+                            <a:schemeClr val="accent1"/>
+                          </a:fillRef>
+                          <a:effectRef idx="0">
+                            <a:schemeClr val="accent1"/>
+                          </a:effectRef>
+                          <a:fontRef idx="minor">
+                            <a:schemeClr val="lt1"/>
+                          </a:fontRef>
+                        </wps:style>
+                        <wps:txbx>
+                          <w:txbxContent>
+                            <w:p>
+                              <w:pPr>
+                                <w:jc w:val="center"/>
+                                <w:rPr>
+                                  <w:color w:val="404040" w:themeColor="text1" w:themeTint="BF"/>
+                                  <w:sz w:val="14"/>
+                                  <w:szCs w:val="14"/>
+                                </w:rPr>
+                              </w:pPr>
+                              <w:r>
+                                <w:rPr>
+                                  <w:color w:val="404040" w:themeColor="text1" w:themeTint="BF"/>
+                                  <w:sz w:val="14"/>
+                                  <w:szCs w:val="14"/>
+                                </w:rPr>
+                                <w:t>View, Create or Update Lecture Materials</w:t>
+                              </w:r>
+                            </w:p>
+                          </w:txbxContent>
+                        </wps:txbx>
+                        <wps:bodyPr rot="0" spcFirstLastPara="0" vertOverflow="overflow" horzOverflow="overflow" vert="horz" wrap="square" lIns="91440" tIns="45720" rIns="91440" bIns="45720" numCol="1" spcCol="0" rtlCol="0" fromWordArt="0" anchor="ctr" anchorCtr="0" forceAA="0" compatLnSpc="1">
+                          <a:prstTxWarp prst="textNoShape">
+                            <a:avLst/>
+                          </a:prstTxWarp>
+                          <a:noAutofit/>
+                        </wps:bodyPr>
+                      </wps:wsp>
+                      <wpg:grpSp>
+                        <wpg:cNvPr id="58" name="Group 58"/>
+                        <wpg:cNvGrpSpPr/>
+                        <wpg:grpSpPr>
+                          <a:xfrm>
+                            <a:off x="1856096" y="3555241"/>
+                            <a:ext cx="1238250" cy="948055"/>
+                            <a:chOff x="0" y="0"/>
+                            <a:chExt cx="1238250" cy="948520"/>
+                          </a:xfrm>
+                        </wpg:grpSpPr>
                         <wps:wsp>
-                          <wps:cNvPr id="89" name="Rectangle: Rounded Corners 89"/>
+                          <wps:cNvPr id="44" name="Rectangle: Rounded Corners 44"/>
                           <wps:cNvSpPr/>
                           <wps:spPr>
                             <a:xfrm>
-                              <a:off x="66675" y="1581150"/>
-                              <a:ext cx="1110615" cy="419100"/>
-                            </a:xfrm>
-                            <a:prstGeom prst="roundRect">
-                              <a:avLst/>
-                            </a:prstGeom>
-                            <a:solidFill>
-                              <a:schemeClr val="bg1"/>
-                            </a:solidFill>
-                            <a:ln>
-                              <a:solidFill>
-                                <a:schemeClr val="tx1">
-                                  <a:lumMod val="75000"/>
-                                  <a:lumOff val="25000"/>
-                                </a:schemeClr>
-                              </a:solidFill>
-                            </a:ln>
-                          </wps:spPr>
-                          <wps:style>
-                            <a:lnRef idx="2">
-                              <a:schemeClr val="accent1">
-                                <a:shade val="50000"/>
-                              </a:schemeClr>
-                            </a:lnRef>
-                            <a:fillRef idx="1">
-                              <a:schemeClr val="accent1"/>
-                            </a:fillRef>
-                            <a:effectRef idx="0">
-                              <a:schemeClr val="accent1"/>
-                            </a:effectRef>
-                            <a:fontRef idx="minor">
-                              <a:schemeClr val="lt1"/>
-                            </a:fontRef>
-                          </wps:style>
-                          <wps:txbx>
-                            <w:txbxContent>
-                              <w:p>
-                                <w:pPr>
-                                  <w:jc w:val="center"/>
-                                  <w:rPr>
-                                    <w:color w:val="404040" w:themeColor="text1" w:themeTint="BF"/>
-                                    <w:sz w:val="18"/>
-                                    <w:szCs w:val="18"/>
-                                  </w:rPr>
-                                </w:pPr>
-                                <w:r>
-                                  <w:rPr>
-                                    <w:color w:val="404040" w:themeColor="text1" w:themeTint="BF"/>
-                                    <w:sz w:val="18"/>
-                                    <w:szCs w:val="18"/>
-                                  </w:rPr>
-                                  <w:t>Request to submit/upload</w:t>
-                                </w:r>
-                              </w:p>
-                            </w:txbxContent>
-                          </wps:txbx>
-                          <wps:bodyPr rot="0" spcFirstLastPara="0" vertOverflow="overflow" horzOverflow="overflow" vert="horz" wrap="square" lIns="91440" tIns="45720" rIns="91440" bIns="45720" numCol="1" spcCol="0" rtlCol="0" fromWordArt="0" anchor="ctr" anchorCtr="0" forceAA="0" compatLnSpc="1">
-                            <a:prstTxWarp prst="textNoShape">
-                              <a:avLst/>
-                            </a:prstTxWarp>
-                            <a:noAutofit/>
-                          </wps:bodyPr>
-                        </wps:wsp>
-                      </wpg:grpSp>
-                      <wpg:grpSp>
-                        <wpg:cNvPr id="94" name="Group 94"/>
-                        <wpg:cNvGrpSpPr/>
-                        <wpg:grpSpPr>
-                          <a:xfrm>
-                            <a:off x="95250" y="2286000"/>
-                            <a:ext cx="1238250" cy="1428750"/>
-                            <a:chOff x="92902" y="76200"/>
-                            <a:chExt cx="1390910" cy="1428750"/>
-                          </a:xfrm>
-                        </wpg:grpSpPr>
-                        <wps:wsp>
-                          <wps:cNvPr id="99" name="Rectangle: Rounded Corners 99"/>
-                          <wps:cNvSpPr/>
-                          <wps:spPr>
-                            <a:xfrm>
-                              <a:off x="92902" y="76200"/>
-                              <a:ext cx="1390910" cy="1428750"/>
+                              <a:off x="0" y="0"/>
+                              <a:ext cx="1238250" cy="948520"/>
                             </a:xfrm>
                             <a:prstGeom prst="roundRect">
                               <a:avLst>
@@ -7002,7 +7808,7 @@
                                     <w:bCs/>
                                     <w:color w:val="404040" w:themeColor="text1" w:themeTint="BF"/>
                                   </w:rPr>
-                                  <w:t>Teachers</w:t>
+                                  <w:t>Visitors</w:t>
                                 </w:r>
                               </w:p>
                             </w:txbxContent>
@@ -7015,12 +7821,12 @@
                           </wps:bodyPr>
                         </wps:wsp>
                         <wps:wsp>
-                          <wps:cNvPr id="101" name="Rectangle: Rounded Corners 101"/>
+                          <wps:cNvPr id="50" name="Rectangle: Rounded Corners 50"/>
                           <wps:cNvSpPr/>
                           <wps:spPr>
                             <a:xfrm>
-                              <a:off x="170277" y="390527"/>
-                              <a:ext cx="1238638" cy="419098"/>
+                              <a:off x="68239" y="313899"/>
+                              <a:ext cx="1102360" cy="272955"/>
                             </a:xfrm>
                             <a:prstGeom prst="roundRect">
                               <a:avLst/>
@@ -7070,7 +7876,7 @@
                                     <w:sz w:val="18"/>
                                     <w:szCs w:val="18"/>
                                   </w:rPr>
-                                  <w:t>Create / Authenticate user</w:t>
+                                  <w:t>View Contents</w:t>
                                 </w:r>
                               </w:p>
                             </w:txbxContent>
@@ -7083,12 +7889,12 @@
                           </wps:bodyPr>
                         </wps:wsp>
                         <wps:wsp>
-                          <wps:cNvPr id="105" name="Rectangle: Rounded Corners 105"/>
+                          <wps:cNvPr id="51" name="Rectangle: Rounded Corners 51"/>
                           <wps:cNvSpPr/>
                           <wps:spPr>
                             <a:xfrm>
-                              <a:off x="171451" y="857250"/>
-                              <a:ext cx="1237466" cy="257175"/>
+                              <a:off x="68239" y="627797"/>
+                              <a:ext cx="1101090" cy="256540"/>
                             </a:xfrm>
                             <a:prstGeom prst="roundRect">
                               <a:avLst/>
@@ -7138,449 +7944,7 @@
                                     <w:sz w:val="18"/>
                                     <w:szCs w:val="18"/>
                                   </w:rPr>
-                                  <w:t>Verify submission</w:t>
-                                </w:r>
-                              </w:p>
-                            </w:txbxContent>
-                          </wps:txbx>
-                          <wps:bodyPr rot="0" spcFirstLastPara="0" vertOverflow="overflow" horzOverflow="overflow" vert="horz" wrap="square" lIns="91440" tIns="45720" rIns="91440" bIns="45720" numCol="1" spcCol="0" rtlCol="0" fromWordArt="0" anchor="ctr" anchorCtr="0" forceAA="0" compatLnSpc="1">
-                            <a:prstTxWarp prst="textNoShape">
-                              <a:avLst/>
-                            </a:prstTxWarp>
-                            <a:noAutofit/>
-                          </wps:bodyPr>
-                        </wps:wsp>
-                        <wps:wsp>
-                          <wps:cNvPr id="107" name="Rectangle: Rounded Corners 107"/>
-                          <wps:cNvSpPr/>
-                          <wps:spPr>
-                            <a:xfrm>
-                              <a:off x="171450" y="1171576"/>
-                              <a:ext cx="1248166" cy="257174"/>
-                            </a:xfrm>
-                            <a:prstGeom prst="roundRect">
-                              <a:avLst/>
-                            </a:prstGeom>
-                            <a:solidFill>
-                              <a:schemeClr val="bg1"/>
-                            </a:solidFill>
-                            <a:ln>
-                              <a:solidFill>
-                                <a:schemeClr val="tx1">
-                                  <a:lumMod val="75000"/>
-                                  <a:lumOff val="25000"/>
-                                </a:schemeClr>
-                              </a:solidFill>
-                            </a:ln>
-                          </wps:spPr>
-                          <wps:style>
-                            <a:lnRef idx="2">
-                              <a:schemeClr val="accent1">
-                                <a:shade val="50000"/>
-                              </a:schemeClr>
-                            </a:lnRef>
-                            <a:fillRef idx="1">
-                              <a:schemeClr val="accent1"/>
-                            </a:fillRef>
-                            <a:effectRef idx="0">
-                              <a:schemeClr val="accent1"/>
-                            </a:effectRef>
-                            <a:fontRef idx="minor">
-                              <a:schemeClr val="lt1"/>
-                            </a:fontRef>
-                          </wps:style>
-                          <wps:txbx>
-                            <w:txbxContent>
-                              <w:p>
-                                <w:pPr>
-                                  <w:jc w:val="center"/>
-                                  <w:rPr>
-                                    <w:color w:val="404040" w:themeColor="text1" w:themeTint="BF"/>
-                                    <w:sz w:val="18"/>
-                                    <w:szCs w:val="18"/>
-                                  </w:rPr>
-                                </w:pPr>
-                                <w:r>
-                                  <w:rPr>
-                                    <w:color w:val="404040" w:themeColor="text1" w:themeTint="BF"/>
-                                    <w:sz w:val="18"/>
-                                    <w:szCs w:val="18"/>
-                                  </w:rPr>
-                                  <w:t>Allow view / print</w:t>
-                                </w:r>
-                              </w:p>
-                            </w:txbxContent>
-                          </wps:txbx>
-                          <wps:bodyPr rot="0" spcFirstLastPara="0" vertOverflow="overflow" horzOverflow="overflow" vert="horz" wrap="square" lIns="91440" tIns="45720" rIns="91440" bIns="45720" numCol="1" spcCol="0" rtlCol="0" fromWordArt="0" anchor="ctr" anchorCtr="0" forceAA="0" compatLnSpc="1">
-                            <a:prstTxWarp prst="textNoShape">
-                              <a:avLst/>
-                            </a:prstTxWarp>
-                            <a:noAutofit/>
-                          </wps:bodyPr>
-                        </wps:wsp>
-                      </wpg:grpSp>
-                      <wpg:grpSp>
-                        <wpg:cNvPr id="119" name="Group 119"/>
-                        <wpg:cNvGrpSpPr/>
-                        <wpg:grpSpPr>
-                          <a:xfrm>
-                            <a:off x="1838325" y="971550"/>
-                            <a:ext cx="1238250" cy="2076450"/>
-                            <a:chOff x="0" y="0"/>
-                            <a:chExt cx="1238250" cy="2076450"/>
-                          </a:xfrm>
-                        </wpg:grpSpPr>
-                        <wpg:grpSp>
-                          <wpg:cNvPr id="120" name="Group 120"/>
-                          <wpg:cNvGrpSpPr/>
-                          <wpg:grpSpPr>
-                            <a:xfrm>
-                              <a:off x="0" y="0"/>
-                              <a:ext cx="1238250" cy="2076450"/>
-                              <a:chOff x="92902" y="76200"/>
-                              <a:chExt cx="1390910" cy="2076450"/>
-                            </a:xfrm>
-                          </wpg:grpSpPr>
-                          <wps:wsp>
-                            <wps:cNvPr id="121" name="Rectangle: Rounded Corners 121"/>
-                            <wps:cNvSpPr/>
-                            <wps:spPr>
-                              <a:xfrm>
-                                <a:off x="92902" y="76200"/>
-                                <a:ext cx="1390910" cy="2076450"/>
-                              </a:xfrm>
-                              <a:prstGeom prst="roundRect">
-                                <a:avLst>
-                                  <a:gd name="adj" fmla="val 7576"/>
-                                </a:avLst>
-                              </a:prstGeom>
-                              <a:solidFill>
-                                <a:schemeClr val="bg1"/>
-                              </a:solidFill>
-                              <a:ln w="19050">
-                                <a:solidFill>
-                                  <a:schemeClr val="tx1">
-                                    <a:lumMod val="75000"/>
-                                    <a:lumOff val="25000"/>
-                                  </a:schemeClr>
-                                </a:solidFill>
-                              </a:ln>
-                            </wps:spPr>
-                            <wps:style>
-                              <a:lnRef idx="2">
-                                <a:schemeClr val="accent1">
-                                  <a:shade val="50000"/>
-                                </a:schemeClr>
-                              </a:lnRef>
-                              <a:fillRef idx="1">
-                                <a:schemeClr val="accent1"/>
-                              </a:fillRef>
-                              <a:effectRef idx="0">
-                                <a:schemeClr val="accent1"/>
-                              </a:effectRef>
-                              <a:fontRef idx="minor">
-                                <a:schemeClr val="lt1"/>
-                              </a:fontRef>
-                            </wps:style>
-                            <wps:txbx>
-                              <w:txbxContent>
-                                <w:p>
-                                  <w:pPr>
-                                    <w:jc w:val="center"/>
-                                    <w:rPr>
-                                      <w:b/>
-                                      <w:bCs/>
-                                      <w:color w:val="404040" w:themeColor="text1" w:themeTint="BF"/>
-                                    </w:rPr>
-                                  </w:pPr>
-                                  <w:r>
-                                    <w:rPr>
-                                      <w:b/>
-                                      <w:bCs/>
-                                      <w:color w:val="404040" w:themeColor="text1" w:themeTint="BF"/>
-                                    </w:rPr>
-                                    <w:t>S</w:t>
-                                  </w:r>
-                                  <w:r>
-                                    <w:rPr>
-                                      <w:b/>
-                                      <w:bCs/>
-                                      <w:color w:val="404040" w:themeColor="text1" w:themeTint="BF"/>
-                                    </w:rPr>
-                                    <w:t>erver</w:t>
-                                  </w:r>
-                                </w:p>
-                              </w:txbxContent>
-                            </wps:txbx>
-                            <wps:bodyPr rot="0" spcFirstLastPara="0" vertOverflow="overflow" horzOverflow="overflow" vert="horz" wrap="square" lIns="91440" tIns="45720" rIns="91440" bIns="45720" numCol="1" spcCol="0" rtlCol="0" fromWordArt="0" anchor="t" anchorCtr="0" forceAA="0" compatLnSpc="1">
-                              <a:prstTxWarp prst="textNoShape">
-                                <a:avLst/>
-                              </a:prstTxWarp>
-                              <a:noAutofit/>
-                            </wps:bodyPr>
-                          </wps:wsp>
-                          <wps:wsp>
-                            <wps:cNvPr id="122" name="Rectangle: Rounded Corners 122"/>
-                            <wps:cNvSpPr/>
-                            <wps:spPr>
-                              <a:xfrm>
-                                <a:off x="180977" y="409577"/>
-                                <a:ext cx="1238638" cy="400048"/>
-                              </a:xfrm>
-                              <a:prstGeom prst="roundRect">
-                                <a:avLst/>
-                              </a:prstGeom>
-                              <a:solidFill>
-                                <a:schemeClr val="bg1"/>
-                              </a:solidFill>
-                              <a:ln>
-                                <a:solidFill>
-                                  <a:schemeClr val="tx1">
-                                    <a:lumMod val="75000"/>
-                                    <a:lumOff val="25000"/>
-                                  </a:schemeClr>
-                                </a:solidFill>
-                              </a:ln>
-                            </wps:spPr>
-                            <wps:style>
-                              <a:lnRef idx="2">
-                                <a:schemeClr val="accent1">
-                                  <a:shade val="50000"/>
-                                </a:schemeClr>
-                              </a:lnRef>
-                              <a:fillRef idx="1">
-                                <a:schemeClr val="accent1"/>
-                              </a:fillRef>
-                              <a:effectRef idx="0">
-                                <a:schemeClr val="accent1"/>
-                              </a:effectRef>
-                              <a:fontRef idx="minor">
-                                <a:schemeClr val="lt1"/>
-                              </a:fontRef>
-                            </wps:style>
-                            <wps:txbx>
-                              <w:txbxContent>
-                                <w:p>
-                                  <w:pPr>
-                                    <w:jc w:val="center"/>
-                                    <w:rPr>
-                                      <w:color w:val="404040" w:themeColor="text1" w:themeTint="BF"/>
-                                      <w:sz w:val="18"/>
-                                      <w:szCs w:val="18"/>
-                                    </w:rPr>
-                                  </w:pPr>
-                                  <w:r>
-                                    <w:rPr>
-                                      <w:color w:val="404040" w:themeColor="text1" w:themeTint="BF"/>
-                                      <w:sz w:val="18"/>
-                                      <w:szCs w:val="18"/>
-                                    </w:rPr>
-                                    <w:t>Perform Authentication</w:t>
-                                  </w:r>
-                                </w:p>
-                              </w:txbxContent>
-                            </wps:txbx>
-                            <wps:bodyPr rot="0" spcFirstLastPara="0" vertOverflow="overflow" horzOverflow="overflow" vert="horz" wrap="square" lIns="91440" tIns="45720" rIns="91440" bIns="45720" numCol="1" spcCol="0" rtlCol="0" fromWordArt="0" anchor="ctr" anchorCtr="0" forceAA="0" compatLnSpc="1">
-                              <a:prstTxWarp prst="textNoShape">
-                                <a:avLst/>
-                              </a:prstTxWarp>
-                              <a:noAutofit/>
-                            </wps:bodyPr>
-                          </wps:wsp>
-                          <wps:wsp>
-                            <wps:cNvPr id="123" name="Rectangle: Rounded Corners 123"/>
-                            <wps:cNvSpPr/>
-                            <wps:spPr>
-                              <a:xfrm>
-                                <a:off x="171451" y="857250"/>
-                                <a:ext cx="1237466" cy="419099"/>
-                              </a:xfrm>
-                              <a:prstGeom prst="roundRect">
-                                <a:avLst/>
-                              </a:prstGeom>
-                              <a:solidFill>
-                                <a:schemeClr val="bg1"/>
-                              </a:solidFill>
-                              <a:ln>
-                                <a:solidFill>
-                                  <a:schemeClr val="tx1">
-                                    <a:lumMod val="75000"/>
-                                    <a:lumOff val="25000"/>
-                                  </a:schemeClr>
-                                </a:solidFill>
-                              </a:ln>
-                            </wps:spPr>
-                            <wps:style>
-                              <a:lnRef idx="2">
-                                <a:schemeClr val="accent1">
-                                  <a:shade val="50000"/>
-                                </a:schemeClr>
-                              </a:lnRef>
-                              <a:fillRef idx="1">
-                                <a:schemeClr val="accent1"/>
-                              </a:fillRef>
-                              <a:effectRef idx="0">
-                                <a:schemeClr val="accent1"/>
-                              </a:effectRef>
-                              <a:fontRef idx="minor">
-                                <a:schemeClr val="lt1"/>
-                              </a:fontRef>
-                            </wps:style>
-                            <wps:txbx>
-                              <w:txbxContent>
-                                <w:p>
-                                  <w:pPr>
-                                    <w:jc w:val="center"/>
-                                    <w:rPr>
-                                      <w:color w:val="404040" w:themeColor="text1" w:themeTint="BF"/>
-                                      <w:sz w:val="18"/>
-                                      <w:szCs w:val="18"/>
-                                    </w:rPr>
-                                  </w:pPr>
-                                  <w:r>
-                                    <w:rPr>
-                                      <w:color w:val="404040" w:themeColor="text1" w:themeTint="BF"/>
-                                      <w:sz w:val="18"/>
-                                      <w:szCs w:val="18"/>
-                                    </w:rPr>
-                                    <w:t>Perform File / Format Checks</w:t>
-                                  </w:r>
-                                </w:p>
-                              </w:txbxContent>
-                            </wps:txbx>
-                            <wps:bodyPr rot="0" spcFirstLastPara="0" vertOverflow="overflow" horzOverflow="overflow" vert="horz" wrap="square" lIns="91440" tIns="45720" rIns="91440" bIns="45720" numCol="1" spcCol="0" rtlCol="0" fromWordArt="0" anchor="ctr" anchorCtr="0" forceAA="0" compatLnSpc="1">
-                              <a:prstTxWarp prst="textNoShape">
-                                <a:avLst/>
-                              </a:prstTxWarp>
-                              <a:noAutofit/>
-                            </wps:bodyPr>
-                          </wps:wsp>
-                          <wps:wsp>
-                            <wps:cNvPr id="124" name="Rectangle: Rounded Corners 124"/>
-                            <wps:cNvSpPr/>
-                            <wps:spPr>
-                              <a:xfrm>
-                                <a:off x="171449" y="1314450"/>
-                                <a:ext cx="1248166" cy="438150"/>
-                              </a:xfrm>
-                              <a:prstGeom prst="roundRect">
-                                <a:avLst/>
-                              </a:prstGeom>
-                              <a:solidFill>
-                                <a:schemeClr val="bg1"/>
-                              </a:solidFill>
-                              <a:ln>
-                                <a:solidFill>
-                                  <a:schemeClr val="tx1">
-                                    <a:lumMod val="75000"/>
-                                    <a:lumOff val="25000"/>
-                                  </a:schemeClr>
-                                </a:solidFill>
-                              </a:ln>
-                            </wps:spPr>
-                            <wps:style>
-                              <a:lnRef idx="2">
-                                <a:schemeClr val="accent1">
-                                  <a:shade val="50000"/>
-                                </a:schemeClr>
-                              </a:lnRef>
-                              <a:fillRef idx="1">
-                                <a:schemeClr val="accent1"/>
-                              </a:fillRef>
-                              <a:effectRef idx="0">
-                                <a:schemeClr val="accent1"/>
-                              </a:effectRef>
-                              <a:fontRef idx="minor">
-                                <a:schemeClr val="lt1"/>
-                              </a:fontRef>
-                            </wps:style>
-                            <wps:txbx>
-                              <w:txbxContent>
-                                <w:p>
-                                  <w:pPr>
-                                    <w:jc w:val="center"/>
-                                    <w:rPr>
-                                      <w:color w:val="404040" w:themeColor="text1" w:themeTint="BF"/>
-                                      <w:sz w:val="18"/>
-                                      <w:szCs w:val="18"/>
-                                    </w:rPr>
-                                  </w:pPr>
-                                  <w:r>
-                                    <w:rPr>
-                                      <w:color w:val="404040" w:themeColor="text1" w:themeTint="BF"/>
-                                      <w:sz w:val="18"/>
-                                      <w:szCs w:val="18"/>
-                                    </w:rPr>
-                                    <w:t>Request teacher for approval</w:t>
-                                  </w:r>
-                                </w:p>
-                              </w:txbxContent>
-                            </wps:txbx>
-                            <wps:bodyPr rot="0" spcFirstLastPara="0" vertOverflow="overflow" horzOverflow="overflow" vert="horz" wrap="square" lIns="91440" tIns="45720" rIns="91440" bIns="45720" numCol="1" spcCol="0" rtlCol="0" fromWordArt="0" anchor="ctr" anchorCtr="0" forceAA="0" compatLnSpc="1">
-                              <a:prstTxWarp prst="textNoShape">
-                                <a:avLst/>
-                              </a:prstTxWarp>
-                              <a:noAutofit/>
-                            </wps:bodyPr>
-                          </wps:wsp>
-                        </wpg:grpSp>
-                        <wps:wsp>
-                          <wps:cNvPr id="125" name="Rectangle: Rounded Corners 125"/>
-                          <wps:cNvSpPr/>
-                          <wps:spPr>
-                            <a:xfrm>
-                              <a:off x="70484" y="1724025"/>
-                              <a:ext cx="1110615" cy="266700"/>
-                            </a:xfrm>
-                            <a:prstGeom prst="roundRect">
-                              <a:avLst/>
-                            </a:prstGeom>
-                            <a:solidFill>
-                              <a:schemeClr val="bg1"/>
-                            </a:solidFill>
-                            <a:ln>
-                              <a:solidFill>
-                                <a:schemeClr val="tx1">
-                                  <a:lumMod val="75000"/>
-                                  <a:lumOff val="25000"/>
-                                </a:schemeClr>
-                              </a:solidFill>
-                            </a:ln>
-                          </wps:spPr>
-                          <wps:style>
-                            <a:lnRef idx="2">
-                              <a:schemeClr val="accent1">
-                                <a:shade val="50000"/>
-                              </a:schemeClr>
-                            </a:lnRef>
-                            <a:fillRef idx="1">
-                              <a:schemeClr val="accent1"/>
-                            </a:fillRef>
-                            <a:effectRef idx="0">
-                              <a:schemeClr val="accent1"/>
-                            </a:effectRef>
-                            <a:fontRef idx="minor">
-                              <a:schemeClr val="lt1"/>
-                            </a:fontRef>
-                          </wps:style>
-                          <wps:txbx>
-                            <w:txbxContent>
-                              <w:p>
-                                <w:pPr>
-                                  <w:jc w:val="center"/>
-                                  <w:rPr>
-                                    <w:color w:val="404040" w:themeColor="text1" w:themeTint="BF"/>
-                                    <w:sz w:val="18"/>
-                                    <w:szCs w:val="18"/>
-                                  </w:rPr>
-                                </w:pPr>
-                                <w:r>
-                                  <w:rPr>
-                                    <w:color w:val="404040" w:themeColor="text1" w:themeTint="BF"/>
-                                    <w:sz w:val="18"/>
-                                    <w:szCs w:val="18"/>
-                                  </w:rPr>
-                                  <w:t>Store files / data</w:t>
+                                  <w:t>Verify Documents</w:t>
                                 </w:r>
                               </w:p>
                             </w:txbxContent>
@@ -7594,16 +7958,19 @@
                         </wps:wsp>
                       </wpg:grpSp>
                       <wps:wsp>
-                        <wps:cNvPr id="128" name="Straight Arrow Connector 128"/>
-                        <wps:cNvCnPr/>
+                        <wps:cNvPr id="80" name="Rectangle: Rounded Corners 80"/>
+                        <wps:cNvSpPr/>
                         <wps:spPr>
                           <a:xfrm>
-                            <a:off x="1285875" y="771525"/>
-                            <a:ext cx="609600" cy="723900"/>
+                            <a:off x="1910687" y="2838734"/>
+                            <a:ext cx="1110615" cy="266065"/>
                           </a:xfrm>
-                          <a:prstGeom prst="straightConnector1">
+                          <a:prstGeom prst="roundRect">
                             <a:avLst/>
                           </a:prstGeom>
+                          <a:solidFill>
+                            <a:schemeClr val="bg1"/>
+                          </a:solidFill>
                           <a:ln>
                             <a:solidFill>
                               <a:schemeClr val="tx1">
@@ -7611,18 +7978,214 @@
                                 <a:lumOff val="25000"/>
                               </a:schemeClr>
                             </a:solidFill>
+                          </a:ln>
+                        </wps:spPr>
+                        <wps:style>
+                          <a:lnRef idx="2">
+                            <a:schemeClr val="accent1">
+                              <a:shade val="50000"/>
+                            </a:schemeClr>
+                          </a:lnRef>
+                          <a:fillRef idx="1">
+                            <a:schemeClr val="accent1"/>
+                          </a:fillRef>
+                          <a:effectRef idx="0">
+                            <a:schemeClr val="accent1"/>
+                          </a:effectRef>
+                          <a:fontRef idx="minor">
+                            <a:schemeClr val="lt1"/>
+                          </a:fontRef>
+                        </wps:style>
+                        <wps:txbx>
+                          <w:txbxContent>
+                            <w:p>
+                              <w:pPr>
+                                <w:jc w:val="center"/>
+                                <w:rPr>
+                                  <w:color w:val="404040" w:themeColor="text1" w:themeTint="BF"/>
+                                  <w:sz w:val="18"/>
+                                  <w:szCs w:val="18"/>
+                                </w:rPr>
+                              </w:pPr>
+                              <w:r>
+                                <w:rPr>
+                                  <w:color w:val="404040" w:themeColor="text1" w:themeTint="BF"/>
+                                  <w:sz w:val="18"/>
+                                  <w:szCs w:val="18"/>
+                                </w:rPr>
+                                <w:t>Discussion Threads</w:t>
+                              </w:r>
+                            </w:p>
+                          </w:txbxContent>
+                        </wps:txbx>
+                        <wps:bodyPr rot="0" spcFirstLastPara="0" vertOverflow="overflow" horzOverflow="overflow" vert="horz" wrap="square" lIns="91440" tIns="45720" rIns="91440" bIns="45720" numCol="1" spcCol="0" rtlCol="0" fromWordArt="0" anchor="ctr" anchorCtr="0" forceAA="0" compatLnSpc="1">
+                          <a:prstTxWarp prst="textNoShape">
+                            <a:avLst/>
+                          </a:prstTxWarp>
+                          <a:noAutofit/>
+                        </wps:bodyPr>
+                      </wps:wsp>
+                      <wps:wsp>
+                        <wps:cNvPr id="102" name="Rectangle: Rounded Corners 102"/>
+                        <wps:cNvSpPr/>
+                        <wps:spPr>
+                          <a:xfrm>
+                            <a:off x="163773" y="2545307"/>
+                            <a:ext cx="1111173" cy="257148"/>
+                          </a:xfrm>
+                          <a:prstGeom prst="roundRect">
+                            <a:avLst/>
+                          </a:prstGeom>
+                          <a:solidFill>
+                            <a:schemeClr val="bg1"/>
+                          </a:solidFill>
+                          <a:ln>
+                            <a:solidFill>
+                              <a:schemeClr val="tx1">
+                                <a:lumMod val="75000"/>
+                                <a:lumOff val="25000"/>
+                              </a:schemeClr>
+                            </a:solidFill>
+                          </a:ln>
+                        </wps:spPr>
+                        <wps:style>
+                          <a:lnRef idx="2">
+                            <a:schemeClr val="accent1">
+                              <a:shade val="50000"/>
+                            </a:schemeClr>
+                          </a:lnRef>
+                          <a:fillRef idx="1">
+                            <a:schemeClr val="accent1"/>
+                          </a:fillRef>
+                          <a:effectRef idx="0">
+                            <a:schemeClr val="accent1"/>
+                          </a:effectRef>
+                          <a:fontRef idx="minor">
+                            <a:schemeClr val="lt1"/>
+                          </a:fontRef>
+                        </wps:style>
+                        <wps:txbx>
+                          <w:txbxContent>
+                            <w:p>
+                              <w:pPr>
+                                <w:jc w:val="center"/>
+                                <w:rPr>
+                                  <w:color w:val="404040" w:themeColor="text1" w:themeTint="BF"/>
+                                  <w:sz w:val="18"/>
+                                  <w:szCs w:val="18"/>
+                                </w:rPr>
+                              </w:pPr>
+                              <w:r>
+                                <w:rPr>
+                                  <w:color w:val="404040" w:themeColor="text1" w:themeTint="BF"/>
+                                  <w:sz w:val="18"/>
+                                  <w:szCs w:val="18"/>
+                                </w:rPr>
+                                <w:t>Can Discuss</w:t>
+                              </w:r>
+                            </w:p>
+                          </w:txbxContent>
+                        </wps:txbx>
+                        <wps:bodyPr rot="0" spcFirstLastPara="0" vertOverflow="overflow" horzOverflow="overflow" vert="horz" wrap="square" lIns="91440" tIns="45720" rIns="91440" bIns="45720" numCol="1" spcCol="0" rtlCol="0" fromWordArt="0" anchor="ctr" anchorCtr="0" forceAA="0" compatLnSpc="1">
+                          <a:prstTxWarp prst="textNoShape">
+                            <a:avLst/>
+                          </a:prstTxWarp>
+                          <a:noAutofit/>
+                        </wps:bodyPr>
+                      </wps:wsp>
+                      <wps:wsp>
+                        <wps:cNvPr id="103" name="Rectangle: Rounded Corners 103"/>
+                        <wps:cNvSpPr/>
+                        <wps:spPr>
+                          <a:xfrm>
+                            <a:off x="163773" y="4954137"/>
+                            <a:ext cx="1111173" cy="257148"/>
+                          </a:xfrm>
+                          <a:prstGeom prst="roundRect">
+                            <a:avLst/>
+                          </a:prstGeom>
+                          <a:solidFill>
+                            <a:schemeClr val="bg1"/>
+                          </a:solidFill>
+                          <a:ln>
+                            <a:solidFill>
+                              <a:schemeClr val="tx1">
+                                <a:lumMod val="75000"/>
+                                <a:lumOff val="25000"/>
+                              </a:schemeClr>
+                            </a:solidFill>
+                          </a:ln>
+                        </wps:spPr>
+                        <wps:style>
+                          <a:lnRef idx="2">
+                            <a:schemeClr val="accent1">
+                              <a:shade val="50000"/>
+                            </a:schemeClr>
+                          </a:lnRef>
+                          <a:fillRef idx="1">
+                            <a:schemeClr val="accent1"/>
+                          </a:fillRef>
+                          <a:effectRef idx="0">
+                            <a:schemeClr val="accent1"/>
+                          </a:effectRef>
+                          <a:fontRef idx="minor">
+                            <a:schemeClr val="lt1"/>
+                          </a:fontRef>
+                        </wps:style>
+                        <wps:txbx>
+                          <w:txbxContent>
+                            <w:p>
+                              <w:pPr>
+                                <w:jc w:val="center"/>
+                                <w:rPr>
+                                  <w:color w:val="404040" w:themeColor="text1" w:themeTint="BF"/>
+                                  <w:sz w:val="18"/>
+                                  <w:szCs w:val="18"/>
+                                </w:rPr>
+                              </w:pPr>
+                              <w:r>
+                                <w:rPr>
+                                  <w:color w:val="404040" w:themeColor="text1" w:themeTint="BF"/>
+                                  <w:sz w:val="18"/>
+                                  <w:szCs w:val="18"/>
+                                </w:rPr>
+                                <w:t>Can Discuss</w:t>
+                              </w:r>
+                            </w:p>
+                          </w:txbxContent>
+                        </wps:txbx>
+                        <wps:bodyPr rot="0" spcFirstLastPara="0" vertOverflow="overflow" horzOverflow="overflow" vert="horz" wrap="square" lIns="91440" tIns="45720" rIns="91440" bIns="45720" numCol="1" spcCol="0" rtlCol="0" fromWordArt="0" anchor="ctr" anchorCtr="0" forceAA="0" compatLnSpc="1">
+                          <a:prstTxWarp prst="textNoShape">
+                            <a:avLst/>
+                          </a:prstTxWarp>
+                          <a:noAutofit/>
+                        </wps:bodyPr>
+                      </wps:wsp>
+                      <wps:wsp>
+                        <wps:cNvPr id="104" name="Straight Arrow Connector 104"/>
+                        <wps:cNvCnPr/>
+                        <wps:spPr>
+                          <a:xfrm>
+                            <a:off x="1334637" y="365646"/>
+                            <a:ext cx="522596" cy="460034"/>
+                          </a:xfrm>
+                          <a:prstGeom prst="straightConnector1">
+                            <a:avLst/>
+                          </a:prstGeom>
+                          <a:ln>
+                            <a:headEnd type="triangle"/>
                             <a:tailEnd type="triangle"/>
                           </a:ln>
                         </wps:spPr>
                         <wps:style>
                           <a:lnRef idx="1">
-                            <a:schemeClr val="accent1"/>
+                            <a:schemeClr val="dk1"/>
                           </a:lnRef>
                           <a:fillRef idx="0">
-                            <a:schemeClr val="accent1"/>
+                            <a:schemeClr val="dk1"/>
                           </a:fillRef>
                           <a:effectRef idx="0">
-                            <a:schemeClr val="accent1"/>
+                            <a:schemeClr val="dk1"/>
                           </a:effectRef>
                           <a:fontRef idx="minor">
                             <a:schemeClr val="tx1"/>
@@ -7631,110 +8194,30 @@
                         <wps:bodyPr/>
                       </wps:wsp>
                       <wps:wsp>
-                        <wps:cNvPr id="130" name="Straight Arrow Connector 130"/>
+                        <wps:cNvPr id="109" name="Straight Arrow Connector 109"/>
                         <wps:cNvCnPr/>
                         <wps:spPr>
-                          <a:xfrm>
-                            <a:off x="1295400" y="1933575"/>
-                            <a:ext cx="621030" cy="0"/>
+                          <a:xfrm flipV="1">
+                            <a:off x="1334637" y="2590231"/>
+                            <a:ext cx="504825" cy="559280"/>
                           </a:xfrm>
                           <a:prstGeom prst="straightConnector1">
                             <a:avLst/>
                           </a:prstGeom>
                           <a:ln>
-                            <a:solidFill>
-                              <a:schemeClr val="tx1">
-                                <a:lumMod val="75000"/>
-                                <a:lumOff val="25000"/>
-                              </a:schemeClr>
-                            </a:solidFill>
-                            <a:tailEnd type="triangle"/>
-                          </a:ln>
-                        </wps:spPr>
-                        <wps:style>
-                          <a:lnRef idx="1">
-                            <a:schemeClr val="accent1"/>
-                          </a:lnRef>
-                          <a:fillRef idx="0">
-                            <a:schemeClr val="accent1"/>
-                          </a:fillRef>
-                          <a:effectRef idx="0">
-                            <a:schemeClr val="accent1"/>
-                          </a:effectRef>
-                          <a:fontRef idx="minor">
-                            <a:schemeClr val="tx1"/>
-                          </a:fontRef>
-                        </wps:style>
-                        <wps:bodyPr/>
-                      </wps:wsp>
-                      <wps:wsp>
-                        <wps:cNvPr id="132" name="Straight Arrow Connector 132"/>
-                        <wps:cNvCnPr/>
-                        <wps:spPr>
-                          <a:xfrm flipV="1">
-                            <a:off x="1285875" y="2581275"/>
-                            <a:ext cx="609600" cy="609600"/>
-                          </a:xfrm>
-                          <a:prstGeom prst="straightConnector1">
-                            <a:avLst/>
-                          </a:prstGeom>
-                          <a:ln>
-                            <a:solidFill>
-                              <a:schemeClr val="tx1">
-                                <a:lumMod val="75000"/>
-                                <a:lumOff val="25000"/>
-                              </a:schemeClr>
-                            </a:solidFill>
                             <a:headEnd type="triangle"/>
                             <a:tailEnd type="triangle"/>
                           </a:ln>
                         </wps:spPr>
                         <wps:style>
                           <a:lnRef idx="1">
-                            <a:schemeClr val="accent1"/>
+                            <a:schemeClr val="dk1"/>
                           </a:lnRef>
                           <a:fillRef idx="0">
-                            <a:schemeClr val="accent1"/>
+                            <a:schemeClr val="dk1"/>
                           </a:fillRef>
                           <a:effectRef idx="0">
-                            <a:schemeClr val="accent1"/>
-                          </a:effectRef>
-                          <a:fontRef idx="minor">
-                            <a:schemeClr val="tx1"/>
-                          </a:fontRef>
-                        </wps:style>
-                        <wps:bodyPr/>
-                      </wps:wsp>
-                      <wps:wsp>
-                        <wps:cNvPr id="133" name="Straight Arrow Connector 133"/>
-                        <wps:cNvCnPr/>
-                        <wps:spPr>
-                          <a:xfrm flipV="1">
-                            <a:off x="1276350" y="1562100"/>
-                            <a:ext cx="619125" cy="1123950"/>
-                          </a:xfrm>
-                          <a:prstGeom prst="straightConnector1">
-                            <a:avLst/>
-                          </a:prstGeom>
-                          <a:ln>
-                            <a:solidFill>
-                              <a:schemeClr val="tx1">
-                                <a:lumMod val="75000"/>
-                                <a:lumOff val="25000"/>
-                              </a:schemeClr>
-                            </a:solidFill>
-                            <a:tailEnd type="triangle"/>
-                          </a:ln>
-                        </wps:spPr>
-                        <wps:style>
-                          <a:lnRef idx="1">
-                            <a:schemeClr val="accent1"/>
-                          </a:lnRef>
-                          <a:fillRef idx="0">
-                            <a:schemeClr val="accent1"/>
-                          </a:fillRef>
-                          <a:effectRef idx="0">
-                            <a:schemeClr val="accent1"/>
+                            <a:schemeClr val="dk1"/>
                           </a:effectRef>
                           <a:fontRef idx="minor">
                             <a:schemeClr val="tx1"/>
@@ -7750,27 +8233,156 @@
           </mc:Choice>
           <mc:Fallback>
             <w:pict>
-              <v:group w14:anchorId="7DCB6920" id="Group 135" o:spid="_x0000_s1072" style="position:absolute;margin-left:111.75pt;margin-top:65.25pt;width:250.5pt;height:300.75pt;z-index:251826176" coordsize="31813,38195" o:gfxdata="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">
-                <v:roundrect id="Rectangle: Rounded Corners 134" o:spid="_x0000_s1073" style="position:absolute;width:31813;height:38195;visibility:visible;mso-wrap-style:square;v-text-anchor:top" arcsize="2218f" o:gfxdata="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" fillcolor="white [3212]" stroked="f" strokeweight="1.5pt">
-                  <v:stroke joinstyle="miter"/>
-                  <v:textbox>
-                    <w:txbxContent>
-                      <w:p>
-                        <w:pPr>
-                          <w:jc w:val="center"/>
-                          <w:rPr>
-                            <w:b/>
-                            <w:bCs/>
-                            <w:color w:val="404040" w:themeColor="text1" w:themeTint="BF"/>
-                          </w:rPr>
-                        </w:pPr>
-                      </w:p>
-                    </w:txbxContent>
-                  </v:textbox>
-                </v:roundrect>
-                <v:group id="Group 110" o:spid="_x0000_s1074" style="position:absolute;left:952;top:952;width:12383;height:20765" coordsize="12382,20764" o:gfxdata="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">
-                  <v:group id="Group 74" o:spid="_x0000_s1075" style="position:absolute;width:12382;height:20764" coordorigin="929,762" coordsize="13909,20764" o:gfxdata="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">
-                    <v:roundrect id="Rectangle: Rounded Corners 75" o:spid="_x0000_s1076" style="position:absolute;left:929;top:762;width:13909;height:20764;visibility:visible;mso-wrap-style:square;v-text-anchor:top" arcsize="4964f" o:gfxdata="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" fillcolor="white [3212]" strokecolor="#404040 [2429]" strokeweight="1.5pt">
+              <v:group w14:anchorId="09365AEC" id="Group 1" o:spid="_x0000_s1072" style="position:absolute;margin-left:111.75pt;margin-top:65pt;width:250.5pt;height:414.8pt;z-index:251842560" coordsize="31813,52679" o:gfxdata="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">
+                <v:group id="Group 135" o:spid="_x0000_s1073" style="position:absolute;width:31813;height:52679" coordorigin="" coordsize="31813,52689" o:gfxdata="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">
+                  <v:roundrect id="Rectangle: Rounded Corners 134" o:spid="_x0000_s1074" style="position:absolute;width:31813;height:49541;visibility:visible;mso-wrap-style:square;v-text-anchor:top" arcsize="2218f" o:gfxdata="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" fillcolor="white [3212]" stroked="f" strokeweight="1.5pt">
+                    <v:stroke joinstyle="miter"/>
+                    <v:textbox>
+                      <w:txbxContent>
+                        <w:p>
+                          <w:pPr>
+                            <w:jc w:val="center"/>
+                            <w:rPr>
+                              <w:b/>
+                              <w:bCs/>
+                              <w:color w:val="404040" w:themeColor="text1" w:themeTint="BF"/>
+                            </w:rPr>
+                          </w:pPr>
+                        </w:p>
+                      </w:txbxContent>
+                    </v:textbox>
+                  </v:roundrect>
+                  <v:group id="Group 110" o:spid="_x0000_s1075" style="position:absolute;left:952;top:952;width:12383;height:27711" coordorigin="" coordsize="12382,27710" o:gfxdata="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">
+                    <v:group id="Group 74" o:spid="_x0000_s1076" style="position:absolute;width:12382;height:27710" coordorigin="929,761" coordsize="13909,27710" o:gfxdata="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">
+                      <v:roundrect id="Rectangle: Rounded Corners 75" o:spid="_x0000_s1077" style="position:absolute;left:929;top:761;width:13909;height:27711;visibility:visible;mso-wrap-style:square;v-text-anchor:top" arcsize="4964f" o:gfxdata="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" fillcolor="white [3212]" strokecolor="#404040 [2429]" strokeweight="1.5pt">
+                        <v:stroke joinstyle="miter"/>
+                        <v:textbox>
+                          <w:txbxContent>
+                            <w:p>
+                              <w:pPr>
+                                <w:jc w:val="center"/>
+                                <w:rPr>
+                                  <w:b/>
+                                  <w:bCs/>
+                                  <w:color w:val="404040" w:themeColor="text1" w:themeTint="BF"/>
+                                </w:rPr>
+                              </w:pPr>
+                              <w:r>
+                                <w:rPr>
+                                  <w:b/>
+                                  <w:bCs/>
+                                  <w:color w:val="404040" w:themeColor="text1" w:themeTint="BF"/>
+                                </w:rPr>
+                                <w:t>Students</w:t>
+                              </w:r>
+                            </w:p>
+                          </w:txbxContent>
+                        </v:textbox>
+                      </v:roundrect>
+                      <v:roundrect id="Rectangle: Rounded Corners 76" o:spid="_x0000_s1078" style="position:absolute;left:1809;top:4095;width:12387;height:4001;visibility:visible;mso-wrap-style:square;v-text-anchor:middle" arcsize="10923f" o:gfxdata="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" fillcolor="white [3212]" strokecolor="#404040 [2429]" strokeweight="1pt">
+                        <v:stroke joinstyle="miter"/>
+                        <v:textbox>
+                          <w:txbxContent>
+                            <w:p>
+                              <w:pPr>
+                                <w:jc w:val="center"/>
+                                <w:rPr>
+                                  <w:color w:val="404040" w:themeColor="text1" w:themeTint="BF"/>
+                                  <w:sz w:val="18"/>
+                                  <w:szCs w:val="18"/>
+                                </w:rPr>
+                              </w:pPr>
+                              <w:r>
+                                <w:rPr>
+                                  <w:color w:val="404040" w:themeColor="text1" w:themeTint="BF"/>
+                                  <w:sz w:val="18"/>
+                                  <w:szCs w:val="18"/>
+                                </w:rPr>
+                                <w:t>Create / Authenticate user</w:t>
+                              </w:r>
+                            </w:p>
+                          </w:txbxContent>
+                        </v:textbox>
+                      </v:roundrect>
+                      <v:roundrect id="Rectangle: Rounded Corners 77" o:spid="_x0000_s1079" style="position:absolute;left:1714;top:8572;width:12375;height:4191;visibility:visible;mso-wrap-style:square;v-text-anchor:middle" arcsize="10923f" o:gfxdata="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" fillcolor="white [3212]" strokecolor="#404040 [2429]" strokeweight="1pt">
+                        <v:stroke joinstyle="miter"/>
+                        <v:textbox>
+                          <w:txbxContent>
+                            <w:p>
+                              <w:pPr>
+                                <w:jc w:val="center"/>
+                                <w:rPr>
+                                  <w:color w:val="404040" w:themeColor="text1" w:themeTint="BF"/>
+                                  <w:sz w:val="18"/>
+                                  <w:szCs w:val="18"/>
+                                </w:rPr>
+                              </w:pPr>
+                              <w:r>
+                                <w:rPr>
+                                  <w:color w:val="404040" w:themeColor="text1" w:themeTint="BF"/>
+                                  <w:sz w:val="18"/>
+                                  <w:szCs w:val="18"/>
+                                </w:rPr>
+                                <w:t>Confirm Payment after free period</w:t>
+                              </w:r>
+                            </w:p>
+                          </w:txbxContent>
+                        </v:textbox>
+                      </v:roundrect>
+                      <v:roundrect id="Rectangle: Rounded Corners 82" o:spid="_x0000_s1080" style="position:absolute;left:1714;top:13144;width:12482;height:2953;visibility:visible;mso-wrap-style:square;v-text-anchor:middle" arcsize="10923f" o:gfxdata="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" fillcolor="white [3212]" strokecolor="#404040 [2429]" strokeweight="1pt">
+                        <v:stroke joinstyle="miter"/>
+                        <v:textbox>
+                          <w:txbxContent>
+                            <w:p>
+                              <w:pPr>
+                                <w:jc w:val="center"/>
+                                <w:rPr>
+                                  <w:color w:val="404040" w:themeColor="text1" w:themeTint="BF"/>
+                                  <w:sz w:val="18"/>
+                                  <w:szCs w:val="18"/>
+                                </w:rPr>
+                              </w:pPr>
+                              <w:r>
+                                <w:rPr>
+                                  <w:color w:val="404040" w:themeColor="text1" w:themeTint="BF"/>
+                                  <w:sz w:val="18"/>
+                                  <w:szCs w:val="18"/>
+                                </w:rPr>
+                                <w:t>Allow view / print</w:t>
+                              </w:r>
+                            </w:p>
+                          </w:txbxContent>
+                        </v:textbox>
+                      </v:roundrect>
+                    </v:group>
+                    <v:roundrect id="Rectangle: Rounded Corners 89" o:spid="_x0000_s1081" style="position:absolute;left:666;top:15811;width:11106;height:4191;visibility:visible;mso-wrap-style:square;v-text-anchor:middle" arcsize="10923f" o:gfxdata="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" fillcolor="white [3212]" strokecolor="#404040 [2429]" strokeweight="1pt">
+                      <v:stroke joinstyle="miter"/>
+                      <v:textbox>
+                        <w:txbxContent>
+                          <w:p>
+                            <w:pPr>
+                              <w:jc w:val="center"/>
+                              <w:rPr>
+                                <w:color w:val="404040" w:themeColor="text1" w:themeTint="BF"/>
+                                <w:sz w:val="18"/>
+                                <w:szCs w:val="18"/>
+                              </w:rPr>
+                            </w:pPr>
+                            <w:r>
+                              <w:rPr>
+                                <w:color w:val="404040" w:themeColor="text1" w:themeTint="BF"/>
+                                <w:sz w:val="18"/>
+                                <w:szCs w:val="18"/>
+                              </w:rPr>
+                              <w:t>Request to submit/upload</w:t>
+                            </w:r>
+                          </w:p>
+                        </w:txbxContent>
+                      </v:textbox>
+                    </v:roundrect>
+                  </v:group>
+                  <v:group id="Group 94" o:spid="_x0000_s1082" style="position:absolute;left:952;top:31173;width:12383;height:21516" coordorigin="929,9075" coordsize="13909,21516" o:gfxdata="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">
+                    <v:roundrect id="Rectangle: Rounded Corners 99" o:spid="_x0000_s1083" style="position:absolute;left:929;top:9075;width:13909;height:21516;visibility:visible;mso-wrap-style:square;v-text-anchor:top" arcsize="4964f" o:gfxdata="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" fillcolor="white [3212]" strokecolor="#404040 [2429]" strokeweight="1.5pt">
                       <v:stroke joinstyle="miter"/>
                       <v:textbox>
                         <w:txbxContent>
@@ -7789,13 +8401,13 @@
                                 <w:bCs/>
                                 <w:color w:val="404040" w:themeColor="text1" w:themeTint="BF"/>
                               </w:rPr>
-                              <w:t>Students</w:t>
+                              <w:t>Teachers</w:t>
                             </w:r>
                           </w:p>
                         </w:txbxContent>
                       </v:textbox>
                     </v:roundrect>
-                    <v:roundrect id="Rectangle: Rounded Corners 76" o:spid="_x0000_s1077" style="position:absolute;left:1809;top:4095;width:12387;height:4001;visibility:visible;mso-wrap-style:square;v-text-anchor:middle" arcsize="10923f" o:gfxdata="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" fillcolor="white [3212]" strokecolor="#404040 [2429]" strokeweight="1pt">
+                    <v:roundrect id="Rectangle: Rounded Corners 101" o:spid="_x0000_s1084" style="position:absolute;left:1702;top:12428;width:12387;height:4191;visibility:visible;mso-wrap-style:square;v-text-anchor:middle" arcsize="10923f" o:gfxdata="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" fillcolor="white [3212]" strokecolor="#404040 [2429]" strokeweight="1pt">
                       <v:stroke joinstyle="miter"/>
                       <v:textbox>
                         <w:txbxContent>
@@ -7820,7 +8432,7 @@
                         </w:txbxContent>
                       </v:textbox>
                     </v:roundrect>
-                    <v:roundrect id="Rectangle: Rounded Corners 77" o:spid="_x0000_s1078" style="position:absolute;left:1714;top:8572;width:12375;height:4191;visibility:visible;mso-wrap-style:square;v-text-anchor:middle" arcsize="10923f" o:gfxdata="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" fillcolor="white [3212]" strokecolor="#404040 [2429]" strokeweight="1pt">
+                    <v:roundrect id="Rectangle: Rounded Corners 105" o:spid="_x0000_s1085" style="position:absolute;left:1714;top:17095;width:12375;height:2572;visibility:visible;mso-wrap-style:square;v-text-anchor:middle" arcsize="10923f" o:gfxdata="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" fillcolor="white [3212]" strokecolor="#404040 [2429]" strokeweight="1pt">
                       <v:stroke joinstyle="miter"/>
                       <v:textbox>
                         <w:txbxContent>
@@ -7839,13 +8451,13 @@
                                 <w:sz w:val="18"/>
                                 <w:szCs w:val="18"/>
                               </w:rPr>
-                              <w:t>Confirm Payment after free period</w:t>
+                              <w:t>Verify submission</w:t>
                             </w:r>
                           </w:p>
                         </w:txbxContent>
                       </v:textbox>
                     </v:roundrect>
-                    <v:roundrect id="Rectangle: Rounded Corners 82" o:spid="_x0000_s1079" style="position:absolute;left:1714;top:13144;width:12482;height:2953;visibility:visible;mso-wrap-style:square;v-text-anchor:middle" arcsize="10923f" o:gfxdata="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" fillcolor="white [3212]" strokecolor="#404040 [2429]" strokeweight="1pt">
+                    <v:roundrect id="Rectangle: Rounded Corners 107" o:spid="_x0000_s1086" style="position:absolute;left:1714;top:20238;width:12482;height:2572;visibility:visible;mso-wrap-style:square;v-text-anchor:middle" arcsize="10923f" o:gfxdata="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" fillcolor="white [3212]" strokecolor="#404040 [2429]" strokeweight="1pt">
                       <v:stroke joinstyle="miter"/>
                       <v:textbox>
                         <w:txbxContent>
@@ -7871,7 +8483,221 @@
                       </v:textbox>
                     </v:roundrect>
                   </v:group>
-                  <v:roundrect id="Rectangle: Rounded Corners 89" o:spid="_x0000_s1080" style="position:absolute;left:666;top:15811;width:11106;height:4191;visibility:visible;mso-wrap-style:square;v-text-anchor:middle" arcsize="10923f" o:gfxdata="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" fillcolor="white [3212]" strokecolor="#404040 [2429]" strokeweight="1pt">
+                  <v:group id="Group 119" o:spid="_x0000_s1087" style="position:absolute;left:18383;top:8009;width:12382;height:23520" coordorigin=",-1706" coordsize="12382,23520" o:gfxdata="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">
+                    <v:group id="Group 120" o:spid="_x0000_s1088" style="position:absolute;top:-1706;width:12382;height:23519" coordorigin="929,-944" coordsize="13909,23520" o:gfxdata="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">
+                      <v:roundrect id="Rectangle: Rounded Corners 121" o:spid="_x0000_s1089" style="position:absolute;left:929;top:-944;width:13909;height:23519;visibility:visible;mso-wrap-style:square;v-text-anchor:top" arcsize="4964f" o:gfxdata="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" fillcolor="white [3212]" strokecolor="#404040 [2429]" strokeweight="1.5pt">
+                        <v:stroke joinstyle="miter"/>
+                        <v:textbox>
+                          <w:txbxContent>
+                            <w:p>
+                              <w:pPr>
+                                <w:jc w:val="center"/>
+                                <w:rPr>
+                                  <w:b/>
+                                  <w:bCs/>
+                                  <w:color w:val="404040" w:themeColor="text1" w:themeTint="BF"/>
+                                </w:rPr>
+                              </w:pPr>
+                              <w:r>
+                                <w:rPr>
+                                  <w:b/>
+                                  <w:bCs/>
+                                  <w:color w:val="404040" w:themeColor="text1" w:themeTint="BF"/>
+                                </w:rPr>
+                                <w:t>S</w:t>
+                              </w:r>
+                              <w:r>
+                                <w:rPr>
+                                  <w:b/>
+                                  <w:bCs/>
+                                  <w:color w:val="404040" w:themeColor="text1" w:themeTint="BF"/>
+                                </w:rPr>
+                                <w:t>erver</w:t>
+                              </w:r>
+                            </w:p>
+                          </w:txbxContent>
+                        </v:textbox>
+                      </v:roundrect>
+                      <v:roundrect id="Rectangle: Rounded Corners 122" o:spid="_x0000_s1090" style="position:absolute;left:1809;top:2389;width:12387;height:4001;visibility:visible;mso-wrap-style:square;v-text-anchor:middle" arcsize="10923f" o:gfxdata="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" fillcolor="white [3212]" strokecolor="#404040 [2429]" strokeweight="1pt">
+                        <v:stroke joinstyle="miter"/>
+                        <v:textbox>
+                          <w:txbxContent>
+                            <w:p>
+                              <w:pPr>
+                                <w:jc w:val="center"/>
+                                <w:rPr>
+                                  <w:color w:val="404040" w:themeColor="text1" w:themeTint="BF"/>
+                                  <w:sz w:val="18"/>
+                                  <w:szCs w:val="18"/>
+                                </w:rPr>
+                              </w:pPr>
+                              <w:r>
+                                <w:rPr>
+                                  <w:color w:val="404040" w:themeColor="text1" w:themeTint="BF"/>
+                                  <w:sz w:val="18"/>
+                                  <w:szCs w:val="18"/>
+                                </w:rPr>
+                                <w:t>Perform Authentication</w:t>
+                              </w:r>
+                            </w:p>
+                          </w:txbxContent>
+                        </v:textbox>
+                      </v:roundrect>
+                      <v:roundrect id="Rectangle: Rounded Corners 123" o:spid="_x0000_s1091" style="position:absolute;left:1714;top:6866;width:12375;height:4191;visibility:visible;mso-wrap-style:square;v-text-anchor:middle" arcsize="10923f" o:gfxdata="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" fillcolor="white [3212]" strokecolor="#404040 [2429]" strokeweight="1pt">
+                        <v:stroke joinstyle="miter"/>
+                        <v:textbox>
+                          <w:txbxContent>
+                            <w:p>
+                              <w:pPr>
+                                <w:jc w:val="center"/>
+                                <w:rPr>
+                                  <w:color w:val="404040" w:themeColor="text1" w:themeTint="BF"/>
+                                  <w:sz w:val="18"/>
+                                  <w:szCs w:val="18"/>
+                                </w:rPr>
+                              </w:pPr>
+                              <w:r>
+                                <w:rPr>
+                                  <w:color w:val="404040" w:themeColor="text1" w:themeTint="BF"/>
+                                  <w:sz w:val="18"/>
+                                  <w:szCs w:val="18"/>
+                                </w:rPr>
+                                <w:t>Perform File / Format Checks</w:t>
+                              </w:r>
+                            </w:p>
+                          </w:txbxContent>
+                        </v:textbox>
+                      </v:roundrect>
+                      <v:roundrect id="Rectangle: Rounded Corners 124" o:spid="_x0000_s1092" style="position:absolute;left:1714;top:11438;width:12482;height:4381;visibility:visible;mso-wrap-style:square;v-text-anchor:middle" arcsize="10923f" o:gfxdata="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" fillcolor="white [3212]" strokecolor="#404040 [2429]" strokeweight="1pt">
+                        <v:stroke joinstyle="miter"/>
+                        <v:textbox>
+                          <w:txbxContent>
+                            <w:p>
+                              <w:pPr>
+                                <w:jc w:val="center"/>
+                                <w:rPr>
+                                  <w:color w:val="404040" w:themeColor="text1" w:themeTint="BF"/>
+                                  <w:sz w:val="18"/>
+                                  <w:szCs w:val="18"/>
+                                </w:rPr>
+                              </w:pPr>
+                              <w:r>
+                                <w:rPr>
+                                  <w:color w:val="404040" w:themeColor="text1" w:themeTint="BF"/>
+                                  <w:sz w:val="18"/>
+                                  <w:szCs w:val="18"/>
+                                </w:rPr>
+                                <w:t>Request teacher for approval</w:t>
+                              </w:r>
+                            </w:p>
+                          </w:txbxContent>
+                        </v:textbox>
+                      </v:roundrect>
+                    </v:group>
+                    <v:roundrect id="Rectangle: Rounded Corners 125" o:spid="_x0000_s1093" style="position:absolute;left:704;top:15533;width:11106;height:2667;visibility:visible;mso-wrap-style:square;v-text-anchor:middle" arcsize="10923f" o:gfxdata="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" fillcolor="white [3212]" strokecolor="#404040 [2429]" strokeweight="1pt">
+                      <v:stroke joinstyle="miter"/>
+                      <v:textbox>
+                        <w:txbxContent>
+                          <w:p>
+                            <w:pPr>
+                              <w:jc w:val="center"/>
+                              <w:rPr>
+                                <w:color w:val="404040" w:themeColor="text1" w:themeTint="BF"/>
+                                <w:sz w:val="18"/>
+                                <w:szCs w:val="18"/>
+                              </w:rPr>
+                            </w:pPr>
+                            <w:r>
+                              <w:rPr>
+                                <w:color w:val="404040" w:themeColor="text1" w:themeTint="BF"/>
+                                <w:sz w:val="18"/>
+                                <w:szCs w:val="18"/>
+                              </w:rPr>
+                              <w:t>Store files / data</w:t>
+                            </w:r>
+                          </w:p>
+                        </w:txbxContent>
+                      </v:textbox>
+                    </v:roundrect>
+                  </v:group>
+                </v:group>
+                <v:roundrect id="Rectangle: Rounded Corners 19" o:spid="_x0000_s1094" style="position:absolute;left:1637;top:21426;width:11024;height:3549;visibility:visible;mso-wrap-style:square;v-text-anchor:middle" arcsize="10923f" o:gfxdata="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" fillcolor="white [3212]" strokecolor="#404040 [2429]" strokeweight="1pt">
+                  <v:stroke joinstyle="miter"/>
+                  <v:textbox>
+                    <w:txbxContent>
+                      <w:p>
+                        <w:pPr>
+                          <w:jc w:val="center"/>
+                          <w:rPr>
+                            <w:color w:val="404040" w:themeColor="text1" w:themeTint="BF"/>
+                            <w:sz w:val="14"/>
+                            <w:szCs w:val="14"/>
+                          </w:rPr>
+                        </w:pPr>
+                        <w:r>
+                          <w:rPr>
+                            <w:color w:val="404040" w:themeColor="text1" w:themeTint="BF"/>
+                            <w:sz w:val="14"/>
+                            <w:szCs w:val="14"/>
+                          </w:rPr>
+                          <w:t>View, Create or Update Lecture Materials</w:t>
+                        </w:r>
+                      </w:p>
+                    </w:txbxContent>
+                  </v:textbox>
+                </v:roundrect>
+                <v:roundrect id="Rectangle: Rounded Corners 31" o:spid="_x0000_s1095" style="position:absolute;left:1705;top:45378;width:11027;height:3753;visibility:visible;mso-wrap-style:square;v-text-anchor:middle" arcsize="10923f" o:gfxdata="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" fillcolor="white [3212]" strokecolor="#404040 [2429]" strokeweight="1pt">
+                  <v:stroke joinstyle="miter"/>
+                  <v:textbox>
+                    <w:txbxContent>
+                      <w:p>
+                        <w:pPr>
+                          <w:jc w:val="center"/>
+                          <w:rPr>
+                            <w:color w:val="404040" w:themeColor="text1" w:themeTint="BF"/>
+                            <w:sz w:val="14"/>
+                            <w:szCs w:val="14"/>
+                          </w:rPr>
+                        </w:pPr>
+                        <w:r>
+                          <w:rPr>
+                            <w:color w:val="404040" w:themeColor="text1" w:themeTint="BF"/>
+                            <w:sz w:val="14"/>
+                            <w:szCs w:val="14"/>
+                          </w:rPr>
+                          <w:t>View, Create or Update Lecture Materials</w:t>
+                        </w:r>
+                      </w:p>
+                    </w:txbxContent>
+                  </v:textbox>
+                </v:roundrect>
+                <v:group id="Group 58" o:spid="_x0000_s1096" style="position:absolute;left:18560;top:35552;width:12383;height:9480" coordsize="12382,9485" o:gfxdata="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">
+                  <v:roundrect id="Rectangle: Rounded Corners 44" o:spid="_x0000_s1097" style="position:absolute;width:12382;height:9485;visibility:visible;mso-wrap-style:square;v-text-anchor:top" arcsize="4964f" o:gfxdata="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" fillcolor="white [3212]" strokecolor="#404040 [2429]" strokeweight="1.5pt">
+                    <v:stroke joinstyle="miter"/>
+                    <v:textbox>
+                      <w:txbxContent>
+                        <w:p>
+                          <w:pPr>
+                            <w:jc w:val="center"/>
+                            <w:rPr>
+                              <w:b/>
+                              <w:bCs/>
+                              <w:color w:val="404040" w:themeColor="text1" w:themeTint="BF"/>
+                            </w:rPr>
+                          </w:pPr>
+                          <w:r>
+                            <w:rPr>
+                              <w:b/>
+                              <w:bCs/>
+                              <w:color w:val="404040" w:themeColor="text1" w:themeTint="BF"/>
+                            </w:rPr>
+                            <w:t>Visitors</w:t>
+                          </w:r>
+                        </w:p>
+                      </w:txbxContent>
+                    </v:textbox>
+                  </v:roundrect>
+                  <v:roundrect id="Rectangle: Rounded Corners 50" o:spid="_x0000_s1098" style="position:absolute;left:682;top:3138;width:11023;height:2730;visibility:visible;mso-wrap-style:square;v-text-anchor:middle" arcsize="10923f" o:gfxdata="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" fillcolor="white [3212]" strokecolor="#404040 [2429]" strokeweight="1pt">
                     <v:stroke joinstyle="miter"/>
                     <v:textbox>
                       <w:txbxContent>
@@ -7890,40 +8716,13 @@
                               <w:sz w:val="18"/>
                               <w:szCs w:val="18"/>
                             </w:rPr>
-                            <w:t>Request to submit/upload</w:t>
+                            <w:t>View Contents</w:t>
                           </w:r>
                         </w:p>
                       </w:txbxContent>
                     </v:textbox>
                   </v:roundrect>
-                </v:group>
-                <v:group id="Group 94" o:spid="_x0000_s1081" style="position:absolute;left:952;top:22860;width:12383;height:14287" coordorigin="929,762" coordsize="13909,14287" o:gfxdata="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">
-                  <v:roundrect id="Rectangle: Rounded Corners 99" o:spid="_x0000_s1082" style="position:absolute;left:929;top:762;width:13909;height:14287;visibility:visible;mso-wrap-style:square;v-text-anchor:top" arcsize="4964f" o:gfxdata="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" fillcolor="white [3212]" strokecolor="#404040 [2429]" strokeweight="1.5pt">
-                    <v:stroke joinstyle="miter"/>
-                    <v:textbox>
-                      <w:txbxContent>
-                        <w:p>
-                          <w:pPr>
-                            <w:jc w:val="center"/>
-                            <w:rPr>
-                              <w:b/>
-                              <w:bCs/>
-                              <w:color w:val="404040" w:themeColor="text1" w:themeTint="BF"/>
-                            </w:rPr>
-                          </w:pPr>
-                          <w:r>
-                            <w:rPr>
-                              <w:b/>
-                              <w:bCs/>
-                              <w:color w:val="404040" w:themeColor="text1" w:themeTint="BF"/>
-                            </w:rPr>
-                            <w:t>Teachers</w:t>
-                          </w:r>
-                        </w:p>
-                      </w:txbxContent>
-                    </v:textbox>
-                  </v:roundrect>
-                  <v:roundrect id="Rectangle: Rounded Corners 101" o:spid="_x0000_s1083" style="position:absolute;left:1702;top:3905;width:12387;height:4191;visibility:visible;mso-wrap-style:square;v-text-anchor:middle" arcsize="10923f" o:gfxdata="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" fillcolor="white [3212]" strokecolor="#404040 [2429]" strokeweight="1pt">
+                  <v:roundrect id="Rectangle: Rounded Corners 51" o:spid="_x0000_s1099" style="position:absolute;left:682;top:6277;width:11011;height:2566;visibility:visible;mso-wrap-style:square;v-text-anchor:middle" arcsize="10923f" o:gfxdata="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" fillcolor="white [3212]" strokecolor="#404040 [2429]" strokeweight="1pt">
                     <v:stroke joinstyle="miter"/>
                     <v:textbox>
                       <w:txbxContent>
@@ -7942,213 +8741,162 @@
                               <w:sz w:val="18"/>
                               <w:szCs w:val="18"/>
                             </w:rPr>
-                            <w:t>Create / Authenticate user</w:t>
-                          </w:r>
-                        </w:p>
-                      </w:txbxContent>
-                    </v:textbox>
-                  </v:roundrect>
-                  <v:roundrect id="Rectangle: Rounded Corners 105" o:spid="_x0000_s1084" style="position:absolute;left:1714;top:8572;width:12375;height:2572;visibility:visible;mso-wrap-style:square;v-text-anchor:middle" arcsize="10923f" o:gfxdata="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" fillcolor="white [3212]" strokecolor="#404040 [2429]" strokeweight="1pt">
-                    <v:stroke joinstyle="miter"/>
-                    <v:textbox>
-                      <w:txbxContent>
-                        <w:p>
-                          <w:pPr>
-                            <w:jc w:val="center"/>
-                            <w:rPr>
-                              <w:color w:val="404040" w:themeColor="text1" w:themeTint="BF"/>
-                              <w:sz w:val="18"/>
-                              <w:szCs w:val="18"/>
-                            </w:rPr>
-                          </w:pPr>
-                          <w:r>
-                            <w:rPr>
-                              <w:color w:val="404040" w:themeColor="text1" w:themeTint="BF"/>
-                              <w:sz w:val="18"/>
-                              <w:szCs w:val="18"/>
-                            </w:rPr>
-                            <w:t>Verify submission</w:t>
-                          </w:r>
-                        </w:p>
-                      </w:txbxContent>
-                    </v:textbox>
-                  </v:roundrect>
-                  <v:roundrect id="Rectangle: Rounded Corners 107" o:spid="_x0000_s1085" style="position:absolute;left:1714;top:11715;width:12482;height:2572;visibility:visible;mso-wrap-style:square;v-text-anchor:middle" arcsize="10923f" o:gfxdata="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" fillcolor="white [3212]" strokecolor="#404040 [2429]" strokeweight="1pt">
-                    <v:stroke joinstyle="miter"/>
-                    <v:textbox>
-                      <w:txbxContent>
-                        <w:p>
-                          <w:pPr>
-                            <w:jc w:val="center"/>
-                            <w:rPr>
-                              <w:color w:val="404040" w:themeColor="text1" w:themeTint="BF"/>
-                              <w:sz w:val="18"/>
-                              <w:szCs w:val="18"/>
-                            </w:rPr>
-                          </w:pPr>
-                          <w:r>
-                            <w:rPr>
-                              <w:color w:val="404040" w:themeColor="text1" w:themeTint="BF"/>
-                              <w:sz w:val="18"/>
-                              <w:szCs w:val="18"/>
-                            </w:rPr>
-                            <w:t>Allow view / print</w:t>
+                            <w:t>Verify Documents</w:t>
                           </w:r>
                         </w:p>
                       </w:txbxContent>
                     </v:textbox>
                   </v:roundrect>
                 </v:group>
-                <v:group id="Group 119" o:spid="_x0000_s1086" style="position:absolute;left:18383;top:9715;width:12382;height:20765" coordsize="12382,20764" o:gfxdata="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">
-                  <v:group id="Group 120" o:spid="_x0000_s1087" style="position:absolute;width:12382;height:20764" coordorigin="929,762" coordsize="13909,20764" o:gfxdata="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">
-                    <v:roundrect id="Rectangle: Rounded Corners 121" o:spid="_x0000_s1088" style="position:absolute;left:929;top:762;width:13909;height:20764;visibility:visible;mso-wrap-style:square;v-text-anchor:top" arcsize="4964f" o:gfxdata="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" fillcolor="white [3212]" strokecolor="#404040 [2429]" strokeweight="1.5pt">
-                      <v:stroke joinstyle="miter"/>
-                      <v:textbox>
-                        <w:txbxContent>
-                          <w:p>
-                            <w:pPr>
-                              <w:jc w:val="center"/>
-                              <w:rPr>
-                                <w:b/>
-                                <w:bCs/>
-                                <w:color w:val="404040" w:themeColor="text1" w:themeTint="BF"/>
-                              </w:rPr>
-                            </w:pPr>
-                            <w:r>
-                              <w:rPr>
-                                <w:b/>
-                                <w:bCs/>
-                                <w:color w:val="404040" w:themeColor="text1" w:themeTint="BF"/>
-                              </w:rPr>
-                              <w:t>S</w:t>
-                            </w:r>
-                            <w:r>
-                              <w:rPr>
-                                <w:b/>
-                                <w:bCs/>
-                                <w:color w:val="404040" w:themeColor="text1" w:themeTint="BF"/>
-                              </w:rPr>
-                              <w:t>erver</w:t>
-                            </w:r>
-                          </w:p>
-                        </w:txbxContent>
-                      </v:textbox>
-                    </v:roundrect>
-                    <v:roundrect id="Rectangle: Rounded Corners 122" o:spid="_x0000_s1089" style="position:absolute;left:1809;top:4095;width:12387;height:4001;visibility:visible;mso-wrap-style:square;v-text-anchor:middle" arcsize="10923f" o:gfxdata="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" fillcolor="white [3212]" strokecolor="#404040 [2429]" strokeweight="1pt">
-                      <v:stroke joinstyle="miter"/>
-                      <v:textbox>
-                        <w:txbxContent>
-                          <w:p>
-                            <w:pPr>
-                              <w:jc w:val="center"/>
-                              <w:rPr>
-                                <w:color w:val="404040" w:themeColor="text1" w:themeTint="BF"/>
-                                <w:sz w:val="18"/>
-                                <w:szCs w:val="18"/>
-                              </w:rPr>
-                            </w:pPr>
-                            <w:r>
-                              <w:rPr>
-                                <w:color w:val="404040" w:themeColor="text1" w:themeTint="BF"/>
-                                <w:sz w:val="18"/>
-                                <w:szCs w:val="18"/>
-                              </w:rPr>
-                              <w:t>Perform Authentication</w:t>
-                            </w:r>
-                          </w:p>
-                        </w:txbxContent>
-                      </v:textbox>
-                    </v:roundrect>
-                    <v:roundrect id="Rectangle: Rounded Corners 123" o:spid="_x0000_s1090" style="position:absolute;left:1714;top:8572;width:12375;height:4191;visibility:visible;mso-wrap-style:square;v-text-anchor:middle" arcsize="10923f" o:gfxdata="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" fillcolor="white [3212]" strokecolor="#404040 [2429]" strokeweight="1pt">
-                      <v:stroke joinstyle="miter"/>
-                      <v:textbox>
-                        <w:txbxContent>
-                          <w:p>
-                            <w:pPr>
-                              <w:jc w:val="center"/>
-                              <w:rPr>
-                                <w:color w:val="404040" w:themeColor="text1" w:themeTint="BF"/>
-                                <w:sz w:val="18"/>
-                                <w:szCs w:val="18"/>
-                              </w:rPr>
-                            </w:pPr>
-                            <w:r>
-                              <w:rPr>
-                                <w:color w:val="404040" w:themeColor="text1" w:themeTint="BF"/>
-                                <w:sz w:val="18"/>
-                                <w:szCs w:val="18"/>
-                              </w:rPr>
-                              <w:t>Perform File / Format Checks</w:t>
-                            </w:r>
-                          </w:p>
-                        </w:txbxContent>
-                      </v:textbox>
-                    </v:roundrect>
-                    <v:roundrect id="Rectangle: Rounded Corners 124" o:spid="_x0000_s1091" style="position:absolute;left:1714;top:13144;width:12482;height:4382;visibility:visible;mso-wrap-style:square;v-text-anchor:middle" arcsize="10923f" o:gfxdata="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" fillcolor="white [3212]" strokecolor="#404040 [2429]" strokeweight="1pt">
-                      <v:stroke joinstyle="miter"/>
-                      <v:textbox>
-                        <w:txbxContent>
-                          <w:p>
-                            <w:pPr>
-                              <w:jc w:val="center"/>
-                              <w:rPr>
-                                <w:color w:val="404040" w:themeColor="text1" w:themeTint="BF"/>
-                                <w:sz w:val="18"/>
-                                <w:szCs w:val="18"/>
-                              </w:rPr>
-                            </w:pPr>
-                            <w:r>
-                              <w:rPr>
-                                <w:color w:val="404040" w:themeColor="text1" w:themeTint="BF"/>
-                                <w:sz w:val="18"/>
-                                <w:szCs w:val="18"/>
-                              </w:rPr>
-                              <w:t>Request teacher for approval</w:t>
-                            </w:r>
-                          </w:p>
-                        </w:txbxContent>
-                      </v:textbox>
-                    </v:roundrect>
-                  </v:group>
-                  <v:roundrect id="Rectangle: Rounded Corners 125" o:spid="_x0000_s1092" style="position:absolute;left:704;top:17240;width:11106;height:2667;visibility:visible;mso-wrap-style:square;v-text-anchor:middle" arcsize="10923f" o:gfxdata="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" fillcolor="white [3212]" strokecolor="#404040 [2429]" strokeweight="1pt">
-                    <v:stroke joinstyle="miter"/>
-                    <v:textbox>
-                      <w:txbxContent>
-                        <w:p>
-                          <w:pPr>
-                            <w:jc w:val="center"/>
-                            <w:rPr>
-                              <w:color w:val="404040" w:themeColor="text1" w:themeTint="BF"/>
-                              <w:sz w:val="18"/>
-                              <w:szCs w:val="18"/>
-                            </w:rPr>
-                          </w:pPr>
-                          <w:r>
-                            <w:rPr>
-                              <w:color w:val="404040" w:themeColor="text1" w:themeTint="BF"/>
-                              <w:sz w:val="18"/>
-                              <w:szCs w:val="18"/>
-                            </w:rPr>
-                            <w:t>Store files / data</w:t>
-                          </w:r>
-                        </w:p>
-                      </w:txbxContent>
-                    </v:textbox>
-                  </v:roundrect>
-                </v:group>
-                <v:shape id="Straight Arrow Connector 128" o:spid="_x0000_s1093" type="#_x0000_t32" style="position:absolute;left:12858;top:7715;width:6096;height:7239;visibility:visible;mso-wrap-style:square" o:connectortype="straight" o:gfxdata="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" strokecolor="#404040 [2429]" strokeweight=".5pt">
-                  <v:stroke endarrow="block" joinstyle="miter"/>
-                </v:shape>
-                <v:shape id="Straight Arrow Connector 130" o:spid="_x0000_s1094" type="#_x0000_t32" style="position:absolute;left:12954;top:19335;width:6210;height:0;visibility:visible;mso-wrap-style:square" o:connectortype="straight" o:gfxdata="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" strokecolor="#404040 [2429]" strokeweight=".5pt">
-                  <v:stroke endarrow="block" joinstyle="miter"/>
-                </v:shape>
-                <v:shape id="Straight Arrow Connector 132" o:spid="_x0000_s1095" type="#_x0000_t32" style="position:absolute;left:12858;top:25812;width:6096;height:6096;flip:y;visibility:visible;mso-wrap-style:square" o:connectortype="straight" o:gfxdata="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" strokecolor="#404040 [2429]" strokeweight=".5pt">
+                <v:roundrect id="Rectangle: Rounded Corners 80" o:spid="_x0000_s1100" style="position:absolute;left:19106;top:28387;width:11107;height:2660;visibility:visible;mso-wrap-style:square;v-text-anchor:middle" arcsize="10923f" o:gfxdata="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" fillcolor="white [3212]" strokecolor="#404040 [2429]" strokeweight="1pt">
+                  <v:stroke joinstyle="miter"/>
+                  <v:textbox>
+                    <w:txbxContent>
+                      <w:p>
+                        <w:pPr>
+                          <w:jc w:val="center"/>
+                          <w:rPr>
+                            <w:color w:val="404040" w:themeColor="text1" w:themeTint="BF"/>
+                            <w:sz w:val="18"/>
+                            <w:szCs w:val="18"/>
+                          </w:rPr>
+                        </w:pPr>
+                        <w:r>
+                          <w:rPr>
+                            <w:color w:val="404040" w:themeColor="text1" w:themeTint="BF"/>
+                            <w:sz w:val="18"/>
+                            <w:szCs w:val="18"/>
+                          </w:rPr>
+                          <w:t>Discussion Threads</w:t>
+                        </w:r>
+                      </w:p>
+                    </w:txbxContent>
+                  </v:textbox>
+                </v:roundrect>
+                <v:roundrect id="Rectangle: Rounded Corners 102" o:spid="_x0000_s1101" style="position:absolute;left:1637;top:25453;width:11112;height:2571;visibility:visible;mso-wrap-style:square;v-text-anchor:middle" arcsize="10923f" o:gfxdata="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" fillcolor="white [3212]" strokecolor="#404040 [2429]" strokeweight="1pt">
+                  <v:stroke joinstyle="miter"/>
+                  <v:textbox>
+                    <w:txbxContent>
+                      <w:p>
+                        <w:pPr>
+                          <w:jc w:val="center"/>
+                          <w:rPr>
+                            <w:color w:val="404040" w:themeColor="text1" w:themeTint="BF"/>
+                            <w:sz w:val="18"/>
+                            <w:szCs w:val="18"/>
+                          </w:rPr>
+                        </w:pPr>
+                        <w:r>
+                          <w:rPr>
+                            <w:color w:val="404040" w:themeColor="text1" w:themeTint="BF"/>
+                            <w:sz w:val="18"/>
+                            <w:szCs w:val="18"/>
+                          </w:rPr>
+                          <w:t>Can Discuss</w:t>
+                        </w:r>
+                      </w:p>
+                    </w:txbxContent>
+                  </v:textbox>
+                </v:roundrect>
+                <v:roundrect id="Rectangle: Rounded Corners 103" o:spid="_x0000_s1102" style="position:absolute;left:1637;top:49541;width:11112;height:2571;visibility:visible;mso-wrap-style:square;v-text-anchor:middle" arcsize="10923f" o:gfxdata="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" fillcolor="white [3212]" strokecolor="#404040 [2429]" strokeweight="1pt">
+                  <v:stroke joinstyle="miter"/>
+                  <v:textbox>
+                    <w:txbxContent>
+                      <w:p>
+                        <w:pPr>
+                          <w:jc w:val="center"/>
+                          <w:rPr>
+                            <w:color w:val="404040" w:themeColor="text1" w:themeTint="BF"/>
+                            <w:sz w:val="18"/>
+                            <w:szCs w:val="18"/>
+                          </w:rPr>
+                        </w:pPr>
+                        <w:r>
+                          <w:rPr>
+                            <w:color w:val="404040" w:themeColor="text1" w:themeTint="BF"/>
+                            <w:sz w:val="18"/>
+                            <w:szCs w:val="18"/>
+                          </w:rPr>
+                          <w:t>Can Discuss</w:t>
+                        </w:r>
+                      </w:p>
+                    </w:txbxContent>
+                  </v:textbox>
+                </v:roundrect>
+                <v:shape id="Straight Arrow Connector 104" o:spid="_x0000_s1103" type="#_x0000_t32" style="position:absolute;left:13346;top:3656;width:5226;height:4600;visibility:visible;mso-wrap-style:square" o:connectortype="straight" o:gfxdata="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" strokecolor="black [3200]" strokeweight=".5pt">
                   <v:stroke startarrow="block" endarrow="block" joinstyle="miter"/>
                 </v:shape>
-                <v:shape id="Straight Arrow Connector 133" o:spid="_x0000_s1096" type="#_x0000_t32" style="position:absolute;left:12763;top:15621;width:6191;height:11239;flip:y;visibility:visible;mso-wrap-style:square" o:connectortype="straight" o:gfxdata="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" strokecolor="#404040 [2429]" strokeweight=".5pt">
-                  <v:stroke endarrow="block" joinstyle="miter"/>
+                <v:shape id="Straight Arrow Connector 109" o:spid="_x0000_s1104" type="#_x0000_t32" style="position:absolute;left:13346;top:25902;width:5048;height:5593;flip:y;visibility:visible;mso-wrap-style:square" o:connectortype="straight" o:gfxdata="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" strokecolor="black [3200]" strokeweight=".5pt">
+                  <v:stroke startarrow="block" endarrow="block" joinstyle="miter"/>
                 </v:shape>
               </v:group>
+            </w:pict>
+          </mc:Fallback>
+        </mc:AlternateContent>
+      </w:r>
+      <w:r>
+        <w:rPr>
+          <w:noProof/>
+        </w:rPr>
+        <mc:AlternateContent>
+          <mc:Choice Requires="wps">
+            <w:drawing>
+              <wp:anchor distT="0" distB="0" distL="114300" distR="114300" simplePos="0" relativeHeight="251843584" behindDoc="0" locked="0" layoutInCell="1" allowOverlap="1" wp14:anchorId="0FE383EC" wp14:editId="03B8E8EE">
+                <wp:simplePos x="0" y="0"/>
+                <wp:positionH relativeFrom="column">
+                  <wp:posOffset>3882542</wp:posOffset>
+                </wp:positionH>
+                <wp:positionV relativeFrom="paragraph">
+                  <wp:posOffset>3977640</wp:posOffset>
+                </wp:positionV>
+                <wp:extent cx="0" cy="402887"/>
+                <wp:effectExtent l="76200" t="38100" r="57150" b="54610"/>
+                <wp:wrapNone/>
+                <wp:docPr id="111" name="Straight Arrow Connector 111"/>
+                <wp:cNvGraphicFramePr/>
+                <a:graphic xmlns:a="http://schemas.openxmlformats.org/drawingml/2006/main">
+                  <a:graphicData uri="http://schemas.microsoft.com/office/word/2010/wordprocessingShape">
+                    <wps:wsp>
+                      <wps:cNvCnPr/>
+                      <wps:spPr>
+                        <a:xfrm>
+                          <a:off x="0" y="0"/>
+                          <a:ext cx="0" cy="402887"/>
+                        </a:xfrm>
+                        <a:prstGeom prst="straightConnector1">
+                          <a:avLst/>
+                        </a:prstGeom>
+                        <a:ln>
+                          <a:headEnd type="triangle"/>
+                          <a:tailEnd type="triangle"/>
+                        </a:ln>
+                      </wps:spPr>
+                      <wps:style>
+                        <a:lnRef idx="1">
+                          <a:schemeClr val="dk1"/>
+                        </a:lnRef>
+                        <a:fillRef idx="0">
+                          <a:schemeClr val="dk1"/>
+                        </a:fillRef>
+                        <a:effectRef idx="0">
+                          <a:schemeClr val="dk1"/>
+                        </a:effectRef>
+                        <a:fontRef idx="minor">
+                          <a:schemeClr val="tx1"/>
+                        </a:fontRef>
+                      </wps:style>
+                      <wps:bodyPr/>
+                    </wps:wsp>
+                  </a:graphicData>
+                </a:graphic>
+              </wp:anchor>
+            </w:drawing>
+          </mc:Choice>
+          <mc:Fallback>
+            <w:pict>
+              <v:shape w14:anchorId="663AC995" id="Straight Arrow Connector 111" o:spid="_x0000_s1026" type="#_x0000_t32" style="position:absolute;margin-left:305.7pt;margin-top:313.2pt;width:0;height:31.7pt;z-index:251843584;visibility:visible;mso-wrap-style:square;mso-wrap-distance-left:9pt;mso-wrap-distance-top:0;mso-wrap-distance-right:9pt;mso-wrap-distance-bottom:0;mso-position-horizontal:absolute;mso-position-horizontal-relative:text;mso-position-vertical:absolute;mso-position-vertical-relative:text" o:gfxdata="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" strokecolor="black [3200]" strokeweight=".5pt">
+                <v:stroke startarrow="block" endarrow="block" joinstyle="miter"/>
+              </v:shape>
             </w:pict>
           </mc:Fallback>
         </mc:AlternateContent>
@@ -8165,7 +8913,7 @@
 </file>
 
 <file path=word/endnotes.xml><?xml version="1.0" encoding="utf-8"?>
-<w:endnotes xmlns:wpc="http://schemas.microsoft.com/office/word/2010/wordprocessingCanvas" xmlns:cx="http://schemas.microsoft.com/office/drawing/2014/chartex" xmlns:cx1="http://schemas.microsoft.com/office/drawing/2015/9/8/chartex" xmlns:cx2="http://schemas.microsoft.com/office/drawing/2015/10/21/chartex" xmlns:cx3="http://schemas.microsoft.com/office/drawing/2016/5/9/chartex" xmlns:cx4="http://schemas.microsoft.com/office/drawing/2016/5/10/chartex" xmlns:cx5="http://schemas.microsoft.com/office/drawing/2016/5/11/chartex" xmlns:cx6="http://schemas.microsoft.com/office/drawing/2016/5/12/chartex" xmlns:cx7="http://schemas.microsoft.com/office/drawing/2016/5/13/chartex" xmlns:cx8="http://schemas.microsoft.com/office/drawing/2016/5/14/chartex" xmlns:mc="http://schemas.openxmlformats.org/markup-compatibility/2006" xmlns:aink="http://schemas.microsoft.com/office/drawing/2016/ink" xmlns:am3d="http://schemas.microsoft.com/office/drawing/2017/model3d" xmlns:o="urn:schemas-microsoft-com:office:office" xmlns:r="http://schemas.openxmlformats.org/officeDocument/2006/relationships" xmlns:m="http://schemas.openxmlformats.org/officeDocument/2006/math" xmlns:v="urn:schemas-microsoft-com:vml" xmlns:wp14="http://schemas.microsoft.com/office/word/2010/wordprocessingDrawing" xmlns:wp="http://schemas.openxmlformats.org/drawingml/2006/wordprocessingDrawing" xmlns:w10="urn:schemas-microsoft-com:office:word" xmlns:w="http://schemas.openxmlformats.org/wordprocessingml/2006/main" xmlns:w14="http://schemas.microsoft.com/office/word/2010/wordml" xmlns:w15="http://schemas.microsoft.com/office/word/2012/wordml" xmlns:w16cid="http://schemas.microsoft.com/office/word/2016/wordml/cid" xmlns:w16se="http://schemas.microsoft.com/office/word/2015/wordml/symex" xmlns:wpg="http://schemas.microsoft.com/office/word/2010/wordprocessingGroup" xmlns:wpi="http://schemas.microsoft.com/office/word/2010/wordprocessingInk" xmlns:wne="http://schemas.microsoft.com/office/word/2006/wordml" xmlns:wps="http://schemas.microsoft.com/office/word/2010/wordprocessingShape" mc:Ignorable="w14 w15 w16se w16cid wp14">
+<w:endnotes xmlns:wpc="http://schemas.microsoft.com/office/word/2010/wordprocessingCanvas" xmlns:cx="http://schemas.microsoft.com/office/drawing/2014/chartex" xmlns:cx1="http://schemas.microsoft.com/office/drawing/2015/9/8/chartex" xmlns:cx2="http://schemas.microsoft.com/office/drawing/2015/10/21/chartex" xmlns:cx3="http://schemas.microsoft.com/office/drawing/2016/5/9/chartex" xmlns:cx4="http://schemas.microsoft.com/office/drawing/2016/5/10/chartex" xmlns:cx5="http://schemas.microsoft.com/office/drawing/2016/5/11/chartex" xmlns:cx6="http://schemas.microsoft.com/office/drawing/2016/5/12/chartex" xmlns:cx7="http://schemas.microsoft.com/office/drawing/2016/5/13/chartex" xmlns:cx8="http://schemas.microsoft.com/office/drawing/2016/5/14/chartex" xmlns:mc="http://schemas.openxmlformats.org/markup-compatibility/2006" xmlns:aink="http://schemas.microsoft.com/office/drawing/2016/ink" xmlns:am3d="http://schemas.microsoft.com/office/drawing/2017/model3d" xmlns:o="urn:schemas-microsoft-com:office:office" xmlns:r="http://schemas.openxmlformats.org/officeDocument/2006/relationships" xmlns:m="http://schemas.openxmlformats.org/officeDocument/2006/math" xmlns:v="urn:schemas-microsoft-com:vml" xmlns:wp14="http://schemas.microsoft.com/office/word/2010/wordprocessingDrawing" xmlns:wp="http://schemas.openxmlformats.org/drawingml/2006/wordprocessingDrawing" xmlns:w10="urn:schemas-microsoft-com:office:word" xmlns:w="http://schemas.openxmlformats.org/wordprocessingml/2006/main" xmlns:w14="http://schemas.microsoft.com/office/word/2010/wordml" xmlns:w15="http://schemas.microsoft.com/office/word/2012/wordml" xmlns:w16cex="http://schemas.microsoft.com/office/word/2018/wordml/cex" xmlns:w16cid="http://schemas.microsoft.com/office/word/2016/wordml/cid" xmlns:w16="http://schemas.microsoft.com/office/word/2018/wordml" xmlns:w16se="http://schemas.microsoft.com/office/word/2015/wordml/symex" xmlns:wpg="http://schemas.microsoft.com/office/word/2010/wordprocessingGroup" xmlns:wpi="http://schemas.microsoft.com/office/word/2010/wordprocessingInk" xmlns:wne="http://schemas.microsoft.com/office/word/2006/wordml" xmlns:wps="http://schemas.microsoft.com/office/word/2010/wordprocessingShape" mc:Ignorable="w14 w15 w16se w16cid w16 w16cex wp14">
   <w:endnote w:type="separator" w:id="-1">
     <w:p>
       <w:pPr>
@@ -8190,7 +8938,7 @@
 </file>
 
 <file path=word/footnotes.xml><?xml version="1.0" encoding="utf-8"?>
-<w:footnotes xmlns:wpc="http://schemas.microsoft.com/office/word/2010/wordprocessingCanvas" xmlns:cx="http://schemas.microsoft.com/office/drawing/2014/chartex" xmlns:cx1="http://schemas.microsoft.com/office/drawing/2015/9/8/chartex" xmlns:cx2="http://schemas.microsoft.com/office/drawing/2015/10/21/chartex" xmlns:cx3="http://schemas.microsoft.com/office/drawing/2016/5/9/chartex" xmlns:cx4="http://schemas.microsoft.com/office/drawing/2016/5/10/chartex" xmlns:cx5="http://schemas.microsoft.com/office/drawing/2016/5/11/chartex" xmlns:cx6="http://schemas.microsoft.com/office/drawing/2016/5/12/chartex" xmlns:cx7="http://schemas.microsoft.com/office/drawing/2016/5/13/chartex" xmlns:cx8="http://schemas.microsoft.com/office/drawing/2016/5/14/chartex" xmlns:mc="http://schemas.openxmlformats.org/markup-compatibility/2006" xmlns:aink="http://schemas.microsoft.com/office/drawing/2016/ink" xmlns:am3d="http://schemas.microsoft.com/office/drawing/2017/model3d" xmlns:o="urn:schemas-microsoft-com:office:office" xmlns:r="http://schemas.openxmlformats.org/officeDocument/2006/relationships" xmlns:m="http://schemas.openxmlformats.org/officeDocument/2006/math" xmlns:v="urn:schemas-microsoft-com:vml" xmlns:wp14="http://schemas.microsoft.com/office/word/2010/wordprocessingDrawing" xmlns:wp="http://schemas.openxmlformats.org/drawingml/2006/wordprocessingDrawing" xmlns:w10="urn:schemas-microsoft-com:office:word" xmlns:w="http://schemas.openxmlformats.org/wordprocessingml/2006/main" xmlns:w14="http://schemas.microsoft.com/office/word/2010/wordml" xmlns:w15="http://schemas.microsoft.com/office/word/2012/wordml" xmlns:w16cid="http://schemas.microsoft.com/office/word/2016/wordml/cid" xmlns:w16se="http://schemas.microsoft.com/office/word/2015/wordml/symex" xmlns:wpg="http://schemas.microsoft.com/office/word/2010/wordprocessingGroup" xmlns:wpi="http://schemas.microsoft.com/office/word/2010/wordprocessingInk" xmlns:wne="http://schemas.microsoft.com/office/word/2006/wordml" xmlns:wps="http://schemas.microsoft.com/office/word/2010/wordprocessingShape" mc:Ignorable="w14 w15 w16se w16cid wp14">
+<w:footnotes xmlns:wpc="http://schemas.microsoft.com/office/word/2010/wordprocessingCanvas" xmlns:cx="http://schemas.microsoft.com/office/drawing/2014/chartex" xmlns:cx1="http://schemas.microsoft.com/office/drawing/2015/9/8/chartex" xmlns:cx2="http://schemas.microsoft.com/office/drawing/2015/10/21/chartex" xmlns:cx3="http://schemas.microsoft.com/office/drawing/2016/5/9/chartex" xmlns:cx4="http://schemas.microsoft.com/office/drawing/2016/5/10/chartex" xmlns:cx5="http://schemas.microsoft.com/office/drawing/2016/5/11/chartex" xmlns:cx6="http://schemas.microsoft.com/office/drawing/2016/5/12/chartex" xmlns:cx7="http://schemas.microsoft.com/office/drawing/2016/5/13/chartex" xmlns:cx8="http://schemas.microsoft.com/office/drawing/2016/5/14/chartex" xmlns:mc="http://schemas.openxmlformats.org/markup-compatibility/2006" xmlns:aink="http://schemas.microsoft.com/office/drawing/2016/ink" xmlns:am3d="http://schemas.microsoft.com/office/drawing/2017/model3d" xmlns:o="urn:schemas-microsoft-com:office:office" xmlns:r="http://schemas.openxmlformats.org/officeDocument/2006/relationships" xmlns:m="http://schemas.openxmlformats.org/officeDocument/2006/math" xmlns:v="urn:schemas-microsoft-com:vml" xmlns:wp14="http://schemas.microsoft.com/office/word/2010/wordprocessingDrawing" xmlns:wp="http://schemas.openxmlformats.org/drawingml/2006/wordprocessingDrawing" xmlns:w10="urn:schemas-microsoft-com:office:word" xmlns:w="http://schemas.openxmlformats.org/wordprocessingml/2006/main" xmlns:w14="http://schemas.microsoft.com/office/word/2010/wordml" xmlns:w15="http://schemas.microsoft.com/office/word/2012/wordml" xmlns:w16cex="http://schemas.microsoft.com/office/word/2018/wordml/cex" xmlns:w16cid="http://schemas.microsoft.com/office/word/2016/wordml/cid" xmlns:w16="http://schemas.microsoft.com/office/word/2018/wordml" xmlns:w16se="http://schemas.microsoft.com/office/word/2015/wordml/symex" xmlns:wpg="http://schemas.microsoft.com/office/word/2010/wordprocessingGroup" xmlns:wpi="http://schemas.microsoft.com/office/word/2010/wordprocessingInk" xmlns:wne="http://schemas.microsoft.com/office/word/2006/wordml" xmlns:wps="http://schemas.microsoft.com/office/word/2010/wordprocessingShape" mc:Ignorable="w14 w15 w16se w16cid w16 w16cex wp14">
   <w:footnote w:type="separator" w:id="-1">
     <w:p>
       <w:pPr>
@@ -8215,7 +8963,7 @@
 </file>
 
 <file path=word/styles.xml><?xml version="1.0" encoding="utf-8"?>
-<w:styles xmlns:mc="http://schemas.openxmlformats.org/markup-compatibility/2006" xmlns:r="http://schemas.openxmlformats.org/officeDocument/2006/relationships" xmlns:w="http://schemas.openxmlformats.org/wordprocessingml/2006/main" xmlns:w14="http://schemas.microsoft.com/office/word/2010/wordml" xmlns:w15="http://schemas.microsoft.com/office/word/2012/wordml" xmlns:w16cid="http://schemas.microsoft.com/office/word/2016/wordml/cid" xmlns:w16se="http://schemas.microsoft.com/office/word/2015/wordml/symex" mc:Ignorable="w14 w15 w16se w16cid">
+<w:styles xmlns:mc="http://schemas.openxmlformats.org/markup-compatibility/2006" xmlns:r="http://schemas.openxmlformats.org/officeDocument/2006/relationships" xmlns:w="http://schemas.openxmlformats.org/wordprocessingml/2006/main" xmlns:w14="http://schemas.microsoft.com/office/word/2010/wordml" xmlns:w15="http://schemas.microsoft.com/office/word/2012/wordml" xmlns:w16cex="http://schemas.microsoft.com/office/word/2018/wordml/cex" xmlns:w16cid="http://schemas.microsoft.com/office/word/2016/wordml/cid" xmlns:w16="http://schemas.microsoft.com/office/word/2018/wordml" xmlns:w16se="http://schemas.microsoft.com/office/word/2015/wordml/symex" mc:Ignorable="w14 w15 w16se w16cid w16 w16cex">
   <w:docDefaults>
     <w:rPrDefault>
       <w:rPr>

</xml_diff>